<commit_message>
beta ver done (ModbusRTU works)
</commit_message>
<xml_diff>
--- a/Косяков_Д_А_Курсовая_работа_МиСАПИУ.docx
+++ b/Косяков_Д_А_Курсовая_работа_МиСАПИУ.docx
@@ -617,6 +617,7 @@
           <w:lang w:eastAsia="ru-RU"/>
         </w:rPr>
       </w:pPr>
+      <w:proofErr w:type="gramStart"/>
       <w:r>
         <w:rPr>
           <w:rFonts w:eastAsia="Times New Roman" w:cs="Times New Roman"/>
@@ -626,6 +627,7 @@
         </w:rPr>
         <w:t>дата,  подпись</w:t>
       </w:r>
+      <w:proofErr w:type="gramEnd"/>
       <w:r>
         <w:rPr>
           <w:rFonts w:eastAsia="Times New Roman" w:cs="Times New Roman"/>
@@ -1029,8 +1031,19 @@
           <w:u w:val="single"/>
           <w:lang w:eastAsia="ru-RU"/>
         </w:rPr>
-        <w:t>С.А. Канаев</w:t>
-      </w:r>
+        <w:t xml:space="preserve">С.А. </w:t>
+      </w:r>
+      <w:proofErr w:type="spellStart"/>
+      <w:r>
+        <w:rPr>
+          <w:rFonts w:eastAsia="Times New Roman" w:cs="Times New Roman"/>
+          <w:szCs w:val="20"/>
+          <w:u w:val="single"/>
+          <w:lang w:eastAsia="ru-RU"/>
+        </w:rPr>
+        <w:t>Канаев</w:t>
+      </w:r>
+      <w:proofErr w:type="spellEnd"/>
       <w:r>
         <w:rPr>
           <w:rFonts w:eastAsia="Times New Roman" w:cs="Times New Roman"/>
@@ -1831,6 +1844,7 @@
         </w:rPr>
         <w:t xml:space="preserve">А.Б. </w:t>
       </w:r>
+      <w:proofErr w:type="spellStart"/>
       <w:r>
         <w:rPr>
           <w:rFonts w:eastAsia="Times New Roman" w:cs="Times New Roman"/>
@@ -1842,6 +1856,7 @@
         </w:rPr>
         <w:t>Снедков</w:t>
       </w:r>
+      <w:proofErr w:type="spellEnd"/>
       <w:r>
         <w:rPr>
           <w:rFonts w:eastAsia="Times New Roman" w:cs="Times New Roman"/>
@@ -1914,7 +1929,27 @@
           <w:szCs w:val="24"/>
           <w:lang w:eastAsia="ru-RU"/>
         </w:rPr>
-        <w:t>«___»________________ 20___г.</w:t>
+        <w:t>«__</w:t>
+      </w:r>
+      <w:proofErr w:type="gramStart"/>
+      <w:r>
+        <w:rPr>
+          <w:rFonts w:eastAsia="Times New Roman" w:cs="Times New Roman"/>
+          <w:sz w:val="24"/>
+          <w:szCs w:val="24"/>
+          <w:lang w:eastAsia="ru-RU"/>
+        </w:rPr>
+        <w:t>_»_</w:t>
+      </w:r>
+      <w:proofErr w:type="gramEnd"/>
+      <w:r>
+        <w:rPr>
+          <w:rFonts w:eastAsia="Times New Roman" w:cs="Times New Roman"/>
+          <w:sz w:val="24"/>
+          <w:szCs w:val="24"/>
+          <w:lang w:eastAsia="ru-RU"/>
+        </w:rPr>
+        <w:t>_______________ 20___г.</w:t>
       </w:r>
     </w:p>
     <w:p>
@@ -2511,7 +2546,17 @@
           <w:szCs w:val="20"/>
           <w:lang w:eastAsia="ru-RU"/>
         </w:rPr>
-        <w:t xml:space="preserve">1. Тема: </w:t>
+        <w:t xml:space="preserve">1. </w:t>
+      </w:r>
+      <w:proofErr w:type="gramStart"/>
+      <w:r>
+        <w:rPr>
+          <w:rFonts w:eastAsia="Times New Roman" w:cs="Times New Roman"/>
+          <w:sz w:val="32"/>
+          <w:szCs w:val="20"/>
+          <w:lang w:eastAsia="ru-RU"/>
+        </w:rPr>
+        <w:t xml:space="preserve">Тема: </w:t>
       </w:r>
       <w:r>
         <w:rPr>
@@ -2529,7 +2574,17 @@
           <w:u w:val="single"/>
           <w:lang w:eastAsia="ru-RU"/>
         </w:rPr>
-        <w:t xml:space="preserve">Разработка и отладка встраиваемого программного </w:t>
+        <w:t>Разработка</w:t>
+      </w:r>
+      <w:proofErr w:type="gramEnd"/>
+      <w:r>
+        <w:rPr>
+          <w:rFonts w:eastAsia="Times New Roman" w:cs="Times New Roman"/>
+          <w:szCs w:val="28"/>
+          <w:u w:val="single"/>
+          <w:lang w:eastAsia="ru-RU"/>
+        </w:rPr>
+        <w:t xml:space="preserve"> и отладка встраиваемого программного </w:t>
       </w:r>
       <w:r>
         <w:rPr>
@@ -2639,8 +2694,19 @@
           <w:szCs w:val="20"/>
           <w:lang w:eastAsia="ru-RU"/>
         </w:rPr>
-        <w:t>3. Исходные данные для проектирования</w:t>
-      </w:r>
+        <w:t xml:space="preserve">3. Исходные данные для </w:t>
+      </w:r>
+      <w:proofErr w:type="gramStart"/>
+      <w:r>
+        <w:rPr>
+          <w:rFonts w:eastAsia="Times New Roman" w:cs="Times New Roman"/>
+          <w:sz w:val="32"/>
+          <w:szCs w:val="20"/>
+          <w:lang w:eastAsia="ru-RU"/>
+        </w:rPr>
+        <w:t>проектирования</w:t>
+      </w:r>
+      <w:proofErr w:type="gramEnd"/>
       <w:r>
         <w:rPr>
           <w:rFonts w:eastAsia="Times New Roman" w:cs="Times New Roman"/>
@@ -2677,6 +2743,7 @@
         </w:rPr>
         <w:t xml:space="preserve">Тип микроконтроллера </w:t>
       </w:r>
+      <w:proofErr w:type="spellStart"/>
       <w:r>
         <w:rPr>
           <w:rFonts w:eastAsia="Times New Roman" w:cs="Times New Roman"/>
@@ -2686,6 +2753,7 @@
         </w:rPr>
         <w:t>ATmega</w:t>
       </w:r>
+      <w:proofErr w:type="spellEnd"/>
       <w:r>
         <w:rPr>
           <w:rFonts w:eastAsia="Times New Roman" w:cs="Times New Roman"/>
@@ -2704,6 +2772,7 @@
         </w:rPr>
         <w:t xml:space="preserve">Базовая платформа – </w:t>
       </w:r>
+      <w:proofErr w:type="spellStart"/>
       <w:r>
         <w:rPr>
           <w:rFonts w:eastAsia="Times New Roman" w:cs="Times New Roman"/>
@@ -2713,6 +2782,7 @@
         </w:rPr>
         <w:t>EasyAVR</w:t>
       </w:r>
+      <w:proofErr w:type="spellEnd"/>
       <w:r>
         <w:rPr>
           <w:rFonts w:eastAsia="Times New Roman" w:cs="Times New Roman"/>
@@ -2785,6 +2855,7 @@
         </w:rPr>
         <w:t xml:space="preserve">фирмы </w:t>
       </w:r>
+      <w:proofErr w:type="spellStart"/>
       <w:r>
         <w:rPr>
           <w:rFonts w:eastAsia="Times New Roman" w:cs="Times New Roman"/>
@@ -2794,6 +2865,7 @@
         </w:rPr>
         <w:t>microElectronika</w:t>
       </w:r>
+      <w:proofErr w:type="spellEnd"/>
       <w:r>
         <w:rPr>
           <w:rFonts w:eastAsia="Times New Roman" w:cs="Times New Roman"/>
@@ -2810,7 +2882,27 @@
           <w:u w:val="single"/>
           <w:lang w:eastAsia="ru-RU"/>
         </w:rPr>
-        <w:t>Наименование: термометр на базе платинового термопреобразователя сопротивления. Диапазон измерений от минус 200 до 600 °</w:t>
+        <w:t xml:space="preserve">Наименование: термометр на базе платинового </w:t>
+      </w:r>
+      <w:proofErr w:type="spellStart"/>
+      <w:r>
+        <w:rPr>
+          <w:rFonts w:eastAsia="Times New Roman" w:cs="Times New Roman"/>
+          <w:szCs w:val="20"/>
+          <w:u w:val="single"/>
+          <w:lang w:eastAsia="ru-RU"/>
+        </w:rPr>
+        <w:t>термопреобразователя</w:t>
+      </w:r>
+      <w:proofErr w:type="spellEnd"/>
+      <w:r>
+        <w:rPr>
+          <w:rFonts w:eastAsia="Times New Roman" w:cs="Times New Roman"/>
+          <w:szCs w:val="20"/>
+          <w:u w:val="single"/>
+          <w:lang w:eastAsia="ru-RU"/>
+        </w:rPr>
+        <w:t xml:space="preserve"> сопротивления. Диапазон измерений от минус 200 до 600 °</w:t>
       </w:r>
       <w:r>
         <w:rPr>
@@ -3192,7 +3284,29 @@
           <w:u w:val="single"/>
           <w:lang w:eastAsia="ru-RU"/>
         </w:rPr>
-        <w:t xml:space="preserve">/      Канаев С.А.        </w:t>
+        <w:t xml:space="preserve">/      </w:t>
+      </w:r>
+      <w:proofErr w:type="spellStart"/>
+      <w:r>
+        <w:rPr>
+          <w:rFonts w:eastAsia="Times New Roman" w:cs="Times New Roman"/>
+          <w:sz w:val="32"/>
+          <w:szCs w:val="20"/>
+          <w:u w:val="single"/>
+          <w:lang w:eastAsia="ru-RU"/>
+        </w:rPr>
+        <w:t>Канаев</w:t>
+      </w:r>
+      <w:proofErr w:type="spellEnd"/>
+      <w:r>
+        <w:rPr>
+          <w:rFonts w:eastAsia="Times New Roman" w:cs="Times New Roman"/>
+          <w:sz w:val="32"/>
+          <w:szCs w:val="20"/>
+          <w:u w:val="single"/>
+          <w:lang w:eastAsia="ru-RU"/>
+        </w:rPr>
+        <w:t xml:space="preserve"> С.А.        </w:t>
       </w:r>
       <w:r>
         <w:rPr>
@@ -3663,7 +3777,15 @@
         <w:t>е</w:t>
       </w:r>
       <w:r>
-        <w:t xml:space="preserve"> для интеллектуального датчика температуры на базе платинового термопреобразователя сопротивления</w:t>
+        <w:t xml:space="preserve"> для интеллектуального датчика температуры на базе платинового </w:t>
+      </w:r>
+      <w:proofErr w:type="spellStart"/>
+      <w:r>
+        <w:t>термопреобразователя</w:t>
+      </w:r>
+      <w:proofErr w:type="spellEnd"/>
+      <w:r>
+        <w:t xml:space="preserve"> сопротивления</w:t>
       </w:r>
       <w:r>
         <w:t xml:space="preserve">. </w:t>
@@ -3686,7 +3808,15 @@
         </w:numPr>
       </w:pPr>
       <w:r>
-        <w:t>Использование платинового термопреобразователя сопротивления позволяет измерять температуру с высокой стабильностью</w:t>
+        <w:t xml:space="preserve">Использование платинового </w:t>
+      </w:r>
+      <w:proofErr w:type="spellStart"/>
+      <w:r>
+        <w:t>термопреобразователя</w:t>
+      </w:r>
+      <w:proofErr w:type="spellEnd"/>
+      <w:r>
+        <w:t xml:space="preserve"> сопротивления позволяет измерять температуру с высокой стабильностью</w:t>
       </w:r>
       <w:r>
         <w:t xml:space="preserve"> и</w:t>
@@ -4208,11 +4338,19 @@
                                   <w:sz w:val="18"/>
                                 </w:rPr>
                               </w:pPr>
+                              <w:proofErr w:type="spellStart"/>
                               <w:r>
                                 <w:rPr>
                                   <w:sz w:val="18"/>
                                 </w:rPr>
-                                <w:t>Изм.</w:t>
+                                <w:t>Изм</w:t>
+                              </w:r>
+                              <w:proofErr w:type="spellEnd"/>
+                              <w:r>
+                                <w:rPr>
+                                  <w:sz w:val="18"/>
+                                </w:rPr>
+                                <w:t>.</w:t>
                               </w:r>
                             </w:p>
                           </w:txbxContent>
@@ -4344,7 +4482,21 @@
                                 <w:rPr>
                                   <w:sz w:val="18"/>
                                 </w:rPr>
-                                <w:t>№ докум.</w:t>
+                                <w:t xml:space="preserve">№ </w:t>
+                              </w:r>
+                              <w:proofErr w:type="spellStart"/>
+                              <w:r>
+                                <w:rPr>
+                                  <w:sz w:val="18"/>
+                                </w:rPr>
+                                <w:t>докум</w:t>
+                              </w:r>
+                              <w:proofErr w:type="spellEnd"/>
+                              <w:r>
+                                <w:rPr>
+                                  <w:sz w:val="18"/>
+                                </w:rPr>
+                                <w:t>.</w:t>
                               </w:r>
                             </w:p>
                           </w:txbxContent>
@@ -4406,12 +4558,14 @@
                                   <w:sz w:val="18"/>
                                 </w:rPr>
                               </w:pPr>
+                              <w:proofErr w:type="spellStart"/>
                               <w:r>
                                 <w:rPr>
                                   <w:sz w:val="18"/>
                                 </w:rPr>
                                 <w:t>Подпись</w:t>
                               </w:r>
+                              <w:proofErr w:type="spellEnd"/>
                             </w:p>
                           </w:txbxContent>
                         </wps:txbx>
@@ -5241,12 +5395,21 @@
                                     <w:lang w:val="ru-RU"/>
                                   </w:rPr>
                                 </w:pPr>
+                                <w:proofErr w:type="spellStart"/>
                                 <w:r>
                                   <w:rPr>
                                     <w:sz w:val="18"/>
                                     <w:lang w:val="ru-RU"/>
                                   </w:rPr>
-                                  <w:t>Канаев С.А.</w:t>
+                                  <w:t>Канаев</w:t>
+                                </w:r>
+                                <w:proofErr w:type="spellEnd"/>
+                                <w:r>
+                                  <w:rPr>
+                                    <w:sz w:val="18"/>
+                                    <w:lang w:val="ru-RU"/>
+                                  </w:rPr>
+                                  <w:t xml:space="preserve"> С.А.</w:t>
                                 </w:r>
                               </w:p>
                             </w:txbxContent>
@@ -5457,7 +5620,13 @@
                                   <w:rPr>
                                     <w:sz w:val="18"/>
                                   </w:rPr>
-                                  <w:t xml:space="preserve"> Н. Контр.</w:t>
+                                  <w:t xml:space="preserve"> </w:t>
+                                </w:r>
+                                <w:r>
+                                  <w:rPr>
+                                    <w:sz w:val="18"/>
+                                  </w:rPr>
+                                  <w:t>Н. Контр.</w:t>
                                 </w:r>
                               </w:p>
                             </w:txbxContent>
@@ -5595,7 +5764,21 @@
                                   <w:rPr>
                                     <w:sz w:val="18"/>
                                   </w:rPr>
-                                  <w:t xml:space="preserve"> Утверд.</w:t>
+                                  <w:t xml:space="preserve"> </w:t>
+                                </w:r>
+                                <w:proofErr w:type="spellStart"/>
+                                <w:r>
+                                  <w:rPr>
+                                    <w:sz w:val="18"/>
+                                  </w:rPr>
+                                  <w:t>Утверд</w:t>
+                                </w:r>
+                                <w:proofErr w:type="spellEnd"/>
+                                <w:r>
+                                  <w:rPr>
+                                    <w:sz w:val="18"/>
+                                  </w:rPr>
+                                  <w:t>.</w:t>
                                 </w:r>
                               </w:p>
                             </w:txbxContent>
@@ -5955,11 +6138,19 @@
                                   <w:sz w:val="18"/>
                                 </w:rPr>
                               </w:pPr>
+                              <w:proofErr w:type="spellStart"/>
                               <w:r>
                                 <w:rPr>
                                   <w:sz w:val="18"/>
                                 </w:rPr>
-                                <w:t>Лит.</w:t>
+                                <w:t>Лит</w:t>
+                              </w:r>
+                              <w:proofErr w:type="spellEnd"/>
+                              <w:r>
+                                <w:rPr>
+                                  <w:sz w:val="18"/>
+                                </w:rPr>
+                                <w:t>.</w:t>
                               </w:r>
                             </w:p>
                           </w:txbxContent>
@@ -6755,7 +6946,13 @@
                             <w:rPr>
                               <w:sz w:val="18"/>
                             </w:rPr>
-                            <w:t xml:space="preserve"> Н. Контр.</w:t>
+                            <w:t xml:space="preserve"> </w:t>
+                          </w:r>
+                          <w:r>
+                            <w:rPr>
+                              <w:sz w:val="18"/>
+                            </w:rPr>
+                            <w:t>Н. Контр.</w:t>
                           </w:r>
                         </w:p>
                       </w:txbxContent>
@@ -6791,7 +6988,21 @@
                             <w:rPr>
                               <w:sz w:val="18"/>
                             </w:rPr>
-                            <w:t xml:space="preserve"> Утверд.</w:t>
+                            <w:t xml:space="preserve"> </w:t>
+                          </w:r>
+                          <w:proofErr w:type="spellStart"/>
+                          <w:r>
+                            <w:rPr>
+                              <w:sz w:val="18"/>
+                            </w:rPr>
+                            <w:t>Утверд</w:t>
+                          </w:r>
+                          <w:proofErr w:type="spellEnd"/>
+                          <w:r>
+                            <w:rPr>
+                              <w:sz w:val="18"/>
+                            </w:rPr>
+                            <w:t>.</w:t>
                           </w:r>
                         </w:p>
                       </w:txbxContent>
@@ -6827,127 +7038,13 @@
                             <w:szCs w:val="20"/>
                           </w:rPr>
                         </w:pPr>
-                        <w:proofErr w:type="spellStart"/>
                         <w:r>
                           <w:rPr>
                             <w:sz w:val="20"/>
                             <w:szCs w:val="20"/>
                           </w:rPr>
-                          <w:t>Разработка</w:t>
+                          <w:t>Разработка и отладка встраиваемого программного обеспечения интеллектуального измерительного устройства</w:t>
                         </w:r>
-                        <w:proofErr w:type="spellEnd"/>
-                        <w:r>
-                          <w:rPr>
-                            <w:sz w:val="20"/>
-                            <w:szCs w:val="20"/>
-                          </w:rPr>
-                          <w:t xml:space="preserve"> и </w:t>
-                        </w:r>
-                        <w:proofErr w:type="spellStart"/>
-                        <w:r>
-                          <w:rPr>
-                            <w:sz w:val="20"/>
-                            <w:szCs w:val="20"/>
-                          </w:rPr>
-                          <w:t>отладка</w:t>
-                        </w:r>
-                        <w:proofErr w:type="spellEnd"/>
-                        <w:r>
-                          <w:rPr>
-                            <w:sz w:val="20"/>
-                            <w:szCs w:val="20"/>
-                          </w:rPr>
-                          <w:t xml:space="preserve"> </w:t>
-                        </w:r>
-                        <w:proofErr w:type="spellStart"/>
-                        <w:r>
-                          <w:rPr>
-                            <w:sz w:val="20"/>
-                            <w:szCs w:val="20"/>
-                          </w:rPr>
-                          <w:t>встраиваемого</w:t>
-                        </w:r>
-                        <w:proofErr w:type="spellEnd"/>
-                        <w:r>
-                          <w:rPr>
-                            <w:sz w:val="20"/>
-                            <w:szCs w:val="20"/>
-                          </w:rPr>
-                          <w:t xml:space="preserve"> </w:t>
-                        </w:r>
-                        <w:proofErr w:type="spellStart"/>
-                        <w:r>
-                          <w:rPr>
-                            <w:sz w:val="20"/>
-                            <w:szCs w:val="20"/>
-                          </w:rPr>
-                          <w:t>программного</w:t>
-                        </w:r>
-                        <w:proofErr w:type="spellEnd"/>
-                        <w:r>
-                          <w:rPr>
-                            <w:sz w:val="20"/>
-                            <w:szCs w:val="20"/>
-                          </w:rPr>
-                          <w:t xml:space="preserve"> </w:t>
-                        </w:r>
-                        <w:proofErr w:type="spellStart"/>
-                        <w:r>
-                          <w:rPr>
-                            <w:sz w:val="20"/>
-                            <w:szCs w:val="20"/>
-                          </w:rPr>
-                          <w:t>обеспечения</w:t>
-                        </w:r>
-                        <w:proofErr w:type="spellEnd"/>
-                        <w:r>
-                          <w:rPr>
-                            <w:sz w:val="20"/>
-                            <w:szCs w:val="20"/>
-                          </w:rPr>
-                          <w:t xml:space="preserve"> </w:t>
-                        </w:r>
-                        <w:proofErr w:type="spellStart"/>
-                        <w:r>
-                          <w:rPr>
-                            <w:sz w:val="20"/>
-                            <w:szCs w:val="20"/>
-                          </w:rPr>
-                          <w:t>интеллектуального</w:t>
-                        </w:r>
-                        <w:proofErr w:type="spellEnd"/>
-                        <w:r>
-                          <w:rPr>
-                            <w:sz w:val="20"/>
-                            <w:szCs w:val="20"/>
-                          </w:rPr>
-                          <w:t xml:space="preserve"> </w:t>
-                        </w:r>
-                        <w:proofErr w:type="spellStart"/>
-                        <w:r>
-                          <w:rPr>
-                            <w:sz w:val="20"/>
-                            <w:szCs w:val="20"/>
-                          </w:rPr>
-                          <w:t>измерительного</w:t>
-                        </w:r>
-                        <w:proofErr w:type="spellEnd"/>
-                        <w:r>
-                          <w:rPr>
-                            <w:sz w:val="20"/>
-                            <w:szCs w:val="20"/>
-                          </w:rPr>
-                          <w:t xml:space="preserve"> </w:t>
-                        </w:r>
-                        <w:proofErr w:type="spellStart"/>
-                        <w:r>
-                          <w:rPr>
-                            <w:sz w:val="20"/>
-                            <w:szCs w:val="20"/>
-                          </w:rPr>
-                          <w:t>устройства</w:t>
-                        </w:r>
-                        <w:proofErr w:type="spellEnd"/>
                       </w:p>
                     </w:txbxContent>
                   </v:textbox>
@@ -7365,9 +7462,9 @@
           <w:noProof/>
         </w:rPr>
         <w:drawing>
-          <wp:inline distT="0" distB="0" distL="0" distR="0" wp14:anchorId="608EA1D4" wp14:editId="46D8570C">
-            <wp:extent cx="6471920" cy="4629960"/>
-            <wp:effectExtent l="0" t="0" r="5080" b="0"/>
+          <wp:inline distT="0" distB="0" distL="0" distR="0" wp14:anchorId="608EA1D4" wp14:editId="0EB77957">
+            <wp:extent cx="6471919" cy="4629960"/>
+            <wp:effectExtent l="0" t="0" r="5715" b="0"/>
             <wp:docPr id="7" name="Рисунок 7"/>
             <wp:cNvGraphicFramePr>
               <a:graphicFrameLocks xmlns:a="http://schemas.openxmlformats.org/drawingml/2006/main" noChangeAspect="1"/>
@@ -7396,7 +7493,7 @@
                   <pic:spPr bwMode="auto">
                     <a:xfrm>
                       <a:off x="0" y="0"/>
-                      <a:ext cx="6471920" cy="4629960"/>
+                      <a:ext cx="6471919" cy="4629960"/>
                     </a:xfrm>
                     <a:prstGeom prst="rect">
                       <a:avLst/>
@@ -7509,7 +7606,15 @@
         <w:ind w:firstLine="708"/>
       </w:pPr>
       <w:r>
-        <w:t>7 – микроконтроллер ATmega 32[4]</w:t>
+        <w:t xml:space="preserve">7 – микроконтроллер </w:t>
+      </w:r>
+      <w:proofErr w:type="spellStart"/>
+      <w:r>
+        <w:t>ATmega</w:t>
+      </w:r>
+      <w:proofErr w:type="spellEnd"/>
+      <w:r>
+        <w:t xml:space="preserve"> 32[4]</w:t>
       </w:r>
       <w:r>
         <w:t>;</w:t>
@@ -7523,7 +7628,337 @@
         <w:t>8 – группа переключателей конфигурации платы.</w:t>
       </w:r>
     </w:p>
+    <w:p>
+      <w:pPr>
+        <w:pStyle w:val="2"/>
+      </w:pPr>
+      <w:r>
+        <w:t>1.2 Микроконтроллер</w:t>
+      </w:r>
+    </w:p>
+    <w:p>
+      <w:r>
+        <w:t>В</w:t>
+      </w:r>
+      <w:r>
+        <w:t xml:space="preserve"> данной курсовой работы используется микроконтроллер </w:t>
+      </w:r>
+      <w:proofErr w:type="spellStart"/>
+      <w:r>
+        <w:rPr>
+          <w:lang w:val="en-US"/>
+        </w:rPr>
+        <w:t>ATMega</w:t>
+      </w:r>
+      <w:proofErr w:type="spellEnd"/>
+      <w:r>
+        <w:t xml:space="preserve">32 </w:t>
+      </w:r>
+      <w:r>
+        <w:t xml:space="preserve">с ядром </w:t>
+      </w:r>
+      <w:r>
+        <w:rPr>
+          <w:lang w:val="en-US"/>
+        </w:rPr>
+        <w:t>AVR</w:t>
+      </w:r>
+      <w:r>
+        <w:t xml:space="preserve"> в корпусе </w:t>
+      </w:r>
+      <w:r>
+        <w:rPr>
+          <w:lang w:val="en-US"/>
+        </w:rPr>
+        <w:t>PDIP</w:t>
+      </w:r>
+      <w:r>
+        <w:t>40</w:t>
+      </w:r>
+      <w:r>
+        <w:t xml:space="preserve"> </w:t>
+      </w:r>
+      <w:r>
+        <w:t xml:space="preserve">[4, </w:t>
+      </w:r>
+      <w:r>
+        <w:t>с.304</w:t>
+      </w:r>
+      <w:r>
+        <w:t>]</w:t>
+      </w:r>
+      <w:r>
+        <w:t>. На рисунке 2 приведена схема выводов микроконтроллера.</w:t>
+      </w:r>
+    </w:p>
+    <w:p>
+      <w:pPr>
+        <w:keepNext/>
+        <w:ind w:firstLine="0"/>
+        <w:jc w:val="center"/>
+      </w:pPr>
+    </w:p>
+    <w:p>
+      <w:pPr>
+        <w:keepNext/>
+        <w:ind w:firstLine="0"/>
+        <w:jc w:val="center"/>
+      </w:pPr>
+      <w:r>
+        <w:drawing>
+          <wp:inline distT="0" distB="0" distL="0" distR="0" wp14:anchorId="04B8F643" wp14:editId="06EE3F67">
+            <wp:extent cx="3848100" cy="4133850"/>
+            <wp:effectExtent l="0" t="0" r="0" b="0"/>
+            <wp:docPr id="9" name="Рисунок 9"/>
+            <wp:cNvGraphicFramePr>
+              <a:graphicFrameLocks xmlns:a="http://schemas.openxmlformats.org/drawingml/2006/main" noChangeAspect="1"/>
+            </wp:cNvGraphicFramePr>
+            <a:graphic xmlns:a="http://schemas.openxmlformats.org/drawingml/2006/main">
+              <a:graphicData uri="http://schemas.openxmlformats.org/drawingml/2006/picture">
+                <pic:pic xmlns:pic="http://schemas.openxmlformats.org/drawingml/2006/picture">
+                  <pic:nvPicPr>
+                    <pic:cNvPr id="1" name=""/>
+                    <pic:cNvPicPr/>
+                  </pic:nvPicPr>
+                  <pic:blipFill rotWithShape="1">
+                    <a:blip r:embed="rId12"/>
+                    <a:srcRect b="6666"/>
+                    <a:stretch/>
+                  </pic:blipFill>
+                  <pic:spPr bwMode="auto">
+                    <a:xfrm>
+                      <a:off x="0" y="0"/>
+                      <a:ext cx="3848637" cy="4134427"/>
+                    </a:xfrm>
+                    <a:prstGeom prst="rect">
+                      <a:avLst/>
+                    </a:prstGeom>
+                    <a:ln>
+                      <a:noFill/>
+                    </a:ln>
+                    <a:extLst>
+                      <a:ext uri="{53640926-AAD7-44D8-BBD7-CCE9431645EC}">
+                        <a14:shadowObscured xmlns:a14="http://schemas.microsoft.com/office/drawing/2010/main"/>
+                      </a:ext>
+                    </a:extLst>
+                  </pic:spPr>
+                </pic:pic>
+              </a:graphicData>
+            </a:graphic>
+          </wp:inline>
+        </w:drawing>
+      </w:r>
+    </w:p>
+    <w:p>
+      <w:pPr>
+        <w:pStyle w:val="af"/>
+        <w:ind w:firstLine="0"/>
+        <w:jc w:val="center"/>
+        <w:rPr>
+          <w:color w:val="auto"/>
+          <w:sz w:val="24"/>
+          <w:szCs w:val="24"/>
+        </w:rPr>
+      </w:pPr>
+      <w:r>
+        <w:rPr>
+          <w:color w:val="auto"/>
+          <w:sz w:val="24"/>
+          <w:szCs w:val="24"/>
+        </w:rPr>
+        <w:t xml:space="preserve">Рисунок 2 – Схема выводов микроконтроллера </w:t>
+      </w:r>
+      <w:proofErr w:type="spellStart"/>
+      <w:r>
+        <w:rPr>
+          <w:color w:val="auto"/>
+          <w:sz w:val="24"/>
+          <w:szCs w:val="24"/>
+          <w:lang w:val="en-US"/>
+        </w:rPr>
+        <w:t>ATMega</w:t>
+      </w:r>
+      <w:proofErr w:type="spellEnd"/>
+      <w:r>
+        <w:rPr>
+          <w:color w:val="auto"/>
+          <w:sz w:val="24"/>
+          <w:szCs w:val="24"/>
+        </w:rPr>
+        <w:t xml:space="preserve">32 в корпусе </w:t>
+      </w:r>
+      <w:r>
+        <w:rPr>
+          <w:color w:val="auto"/>
+          <w:sz w:val="24"/>
+          <w:szCs w:val="24"/>
+          <w:lang w:val="en-US"/>
+        </w:rPr>
+        <w:t>PDIP</w:t>
+      </w:r>
+      <w:r>
+        <w:rPr>
+          <w:color w:val="auto"/>
+          <w:sz w:val="24"/>
+          <w:szCs w:val="24"/>
+        </w:rPr>
+        <w:t>40</w:t>
+      </w:r>
+    </w:p>
     <w:p/>
+    <w:p>
+      <w:r>
+        <w:t>Микроконтроллер выполняет следующие функции:</w:t>
+      </w:r>
+    </w:p>
+    <w:p>
+      <w:pPr>
+        <w:pStyle w:val="a5"/>
+        <w:numPr>
+          <w:ilvl w:val="0"/>
+          <w:numId w:val="4"/>
+        </w:numPr>
+      </w:pPr>
+      <w:r>
+        <w:t>Обрабатывает измерительный сигнал, полученный с помощью внутреннего АЦП</w:t>
+      </w:r>
+      <w:r>
+        <w:t>;</w:t>
+      </w:r>
+    </w:p>
+    <w:p>
+      <w:pPr>
+        <w:pStyle w:val="a5"/>
+        <w:numPr>
+          <w:ilvl w:val="0"/>
+          <w:numId w:val="4"/>
+        </w:numPr>
+      </w:pPr>
+      <w:r>
+        <w:t>Выводит показания прибора на индикатор</w:t>
+      </w:r>
+      <w:r>
+        <w:t>;</w:t>
+      </w:r>
+    </w:p>
+    <w:p>
+      <w:pPr>
+        <w:pStyle w:val="a5"/>
+        <w:numPr>
+          <w:ilvl w:val="0"/>
+          <w:numId w:val="4"/>
+        </w:numPr>
+      </w:pPr>
+      <w:r>
+        <w:lastRenderedPageBreak/>
+        <w:t xml:space="preserve">Формирует пакеты </w:t>
+      </w:r>
+      <w:r>
+        <w:rPr>
+          <w:lang w:val="en-US"/>
+        </w:rPr>
+        <w:t>Modbus</w:t>
+      </w:r>
+      <w:r>
+        <w:t xml:space="preserve"> </w:t>
+      </w:r>
+      <w:r>
+        <w:rPr>
+          <w:lang w:val="en-US"/>
+        </w:rPr>
+        <w:t>RTU</w:t>
+      </w:r>
+      <w:r>
+        <w:t>, которые используются для связи с АСУ ТП.</w:t>
+      </w:r>
+    </w:p>
+    <w:p>
+      <w:pPr>
+        <w:pStyle w:val="2"/>
+      </w:pPr>
+      <w:r>
+        <w:t>1.3 Блок формирования тестового аналогового сигнала</w:t>
+      </w:r>
+    </w:p>
+    <w:p>
+      <w:r>
+        <w:t>На рисунке 3 представлен блок формирования тестового аналогового сигнала.</w:t>
+      </w:r>
+    </w:p>
+    <w:p/>
+    <w:p>
+      <w:pPr>
+        <w:keepNext/>
+        <w:ind w:firstLine="0"/>
+        <w:jc w:val="center"/>
+      </w:pPr>
+      <w:r>
+        <w:drawing>
+          <wp:inline distT="0" distB="0" distL="0" distR="0" wp14:anchorId="6E050786" wp14:editId="51FE83EF">
+            <wp:extent cx="2038635" cy="3134162"/>
+            <wp:effectExtent l="0" t="0" r="0" b="0"/>
+            <wp:docPr id="10" name="Рисунок 10"/>
+            <wp:cNvGraphicFramePr>
+              <a:graphicFrameLocks xmlns:a="http://schemas.openxmlformats.org/drawingml/2006/main" noChangeAspect="1"/>
+            </wp:cNvGraphicFramePr>
+            <a:graphic xmlns:a="http://schemas.openxmlformats.org/drawingml/2006/main">
+              <a:graphicData uri="http://schemas.openxmlformats.org/drawingml/2006/picture">
+                <pic:pic xmlns:pic="http://schemas.openxmlformats.org/drawingml/2006/picture">
+                  <pic:nvPicPr>
+                    <pic:cNvPr id="1" name=""/>
+                    <pic:cNvPicPr/>
+                  </pic:nvPicPr>
+                  <pic:blipFill>
+                    <a:blip r:embed="rId13"/>
+                    <a:stretch>
+                      <a:fillRect/>
+                    </a:stretch>
+                  </pic:blipFill>
+                  <pic:spPr>
+                    <a:xfrm>
+                      <a:off x="0" y="0"/>
+                      <a:ext cx="2038635" cy="3134162"/>
+                    </a:xfrm>
+                    <a:prstGeom prst="rect">
+                      <a:avLst/>
+                    </a:prstGeom>
+                  </pic:spPr>
+                </pic:pic>
+              </a:graphicData>
+            </a:graphic>
+          </wp:inline>
+        </w:drawing>
+      </w:r>
+      <w:bookmarkStart w:id="0" w:name="_GoBack"/>
+      <w:bookmarkEnd w:id="0"/>
+    </w:p>
+    <w:p>
+      <w:pPr>
+        <w:pStyle w:val="af"/>
+        <w:jc w:val="center"/>
+        <w:rPr>
+          <w:color w:val="auto"/>
+          <w:sz w:val="24"/>
+          <w:szCs w:val="24"/>
+        </w:rPr>
+      </w:pPr>
+      <w:r>
+        <w:rPr>
+          <w:color w:val="auto"/>
+          <w:sz w:val="24"/>
+          <w:szCs w:val="24"/>
+        </w:rPr>
+        <w:t xml:space="preserve">Рисунок </w:t>
+      </w:r>
+      <w:r>
+        <w:rPr>
+          <w:color w:val="auto"/>
+          <w:sz w:val="24"/>
+          <w:szCs w:val="24"/>
+        </w:rPr>
+        <w:t>3 – Блок формирования тестового аналогового сигнала</w:t>
+      </w:r>
+    </w:p>
     <w:p>
       <w:pPr>
         <w:pStyle w:val="a3"/>
@@ -7572,7 +8007,15 @@
         <w:t xml:space="preserve">] </w:t>
       </w:r>
       <w:r>
-        <w:t xml:space="preserve">приведена НСХ для платиновых термосопротивлений. НСХ </w:t>
+        <w:t xml:space="preserve">приведена НСХ для платиновых </w:t>
+      </w:r>
+      <w:proofErr w:type="spellStart"/>
+      <w:r>
+        <w:t>термосопротивлений</w:t>
+      </w:r>
+      <w:proofErr w:type="spellEnd"/>
+      <w:r>
+        <w:t xml:space="preserve">. НСХ </w:t>
       </w:r>
       <w:r>
         <w:t xml:space="preserve">для диапазона измерений от минус 200 °С до 0 °С </w:t>
@@ -8859,7 +9302,7 @@
             <wp:cNvGraphicFramePr/>
             <a:graphic xmlns:a="http://schemas.openxmlformats.org/drawingml/2006/main">
               <a:graphicData uri="http://schemas.openxmlformats.org/drawingml/2006/chart">
-                <c:chart xmlns:c="http://schemas.openxmlformats.org/drawingml/2006/chart" xmlns:r="http://schemas.openxmlformats.org/officeDocument/2006/relationships" r:id="rId12"/>
+                <c:chart xmlns:c="http://schemas.openxmlformats.org/drawingml/2006/chart" xmlns:r="http://schemas.openxmlformats.org/officeDocument/2006/relationships" r:id="rId14"/>
               </a:graphicData>
             </a:graphic>
           </wp:inline>
@@ -8915,8 +9358,18 @@
           <w:sz w:val="24"/>
           <w:szCs w:val="24"/>
         </w:rPr>
-        <w:t>оминальная статическая характеристика платинового термосопротивления</w:t>
-      </w:r>
+        <w:t xml:space="preserve">оминальная статическая характеристика платинового </w:t>
+      </w:r>
+      <w:proofErr w:type="spellStart"/>
+      <w:r>
+        <w:rPr>
+          <w:color w:val="000000" w:themeColor="text1"/>
+          <w:sz w:val="24"/>
+          <w:szCs w:val="24"/>
+        </w:rPr>
+        <w:t>термосопротивления</w:t>
+      </w:r>
+      <w:proofErr w:type="spellEnd"/>
     </w:p>
     <w:p/>
     <w:p>
@@ -8992,11 +9445,19 @@
         </w:rPr>
         <w:t>U</w:t>
       </w:r>
+      <w:proofErr w:type="spellStart"/>
       <w:r>
         <w:rPr>
           <w:vertAlign w:val="subscript"/>
         </w:rPr>
-        <w:t>вых.</w:t>
+        <w:t>вых</w:t>
+      </w:r>
+      <w:proofErr w:type="spellEnd"/>
+      <w:r>
+        <w:rPr>
+          <w:vertAlign w:val="subscript"/>
+        </w:rPr>
+        <w:t>.</w:t>
       </w:r>
       <w:r>
         <w:t xml:space="preserve"> </w:t>
@@ -9034,11 +9495,19 @@
         </w:rPr>
         <w:t>U</w:t>
       </w:r>
+      <w:proofErr w:type="spellStart"/>
       <w:r>
         <w:rPr>
           <w:vertAlign w:val="subscript"/>
         </w:rPr>
-        <w:t>вых.</w:t>
+        <w:t>вых</w:t>
+      </w:r>
+      <w:proofErr w:type="spellEnd"/>
+      <w:r>
+        <w:rPr>
+          <w:vertAlign w:val="subscript"/>
+        </w:rPr>
+        <w:t>.</w:t>
       </w:r>
       <w:r>
         <w:t xml:space="preserve"> =</w:t>
@@ -9492,6 +9961,7 @@
         </w:rPr>
         <w:tab/>
       </w:r>
+      <w:proofErr w:type="spellStart"/>
       <w:r>
         <w:rPr>
           <w:rFonts w:eastAsiaTheme="minorEastAsia"/>
@@ -9507,6 +9977,7 @@
         </w:rPr>
         <w:t>max</w:t>
       </w:r>
+      <w:proofErr w:type="spellEnd"/>
       <w:r>
         <w:rPr>
           <w:rFonts w:eastAsiaTheme="minorEastAsia"/>
@@ -9564,6 +10035,7 @@
         </w:rPr>
         <w:tab/>
       </w:r>
+      <w:proofErr w:type="spellStart"/>
       <w:r>
         <w:rPr>
           <w:rFonts w:eastAsiaTheme="minorEastAsia"/>
@@ -9579,6 +10051,7 @@
         </w:rPr>
         <w:t>min</w:t>
       </w:r>
+      <w:proofErr w:type="spellEnd"/>
       <w:r>
         <w:rPr>
           <w:rFonts w:eastAsiaTheme="minorEastAsia"/>
@@ -9732,6 +10205,7 @@
         </w:rPr>
         <w:t xml:space="preserve"> = </w:t>
       </w:r>
+      <w:proofErr w:type="spellStart"/>
       <w:r>
         <w:rPr>
           <w:rFonts w:eastAsiaTheme="minorEastAsia"/>
@@ -9747,6 +10221,7 @@
         </w:rPr>
         <w:t>min</w:t>
       </w:r>
+      <w:proofErr w:type="spellEnd"/>
       <w:r>
         <w:rPr>
           <w:rFonts w:eastAsiaTheme="minorEastAsia"/>
@@ -10304,6 +10779,7 @@
           <w:lang w:val="en-US"/>
         </w:rPr>
       </w:pPr>
+      <w:proofErr w:type="spellStart"/>
       <w:r>
         <w:rPr>
           <w:rFonts w:eastAsiaTheme="minorEastAsia"/>
@@ -10319,6 +10795,7 @@
         </w:rPr>
         <w:t>max</w:t>
       </w:r>
+      <w:proofErr w:type="spellEnd"/>
       <w:r>
         <w:rPr>
           <w:rFonts w:eastAsiaTheme="minorEastAsia"/>
@@ -10353,6 +10830,7 @@
           <w:lang w:val="en-US"/>
         </w:rPr>
       </w:pPr>
+      <w:proofErr w:type="spellStart"/>
       <w:r>
         <w:rPr>
           <w:rFonts w:eastAsiaTheme="minorEastAsia"/>
@@ -10368,6 +10846,7 @@
         </w:rPr>
         <w:t>min</w:t>
       </w:r>
+      <w:proofErr w:type="spellEnd"/>
       <w:r>
         <w:rPr>
           <w:rFonts w:eastAsiaTheme="minorEastAsia"/>
@@ -10596,7 +11075,7 @@
                     <w:rPr>
                       <w:rFonts w:ascii="Cambria Math" w:hAnsi="Cambria Math"/>
                     </w:rPr>
-                    <m:t>2.8</m:t>
+                    <m:t>8</m:t>
                   </m:r>
                 </m:e>
               </m:d>
@@ -10702,7 +11181,7 @@
                     <w:rPr>
                       <w:rFonts w:ascii="Cambria Math" w:eastAsiaTheme="minorEastAsia" w:hAnsi="Cambria Math"/>
                     </w:rPr>
-                    <m:t>2.9</m:t>
+                    <m:t>9</m:t>
                   </m:r>
                 </m:e>
               </m:d>
@@ -10828,7 +11307,7 @@
                     <w:rPr>
                       <w:rFonts w:ascii="Cambria Math" w:eastAsiaTheme="minorEastAsia" w:hAnsi="Cambria Math"/>
                     </w:rPr>
-                    <m:t>2.10</m:t>
+                    <m:t>10</m:t>
                   </m:r>
                 </m:e>
               </m:d>
@@ -10862,6 +11341,7 @@
         </w:rPr>
         <w:tab/>
       </w:r>
+      <w:proofErr w:type="spellStart"/>
       <w:r>
         <w:rPr>
           <w:iCs/>
@@ -10875,6 +11355,7 @@
         </w:rPr>
         <w:t>°C</w:t>
       </w:r>
+      <w:proofErr w:type="spellEnd"/>
       <w:r>
         <w:rPr>
           <w:iCs/>
@@ -10907,6 +11388,7 @@
         </w:rPr>
         <w:tab/>
       </w:r>
+      <w:proofErr w:type="spellStart"/>
       <w:r>
         <w:rPr>
           <w:iCs/>
@@ -10922,6 +11404,7 @@
         </w:rPr>
         <w:t>K</w:t>
       </w:r>
+      <w:proofErr w:type="spellEnd"/>
       <w:r>
         <w:rPr>
           <w:iCs/>
@@ -11017,7 +11500,7 @@
         <w:t>значения</w:t>
       </w:r>
       <w:r>
-        <w:t>, полученные с помощью формул (2.8-2.10) увеличены в 10 раз</w:t>
+        <w:t>, полученные с помощью формул (8-10) увеличены в 10 раз</w:t>
       </w:r>
       <w:r>
         <w:t xml:space="preserve"> из-за того, что</w:t>
@@ -11033,12 +11516,42 @@
       </w:r>
     </w:p>
     <w:p>
+      <w:r>
+        <w:t xml:space="preserve">Также из формулы </w:t>
+      </w:r>
+      <w:r>
+        <w:t>(</w:t>
+      </w:r>
+      <w:r>
+        <w:t>5</w:t>
+      </w:r>
+      <w:r>
+        <w:t>)</w:t>
+      </w:r>
+      <w:r>
+        <w:t xml:space="preserve"> следует</w:t>
+      </w:r>
+      <w:r>
+        <w:t>, что</w:t>
+      </w:r>
+      <w:r>
+        <w:t xml:space="preserve"> при проектировании реального устройства для обеспечения требуемой точности необходимо использовать внешнюю микросхему АЦП с разрядностью 14 бит или более.</w:t>
+      </w:r>
+    </w:p>
+    <w:p/>
+    <w:p>
       <w:pPr>
         <w:pStyle w:val="a3"/>
       </w:pPr>
       <w:r>
         <w:lastRenderedPageBreak/>
-        <w:t>3 ОПИСАНИЕ ФРАГМЕНТОВ ПРОГРАММЫ ДЛЯ МИКРОКОНТРОЛЛЕРА</w:t>
+        <w:t xml:space="preserve">3 </w:t>
+      </w:r>
+      <w:r>
+        <w:t>О</w:t>
+      </w:r>
+      <w:r>
+        <w:t>писание фрагментов программы для микроконтроллера</w:t>
       </w:r>
     </w:p>
     <w:p>
@@ -11082,7 +11595,15 @@
         <w:t xml:space="preserve">1. </w:t>
       </w:r>
       <w:r>
-        <w:t xml:space="preserve">ДТСхх5М.RS термосопротивления с цифровым интерфейсом RS-485 </w:t>
+        <w:t xml:space="preserve">ДТСхх5М.RS </w:t>
+      </w:r>
+      <w:proofErr w:type="spellStart"/>
+      <w:r>
+        <w:t>термосопротивления</w:t>
+      </w:r>
+      <w:proofErr w:type="spellEnd"/>
+      <w:r>
+        <w:t xml:space="preserve"> с цифровым интерфейсом RS-485 </w:t>
       </w:r>
       <w:r>
         <w:t>[</w:t>
@@ -11099,7 +11620,7 @@
       <w:r>
         <w:t xml:space="preserve">Сайт компании Овен. – Режим доступа: </w:t>
       </w:r>
-      <w:hyperlink r:id="rId13" w:history="1">
+      <w:hyperlink r:id="rId15" w:history="1">
         <w:r>
           <w:rPr>
             <w:rStyle w:val="af4"/>
@@ -11139,7 +11660,7 @@
       <w:r>
         <w:t xml:space="preserve">Сайт компании Альянс Автоматика. – Режим доступа: </w:t>
       </w:r>
-      <w:hyperlink r:id="rId14" w:history="1">
+      <w:hyperlink r:id="rId16" w:history="1">
         <w:r>
           <w:rPr>
             <w:rStyle w:val="af4"/>
@@ -11170,12 +11691,14 @@
       <w:r>
         <w:t xml:space="preserve"> </w:t>
       </w:r>
+      <w:proofErr w:type="spellStart"/>
       <w:r>
         <w:rPr>
           <w:lang w:val="en-US"/>
         </w:rPr>
         <w:t>EasyAVR</w:t>
       </w:r>
+      <w:proofErr w:type="spellEnd"/>
       <w:r>
         <w:t xml:space="preserve"> </w:t>
       </w:r>
@@ -11212,12 +11735,14 @@
       <w:r>
         <w:t xml:space="preserve"> «</w:t>
       </w:r>
+      <w:proofErr w:type="spellStart"/>
       <w:r>
         <w:rPr>
           <w:lang w:val="en-US"/>
         </w:rPr>
         <w:t>MikroElektronika</w:t>
       </w:r>
+      <w:proofErr w:type="spellEnd"/>
       <w:r>
         <w:t xml:space="preserve">» </w:t>
       </w:r>
@@ -11233,12 +11758,14 @@
       <w:r>
         <w:t xml:space="preserve"> Сайт фирмы </w:t>
       </w:r>
+      <w:proofErr w:type="spellStart"/>
       <w:r>
         <w:rPr>
           <w:lang w:val="en-US"/>
         </w:rPr>
         <w:t>MicroElektronika</w:t>
       </w:r>
+      <w:proofErr w:type="spellEnd"/>
       <w:r>
         <w:t xml:space="preserve"> </w:t>
       </w:r>
@@ -11272,7 +11799,7 @@
       <w:r>
         <w:t xml:space="preserve">Режим доступа: </w:t>
       </w:r>
-      <w:hyperlink r:id="rId15" w:history="1">
+      <w:hyperlink r:id="rId17" w:history="1">
         <w:r>
           <w:rPr>
             <w:rStyle w:val="af4"/>
@@ -11288,20 +11815,20 @@
       <w:r>
         <w:t xml:space="preserve">4. Техническая документация на микроконтроллер </w:t>
       </w:r>
+      <w:proofErr w:type="spellStart"/>
       <w:r>
         <w:rPr>
           <w:lang w:val="en-US"/>
         </w:rPr>
         <w:t>ATmega</w:t>
       </w:r>
+      <w:proofErr w:type="spellEnd"/>
       <w:r>
         <w:t xml:space="preserve"> 32 [</w:t>
       </w:r>
       <w:r>
         <w:t>интернет ресурс</w:t>
       </w:r>
-      <w:bookmarkStart w:id="0" w:name="_GoBack"/>
-      <w:bookmarkEnd w:id="0"/>
       <w:r>
         <w:t xml:space="preserve">]. </w:t>
       </w:r>
@@ -11326,12 +11853,14 @@
       <w:r>
         <w:t xml:space="preserve"> </w:t>
       </w:r>
+      <w:proofErr w:type="spellStart"/>
       <w:r>
         <w:rPr>
           <w:lang w:val="en-US"/>
         </w:rPr>
         <w:t>Tehnology</w:t>
       </w:r>
+      <w:proofErr w:type="spellEnd"/>
       <w:r>
         <w:t xml:space="preserve"> </w:t>
       </w:r>
@@ -11353,7 +11882,7 @@
       <w:r>
         <w:t xml:space="preserve">доступа: </w:t>
       </w:r>
-      <w:hyperlink r:id="rId16" w:history="1">
+      <w:hyperlink r:id="rId18" w:history="1">
         <w:r>
           <w:rPr>
             <w:rStyle w:val="af4"/>
@@ -11404,7 +11933,7 @@
       </w:r>
     </w:p>
     <w:sectPr>
-      <w:footerReference w:type="first" r:id="rId17"/>
+      <w:footerReference w:type="first" r:id="rId19"/>
       <w:type w:val="continuous"/>
       <w:pgSz w:w="11906" w:h="16838" w:code="9"/>
       <w:pgMar w:top="1134" w:right="567" w:bottom="1134" w:left="1134" w:header="567" w:footer="567" w:gutter="0"/>
@@ -11659,6 +12188,92 @@
     </w:lvl>
   </w:abstractNum>
   <w:abstractNum w:abstractNumId="1" w15:restartNumberingAfterBreak="0">
+    <w:nsid w:val="4DC9615C"/>
+    <w:multiLevelType w:val="hybridMultilevel"/>
+    <w:tmpl w:val="B8448614"/>
+    <w:lvl w:ilvl="0" w:tplc="0419000F">
+      <w:start w:val="1"/>
+      <w:numFmt w:val="decimal"/>
+      <w:lvlText w:val="%1."/>
+      <w:lvlJc w:val="left"/>
+      <w:pPr>
+        <w:ind w:left="1429" w:hanging="360"/>
+      </w:pPr>
+    </w:lvl>
+    <w:lvl w:ilvl="1" w:tplc="04190019" w:tentative="1">
+      <w:start w:val="1"/>
+      <w:numFmt w:val="lowerLetter"/>
+      <w:lvlText w:val="%2."/>
+      <w:lvlJc w:val="left"/>
+      <w:pPr>
+        <w:ind w:left="2149" w:hanging="360"/>
+      </w:pPr>
+    </w:lvl>
+    <w:lvl w:ilvl="2" w:tplc="0419001B" w:tentative="1">
+      <w:start w:val="1"/>
+      <w:numFmt w:val="lowerRoman"/>
+      <w:lvlText w:val="%3."/>
+      <w:lvlJc w:val="right"/>
+      <w:pPr>
+        <w:ind w:left="2869" w:hanging="180"/>
+      </w:pPr>
+    </w:lvl>
+    <w:lvl w:ilvl="3" w:tplc="0419000F" w:tentative="1">
+      <w:start w:val="1"/>
+      <w:numFmt w:val="decimal"/>
+      <w:lvlText w:val="%4."/>
+      <w:lvlJc w:val="left"/>
+      <w:pPr>
+        <w:ind w:left="3589" w:hanging="360"/>
+      </w:pPr>
+    </w:lvl>
+    <w:lvl w:ilvl="4" w:tplc="04190019" w:tentative="1">
+      <w:start w:val="1"/>
+      <w:numFmt w:val="lowerLetter"/>
+      <w:lvlText w:val="%5."/>
+      <w:lvlJc w:val="left"/>
+      <w:pPr>
+        <w:ind w:left="4309" w:hanging="360"/>
+      </w:pPr>
+    </w:lvl>
+    <w:lvl w:ilvl="5" w:tplc="0419001B" w:tentative="1">
+      <w:start w:val="1"/>
+      <w:numFmt w:val="lowerRoman"/>
+      <w:lvlText w:val="%6."/>
+      <w:lvlJc w:val="right"/>
+      <w:pPr>
+        <w:ind w:left="5029" w:hanging="180"/>
+      </w:pPr>
+    </w:lvl>
+    <w:lvl w:ilvl="6" w:tplc="0419000F" w:tentative="1">
+      <w:start w:val="1"/>
+      <w:numFmt w:val="decimal"/>
+      <w:lvlText w:val="%7."/>
+      <w:lvlJc w:val="left"/>
+      <w:pPr>
+        <w:ind w:left="5749" w:hanging="360"/>
+      </w:pPr>
+    </w:lvl>
+    <w:lvl w:ilvl="7" w:tplc="04190019" w:tentative="1">
+      <w:start w:val="1"/>
+      <w:numFmt w:val="lowerLetter"/>
+      <w:lvlText w:val="%8."/>
+      <w:lvlJc w:val="left"/>
+      <w:pPr>
+        <w:ind w:left="6469" w:hanging="360"/>
+      </w:pPr>
+    </w:lvl>
+    <w:lvl w:ilvl="8" w:tplc="0419001B" w:tentative="1">
+      <w:start w:val="1"/>
+      <w:numFmt w:val="lowerRoman"/>
+      <w:lvlText w:val="%9."/>
+      <w:lvlJc w:val="right"/>
+      <w:pPr>
+        <w:ind w:left="7189" w:hanging="180"/>
+      </w:pPr>
+    </w:lvl>
+  </w:abstractNum>
+  <w:abstractNum w:abstractNumId="2" w15:restartNumberingAfterBreak="0">
     <w:nsid w:val="5FCB3EC3"/>
     <w:multiLevelType w:val="hybridMultilevel"/>
     <w:tmpl w:val="EAEABA6A"/>
@@ -11771,7 +12386,7 @@
       </w:rPr>
     </w:lvl>
   </w:abstractNum>
-  <w:abstractNum w:abstractNumId="2" w15:restartNumberingAfterBreak="0">
+  <w:abstractNum w:abstractNumId="3" w15:restartNumberingAfterBreak="0">
     <w:nsid w:val="73026592"/>
     <w:multiLevelType w:val="hybridMultilevel"/>
     <w:tmpl w:val="BDC82B16"/>
@@ -11885,12 +12500,15 @@
     </w:lvl>
   </w:abstractNum>
   <w:num w:numId="1">
-    <w:abstractNumId w:val="2"/>
+    <w:abstractNumId w:val="3"/>
   </w:num>
   <w:num w:numId="2">
     <w:abstractNumId w:val="0"/>
   </w:num>
   <w:num w:numId="3">
+    <w:abstractNumId w:val="2"/>
+  </w:num>
+  <w:num w:numId="4">
     <w:abstractNumId w:val="1"/>
   </w:num>
 </w:numbering>
@@ -12358,7 +12976,6 @@
   <w:style w:type="character" w:default="1" w:styleId="a0">
     <w:name w:val="Default Paragraph Font"/>
     <w:uiPriority w:val="1"/>
-    <w:semiHidden/>
     <w:unhideWhenUsed/>
   </w:style>
   <w:style w:type="table" w:default="1" w:styleId="a1">
@@ -14486,7 +15103,7 @@
 </file>
 
 <file path=customXml/itemProps1.xml><?xml version="1.0" encoding="utf-8"?>
-<ds:datastoreItem xmlns:ds="http://schemas.openxmlformats.org/officeDocument/2006/customXml" ds:itemID="{73F79F81-B767-4FED-A081-D60DED30A714}">
+<ds:datastoreItem xmlns:ds="http://schemas.openxmlformats.org/officeDocument/2006/customXml" ds:itemID="{7CE34202-CC03-44AD-AD8A-20883C0DE28B}">
   <ds:schemaRefs>
     <ds:schemaRef ds:uri="http://schemas.openxmlformats.org/officeDocument/2006/bibliography"/>
   </ds:schemaRefs>

</xml_diff>

<commit_message>
added autonumbering of figures in .docx
</commit_message>
<xml_diff>
--- a/Косяков_Д_А_Курсовая_работа_МиСАПИУ.docx
+++ b/Косяков_Д_А_Курсовая_работа_МиСАПИУ.docx
@@ -7499,9 +7499,9 @@
           <w:noProof/>
         </w:rPr>
         <w:drawing>
-          <wp:inline distT="0" distB="0" distL="0" distR="0" wp14:anchorId="608EA1D4" wp14:editId="7A8D4A6C">
-            <wp:extent cx="6471919" cy="4629960"/>
-            <wp:effectExtent l="0" t="0" r="5715" b="0"/>
+          <wp:inline distT="0" distB="0" distL="0" distR="0" wp14:anchorId="608EA1D4" wp14:editId="32F3D5DF">
+            <wp:extent cx="6471919" cy="2815918"/>
+            <wp:effectExtent l="0" t="0" r="5715" b="3810"/>
             <wp:docPr id="7" name="Рисунок 7"/>
             <wp:cNvGraphicFramePr>
               <a:graphicFrameLocks xmlns:a="http://schemas.openxmlformats.org/drawingml/2006/main" noChangeAspect="1"/>
@@ -7530,7 +7530,7 @@
                   <pic:spPr bwMode="auto">
                     <a:xfrm>
                       <a:off x="0" y="0"/>
-                      <a:ext cx="6471919" cy="4629960"/>
+                      <a:ext cx="6471919" cy="2815918"/>
                     </a:xfrm>
                     <a:prstGeom prst="rect">
                       <a:avLst/>
@@ -7555,27 +7555,14 @@
       <w:r>
         <w:t xml:space="preserve">Рисунок </w:t>
       </w:r>
-      <w:r>
-        <w:fldChar w:fldCharType="begin"/>
-      </w:r>
-      <w:r>
-        <w:instrText xml:space="preserve"> SEQ Рисунок \* ARABIC </w:instrText>
-      </w:r>
-      <w:r>
-        <w:fldChar w:fldCharType="separate"/>
-      </w:r>
-      <w:r>
-        <w:rPr>
-          <w:noProof/>
-        </w:rPr>
-        <w:t>1</w:t>
-      </w:r>
-      <w:r>
-        <w:rPr>
-          <w:noProof/>
-        </w:rPr>
-        <w:fldChar w:fldCharType="end"/>
-      </w:r>
+      <w:fldSimple w:instr=" SEQ Рисунок \* ARABIC ">
+        <w:r>
+          <w:rPr>
+            <w:noProof/>
+          </w:rPr>
+          <w:t>1</w:t>
+        </w:r>
+      </w:fldSimple>
       <w:bookmarkEnd w:id="1"/>
       <w:r>
         <w:t xml:space="preserve"> – Структурная схема устройства</w:t>
@@ -7626,6 +7613,8 @@
       <w:r>
         <w:t xml:space="preserve">; </w:t>
       </w:r>
+      <w:bookmarkStart w:id="2" w:name="_GoBack"/>
+      <w:bookmarkEnd w:id="2"/>
     </w:p>
     <w:p>
       <w:pPr>
@@ -7716,7 +7705,6 @@
         <w:ind w:left="851"/>
       </w:pPr>
       <w:r>
-        <w:lastRenderedPageBreak/>
         <w:t>генератор тактового сигнала</w:t>
       </w:r>
       <w:r>
@@ -7786,6 +7774,7 @@
     </w:p>
     <w:p>
       <w:r>
+        <w:lastRenderedPageBreak/>
         <w:t xml:space="preserve">В данной курсовой работе для отладки встроенного программного обеспечения используется аппаратная платформа </w:t>
       </w:r>
       <w:r>
@@ -7842,8 +7831,157 @@
     </w:p>
     <w:p>
       <w:r>
-        <w:t>На рисунке 2</w:t>
-      </w:r>
+        <w:t xml:space="preserve">На рисунке </w:t>
+      </w:r>
+      <w:r>
+        <w:fldChar w:fldCharType="begin"/>
+      </w:r>
+      <w:r>
+        <w:instrText xml:space="preserve"> REF _Ref136461575 \h </w:instrText>
+      </w:r>
+      <w:r>
+        <w:instrText xml:space="preserve">\# \0 </w:instrText>
+      </w:r>
+      <w:r>
+        <w:fldChar w:fldCharType="separate"/>
+      </w:r>
+      <w:r>
+        <w:t>2</w:t>
+      </w:r>
+      <w:r>
+        <w:fldChar w:fldCharType="end"/>
+      </w:r>
+      <w:r>
+        <w:t xml:space="preserve"> представлена плата лабораторного стенда.</w:t>
+      </w:r>
+    </w:p>
+    <w:p/>
+    <w:p>
+      <w:pPr>
+        <w:ind w:firstLine="0"/>
+      </w:pPr>
+      <w:r>
+        <w:rPr>
+          <w:noProof/>
+        </w:rPr>
+        <w:drawing>
+          <wp:inline distT="0" distB="0" distL="0" distR="0" wp14:anchorId="0E620D1D" wp14:editId="7B68C0D6">
+            <wp:extent cx="6480175" cy="4414520"/>
+            <wp:effectExtent l="0" t="0" r="0" b="5080"/>
+            <wp:docPr id="123" name="Рисунок 123" descr="Mikroe Full Featured Boards EasyAVR v7"/>
+            <wp:cNvGraphicFramePr>
+              <a:graphicFrameLocks xmlns:a="http://schemas.openxmlformats.org/drawingml/2006/main" noChangeAspect="1"/>
+            </wp:cNvGraphicFramePr>
+            <a:graphic xmlns:a="http://schemas.openxmlformats.org/drawingml/2006/main">
+              <a:graphicData uri="http://schemas.openxmlformats.org/drawingml/2006/picture">
+                <pic:pic xmlns:pic="http://schemas.openxmlformats.org/drawingml/2006/picture">
+                  <pic:nvPicPr>
+                    <pic:cNvPr id="0" name="Picture 1" descr="Mikroe Full Featured Boards EasyAVR v7"/>
+                    <pic:cNvPicPr>
+                      <a:picLocks noChangeAspect="1" noChangeArrowheads="1"/>
+                    </pic:cNvPicPr>
+                  </pic:nvPicPr>
+                  <pic:blipFill>
+                    <a:blip r:embed="rId12">
+                      <a:extLst>
+                        <a:ext uri="{28A0092B-C50C-407E-A947-70E740481C1C}">
+                          <a14:useLocalDpi xmlns:a14="http://schemas.microsoft.com/office/drawing/2010/main" val="0"/>
+                        </a:ext>
+                      </a:extLst>
+                    </a:blip>
+                    <a:srcRect/>
+                    <a:stretch>
+                      <a:fillRect/>
+                    </a:stretch>
+                  </pic:blipFill>
+                  <pic:spPr bwMode="auto">
+                    <a:xfrm>
+                      <a:off x="0" y="0"/>
+                      <a:ext cx="6480175" cy="4414520"/>
+                    </a:xfrm>
+                    <a:prstGeom prst="rect">
+                      <a:avLst/>
+                    </a:prstGeom>
+                    <a:noFill/>
+                    <a:ln>
+                      <a:noFill/>
+                    </a:ln>
+                  </pic:spPr>
+                </pic:pic>
+              </a:graphicData>
+            </a:graphic>
+          </wp:inline>
+        </w:drawing>
+      </w:r>
+    </w:p>
+    <w:p>
+      <w:pPr>
+        <w:pStyle w:val="af"/>
+      </w:pPr>
+      <w:bookmarkStart w:id="3" w:name="_Ref136461575"/>
+      <w:r>
+        <w:t xml:space="preserve">Рисунок </w:t>
+      </w:r>
+      <w:fldSimple w:instr=" SEQ Рисунок \* ARABIC ">
+        <w:r>
+          <w:t>2</w:t>
+        </w:r>
+      </w:fldSimple>
+      <w:bookmarkEnd w:id="3"/>
+      <w:r>
+        <w:t xml:space="preserve"> – </w:t>
+      </w:r>
+      <w:r>
+        <w:t xml:space="preserve">Плата аппаратной платформы </w:t>
+      </w:r>
+      <w:r>
+        <w:rPr>
+          <w:lang w:val="en-US"/>
+        </w:rPr>
+        <w:t>Easy</w:t>
+      </w:r>
+      <w:r>
+        <w:t xml:space="preserve"> </w:t>
+      </w:r>
+      <w:r>
+        <w:rPr>
+          <w:lang w:val="en-US"/>
+        </w:rPr>
+        <w:t>AVR</w:t>
+      </w:r>
+      <w:r>
+        <w:t xml:space="preserve"> </w:t>
+      </w:r>
+      <w:r>
+        <w:rPr>
+          <w:lang w:val="en-US"/>
+        </w:rPr>
+        <w:t>v</w:t>
+      </w:r>
+      <w:r>
+        <w:t xml:space="preserve">7 </w:t>
+      </w:r>
+      <w:proofErr w:type="spellStart"/>
+      <w:r>
+        <w:t>Development</w:t>
+      </w:r>
+      <w:proofErr w:type="spellEnd"/>
+      <w:r>
+        <w:t xml:space="preserve"> </w:t>
+      </w:r>
+      <w:proofErr w:type="spellStart"/>
+      <w:r>
+        <w:t>System</w:t>
+      </w:r>
+      <w:proofErr w:type="spellEnd"/>
+      <w:r>
+        <w:t xml:space="preserve"> фирмы </w:t>
+      </w:r>
+      <w:proofErr w:type="spellStart"/>
+      <w:r>
+        <w:t>microElectronika</w:t>
+      </w:r>
+      <w:proofErr w:type="spellEnd"/>
     </w:p>
     <w:p>
       <w:pPr>
@@ -7864,10 +8002,10 @@
     </w:p>
     <w:p>
       <w:r>
-        <w:t>В</w:t>
-      </w:r>
-      <w:r>
-        <w:t xml:space="preserve"> данной курсовой работы используется микроконтроллер </w:t>
+        <w:t>Ядром платы аппаратной платформы является</w:t>
+      </w:r>
+      <w:r>
+        <w:t xml:space="preserve"> микроконтроллер </w:t>
       </w:r>
       <w:proofErr w:type="spellStart"/>
       <w:r>
@@ -7929,7 +8067,7 @@
         <w:fldChar w:fldCharType="separate"/>
       </w:r>
       <w:r>
-        <w:t>2</w:t>
+        <w:t>3</w:t>
       </w:r>
       <w:r>
         <w:fldChar w:fldCharType="end"/>
@@ -7953,6 +8091,7 @@
         <w:rPr>
           <w:noProof/>
         </w:rPr>
+        <w:lastRenderedPageBreak/>
         <w:drawing>
           <wp:inline distT="0" distB="0" distL="0" distR="0" wp14:anchorId="04B8F643" wp14:editId="1A1C09F6">
             <wp:extent cx="3848100" cy="3919993"/>
@@ -7969,7 +8108,7 @@
                     <pic:cNvPicPr/>
                   </pic:nvPicPr>
                   <pic:blipFill rotWithShape="1">
-                    <a:blip r:embed="rId12"/>
+                    <a:blip r:embed="rId13"/>
                     <a:srcRect b="6666"/>
                     <a:stretch/>
                   </pic:blipFill>
@@ -8001,32 +8140,19 @@
       <w:pPr>
         <w:pStyle w:val="af"/>
       </w:pPr>
-      <w:bookmarkStart w:id="2" w:name="_Ref136457936"/>
+      <w:bookmarkStart w:id="4" w:name="_Ref136457936"/>
       <w:r>
         <w:t xml:space="preserve">Рисунок </w:t>
       </w:r>
-      <w:r>
-        <w:fldChar w:fldCharType="begin"/>
-      </w:r>
-      <w:r>
-        <w:instrText xml:space="preserve"> SEQ Рисунок \* ARABIC </w:instrText>
-      </w:r>
-      <w:r>
-        <w:fldChar w:fldCharType="separate"/>
-      </w:r>
-      <w:r>
-        <w:rPr>
-          <w:noProof/>
-        </w:rPr>
-        <w:t>2</w:t>
-      </w:r>
-      <w:r>
-        <w:rPr>
-          <w:noProof/>
-        </w:rPr>
-        <w:fldChar w:fldCharType="end"/>
-      </w:r>
-      <w:bookmarkEnd w:id="2"/>
+      <w:fldSimple w:instr=" SEQ Рисунок \* ARABIC ">
+        <w:r>
+          <w:rPr>
+            <w:noProof/>
+          </w:rPr>
+          <w:t>3</w:t>
+        </w:r>
+      </w:fldSimple>
+      <w:bookmarkEnd w:id="4"/>
       <w:r>
         <w:t xml:space="preserve"> – Схема выводов микроконтроллера</w:t>
       </w:r>
@@ -8049,7 +8175,87 @@
         <w:t>микроконтроллера представлены в таблице 1.</w:t>
       </w:r>
     </w:p>
+    <w:p>
+      <w:r>
+        <w:t>Микроконтроллер выполняет следующие функции:</w:t>
+      </w:r>
+    </w:p>
+    <w:p>
+      <w:pPr>
+        <w:pStyle w:val="a5"/>
+        <w:numPr>
+          <w:ilvl w:val="0"/>
+          <w:numId w:val="5"/>
+        </w:numPr>
+        <w:ind w:left="851" w:hanging="284"/>
+      </w:pPr>
+      <w:r>
+        <w:t>обработка измерительного сигнала, полученного с помощью внутреннего АЦП</w:t>
+      </w:r>
+      <w:r>
+        <w:t>;</w:t>
+      </w:r>
+    </w:p>
+    <w:p>
+      <w:pPr>
+        <w:pStyle w:val="a5"/>
+        <w:numPr>
+          <w:ilvl w:val="0"/>
+          <w:numId w:val="5"/>
+        </w:numPr>
+        <w:ind w:left="851" w:hanging="284"/>
+      </w:pPr>
+      <w:r>
+        <w:t>вывод показаний прибора на индикатор</w:t>
+      </w:r>
+      <w:r>
+        <w:t>;</w:t>
+      </w:r>
+    </w:p>
+    <w:p>
+      <w:pPr>
+        <w:pStyle w:val="a5"/>
+        <w:numPr>
+          <w:ilvl w:val="0"/>
+          <w:numId w:val="5"/>
+        </w:numPr>
+        <w:ind w:left="851" w:hanging="284"/>
+      </w:pPr>
+      <w:r>
+        <w:t xml:space="preserve">формирование пакетов </w:t>
+      </w:r>
+      <w:r>
+        <w:rPr>
+          <w:lang w:val="en-US"/>
+        </w:rPr>
+        <w:t>Modbus</w:t>
+      </w:r>
+      <w:r>
+        <w:t xml:space="preserve"> </w:t>
+      </w:r>
+      <w:r>
+        <w:rPr>
+          <w:lang w:val="en-US"/>
+        </w:rPr>
+        <w:t>RTU</w:t>
+      </w:r>
+      <w:r>
+        <w:t>, необходимые для связи прибора с АСУ ТП.</w:t>
+      </w:r>
+    </w:p>
     <w:p/>
+    <w:p>
+      <w:pPr>
+        <w:ind w:firstLine="0"/>
+        <w:jc w:val="left"/>
+      </w:pPr>
+    </w:p>
+    <w:p>
+      <w:pPr>
+        <w:ind w:firstLine="0"/>
+        <w:jc w:val="left"/>
+      </w:pPr>
+    </w:p>
     <w:p>
       <w:pPr>
         <w:ind w:firstLine="0"/>
@@ -8081,6 +8287,7 @@
               <w:jc w:val="center"/>
             </w:pPr>
             <w:r>
+              <w:lastRenderedPageBreak/>
               <w:t>Параметр</w:t>
             </w:r>
           </w:p>
@@ -8497,131 +8704,6 @@
     </w:tbl>
     <w:p/>
     <w:p>
-      <w:r>
-        <w:t>Микроконтроллер выполняет следующие функции:</w:t>
-      </w:r>
-    </w:p>
-    <w:p>
-      <w:pPr>
-        <w:pStyle w:val="a5"/>
-        <w:numPr>
-          <w:ilvl w:val="0"/>
-          <w:numId w:val="5"/>
-        </w:numPr>
-        <w:ind w:left="851" w:hanging="284"/>
-      </w:pPr>
-      <w:r>
-        <w:t>о</w:t>
-      </w:r>
-      <w:r>
-        <w:t>браб</w:t>
-      </w:r>
-      <w:r>
-        <w:t>отка</w:t>
-      </w:r>
-      <w:r>
-        <w:t xml:space="preserve"> измерительн</w:t>
-      </w:r>
-      <w:r>
-        <w:t>ого</w:t>
-      </w:r>
-      <w:r>
-        <w:t xml:space="preserve"> сигнал</w:t>
-      </w:r>
-      <w:r>
-        <w:t>а</w:t>
-      </w:r>
-      <w:r>
-        <w:t>, полученн</w:t>
-      </w:r>
-      <w:r>
-        <w:t>ого</w:t>
-      </w:r>
-      <w:r>
-        <w:t xml:space="preserve"> с помощью внутреннего АЦП</w:t>
-      </w:r>
-      <w:r>
-        <w:t>;</w:t>
-      </w:r>
-    </w:p>
-    <w:p>
-      <w:pPr>
-        <w:pStyle w:val="a5"/>
-        <w:numPr>
-          <w:ilvl w:val="0"/>
-          <w:numId w:val="5"/>
-        </w:numPr>
-        <w:ind w:left="851" w:hanging="284"/>
-      </w:pPr>
-      <w:r>
-        <w:t>в</w:t>
-      </w:r>
-      <w:r>
-        <w:t>ывод показани</w:t>
-      </w:r>
-      <w:r>
-        <w:t>й</w:t>
-      </w:r>
-      <w:r>
-        <w:t xml:space="preserve"> прибора на индикатор</w:t>
-      </w:r>
-      <w:r>
-        <w:t>;</w:t>
-      </w:r>
-    </w:p>
-    <w:p>
-      <w:pPr>
-        <w:pStyle w:val="a5"/>
-        <w:numPr>
-          <w:ilvl w:val="0"/>
-          <w:numId w:val="5"/>
-        </w:numPr>
-        <w:ind w:left="851" w:hanging="284"/>
-      </w:pPr>
-      <w:r>
-        <w:t>формирование</w:t>
-      </w:r>
-      <w:r>
-        <w:t xml:space="preserve"> пакет</w:t>
-      </w:r>
-      <w:r>
-        <w:t>ов</w:t>
-      </w:r>
-      <w:r>
-        <w:t xml:space="preserve"> </w:t>
-      </w:r>
-      <w:r>
-        <w:rPr>
-          <w:lang w:val="en-US"/>
-        </w:rPr>
-        <w:t>Modbus</w:t>
-      </w:r>
-      <w:r>
-        <w:t xml:space="preserve"> </w:t>
-      </w:r>
-      <w:r>
-        <w:rPr>
-          <w:lang w:val="en-US"/>
-        </w:rPr>
-        <w:t>RTU</w:t>
-      </w:r>
-      <w:r>
-        <w:t xml:space="preserve">, </w:t>
-      </w:r>
-      <w:r>
-        <w:t>необходимые</w:t>
-      </w:r>
-      <w:r>
-        <w:t xml:space="preserve"> для связи</w:t>
-      </w:r>
-      <w:r>
-        <w:t xml:space="preserve"> прибора</w:t>
-      </w:r>
-      <w:r>
-        <w:t xml:space="preserve"> с АСУ ТП.</w:t>
-      </w:r>
-    </w:p>
-    <w:p>
       <w:pPr>
         <w:pStyle w:val="2"/>
       </w:pPr>
@@ -8688,7 +8770,6 @@
         <w:rPr>
           <w:noProof/>
         </w:rPr>
-        <w:lastRenderedPageBreak/>
         <w:drawing>
           <wp:inline distT="0" distB="0" distL="0" distR="0" wp14:anchorId="00D3445D" wp14:editId="31013627">
             <wp:extent cx="6480175" cy="3053080"/>
@@ -8705,7 +8786,7 @@
                     <pic:cNvPicPr/>
                   </pic:nvPicPr>
                   <pic:blipFill>
-                    <a:blip r:embed="rId13"/>
+                    <a:blip r:embed="rId14"/>
                     <a:stretch>
                       <a:fillRect/>
                     </a:stretch>
@@ -8730,32 +8811,19 @@
       <w:pPr>
         <w:pStyle w:val="af"/>
       </w:pPr>
-      <w:bookmarkStart w:id="3" w:name="_Ref136457959"/>
+      <w:bookmarkStart w:id="5" w:name="_Ref136457959"/>
       <w:r>
         <w:t xml:space="preserve">Рисунок </w:t>
       </w:r>
-      <w:r>
-        <w:fldChar w:fldCharType="begin"/>
-      </w:r>
-      <w:r>
-        <w:instrText xml:space="preserve"> SEQ Рисунок \* ARABIC </w:instrText>
-      </w:r>
-      <w:r>
-        <w:fldChar w:fldCharType="separate"/>
-      </w:r>
-      <w:r>
-        <w:rPr>
-          <w:noProof/>
-        </w:rPr>
-        <w:t>3</w:t>
-      </w:r>
-      <w:r>
-        <w:rPr>
-          <w:noProof/>
-        </w:rPr>
-        <w:fldChar w:fldCharType="end"/>
-      </w:r>
-      <w:bookmarkEnd w:id="3"/>
+      <w:fldSimple w:instr=" SEQ Рисунок \* ARABIC ">
+        <w:r>
+          <w:rPr>
+            <w:noProof/>
+          </w:rPr>
+          <w:t>4</w:t>
+        </w:r>
+      </w:fldSimple>
+      <w:bookmarkEnd w:id="5"/>
       <w:r>
         <w:t xml:space="preserve"> – Схема блока питания лабораторного стенда</w:t>
       </w:r>
@@ -8768,6 +8836,7 @@
     </w:p>
     <w:p>
       <w:r>
+        <w:lastRenderedPageBreak/>
         <w:t>Блок питания формирует напряжение питания для всех электронных блоков лабораторного стенда</w:t>
       </w:r>
       <w:r>
@@ -8992,7 +9061,6 @@
         <w:rPr>
           <w:noProof/>
         </w:rPr>
-        <w:lastRenderedPageBreak/>
         <w:drawing>
           <wp:inline distT="0" distB="0" distL="0" distR="0" wp14:anchorId="6E050786" wp14:editId="2CDE6D91">
             <wp:extent cx="6195562" cy="2844800"/>
@@ -9009,7 +9077,7 @@
                     <pic:cNvPicPr/>
                   </pic:nvPicPr>
                   <pic:blipFill>
-                    <a:blip r:embed="rId14">
+                    <a:blip r:embed="rId15">
                       <a:extLst>
                         <a:ext uri="{28A0092B-C50C-407E-A947-70E740481C1C}">
                           <a14:useLocalDpi xmlns:a14="http://schemas.microsoft.com/office/drawing/2010/main" val="0"/>
@@ -9040,32 +9108,19 @@
       <w:pPr>
         <w:pStyle w:val="af"/>
       </w:pPr>
-      <w:bookmarkStart w:id="4" w:name="_Ref136457973"/>
+      <w:bookmarkStart w:id="6" w:name="_Ref136457973"/>
       <w:r>
         <w:t xml:space="preserve">Рисунок </w:t>
       </w:r>
-      <w:r>
-        <w:fldChar w:fldCharType="begin"/>
-      </w:r>
-      <w:r>
-        <w:instrText xml:space="preserve"> SEQ Рисунок \* ARABIC </w:instrText>
-      </w:r>
-      <w:r>
-        <w:fldChar w:fldCharType="separate"/>
-      </w:r>
-      <w:r>
-        <w:rPr>
-          <w:noProof/>
-        </w:rPr>
-        <w:t>4</w:t>
-      </w:r>
-      <w:r>
-        <w:rPr>
-          <w:noProof/>
-        </w:rPr>
-        <w:fldChar w:fldCharType="end"/>
-      </w:r>
-      <w:bookmarkEnd w:id="4"/>
+      <w:fldSimple w:instr=" SEQ Рисунок \* ARABIC ">
+        <w:r>
+          <w:rPr>
+            <w:noProof/>
+          </w:rPr>
+          <w:t>5</w:t>
+        </w:r>
+      </w:fldSimple>
+      <w:bookmarkEnd w:id="6"/>
       <w:r>
         <w:t xml:space="preserve"> – Блок формирования тестового аналогового сигнала</w:t>
       </w:r>
@@ -9073,6 +9128,7 @@
     <w:p/>
     <w:p>
       <w:r>
+        <w:lastRenderedPageBreak/>
         <w:t>Поскольку произвести тестирование прибора на всем диапазоне температур не представляется возможным, в качестве измерительного преобразователя температуры используется переменное сопротивление. При таком подходе величина температуры, отображаемая на индикаторе, зависит только от угла поворота ручки переменного сопротивления.</w:t>
       </w:r>
     </w:p>
@@ -9182,155 +9238,11 @@
         <w:rPr>
           <w:noProof/>
         </w:rPr>
-        <w:lastRenderedPageBreak/>
         <w:drawing>
           <wp:inline distT="0" distB="0" distL="0" distR="0" wp14:anchorId="5986A463" wp14:editId="54206674">
             <wp:extent cx="4806950" cy="3318911"/>
             <wp:effectExtent l="0" t="0" r="0" b="0"/>
             <wp:docPr id="11" name="Рисунок 11"/>
-            <wp:cNvGraphicFramePr>
-              <a:graphicFrameLocks xmlns:a="http://schemas.openxmlformats.org/drawingml/2006/main" noChangeAspect="1"/>
-            </wp:cNvGraphicFramePr>
-            <a:graphic xmlns:a="http://schemas.openxmlformats.org/drawingml/2006/main">
-              <a:graphicData uri="http://schemas.openxmlformats.org/drawingml/2006/picture">
-                <pic:pic xmlns:pic="http://schemas.openxmlformats.org/drawingml/2006/picture">
-                  <pic:nvPicPr>
-                    <pic:cNvPr id="1" name=""/>
-                    <pic:cNvPicPr/>
-                  </pic:nvPicPr>
-                  <pic:blipFill>
-                    <a:blip r:embed="rId15"/>
-                    <a:stretch>
-                      <a:fillRect/>
-                    </a:stretch>
-                  </pic:blipFill>
-                  <pic:spPr>
-                    <a:xfrm>
-                      <a:off x="0" y="0"/>
-                      <a:ext cx="4854915" cy="3352028"/>
-                    </a:xfrm>
-                    <a:prstGeom prst="rect">
-                      <a:avLst/>
-                    </a:prstGeom>
-                  </pic:spPr>
-                </pic:pic>
-              </a:graphicData>
-            </a:graphic>
-          </wp:inline>
-        </w:drawing>
-      </w:r>
-    </w:p>
-    <w:p>
-      <w:pPr>
-        <w:pStyle w:val="af"/>
-      </w:pPr>
-      <w:bookmarkStart w:id="5" w:name="_Ref136457984"/>
-      <w:r>
-        <w:t xml:space="preserve">Рисунок </w:t>
-      </w:r>
-      <w:r>
-        <w:fldChar w:fldCharType="begin"/>
-      </w:r>
-      <w:r>
-        <w:instrText xml:space="preserve"> SEQ Рисунок \* ARABIC </w:instrText>
-      </w:r>
-      <w:r>
-        <w:fldChar w:fldCharType="separate"/>
-      </w:r>
-      <w:r>
-        <w:rPr>
-          <w:noProof/>
-        </w:rPr>
-        <w:t>5</w:t>
-      </w:r>
-      <w:r>
-        <w:rPr>
-          <w:noProof/>
-        </w:rPr>
-        <w:fldChar w:fldCharType="end"/>
-      </w:r>
-      <w:bookmarkEnd w:id="5"/>
-      <w:r>
-        <w:t xml:space="preserve"> – Генератор тактовых прямоугольных импульсов</w:t>
-      </w:r>
-    </w:p>
-    <w:p>
-      <w:pPr>
-        <w:ind w:firstLine="0"/>
-        <w:jc w:val="center"/>
-      </w:pPr>
-    </w:p>
-    <w:p>
-      <w:r>
-        <w:t xml:space="preserve">Выход генератора тактовых импульсов должен быть подключен к выводу </w:t>
-      </w:r>
-      <w:r>
-        <w:rPr>
-          <w:lang w:val="en-US"/>
-        </w:rPr>
-        <w:t>XTAL</w:t>
-      </w:r>
-      <w:r>
-        <w:t xml:space="preserve">1 </w:t>
-      </w:r>
-      <w:r>
-        <w:t>микроконтроллера</w:t>
-      </w:r>
-      <w:r>
-        <w:t xml:space="preserve">. Подключение генератора тактовых импульсов зависит от </w:t>
-      </w:r>
-      <w:r>
-        <w:t>комбинации</w:t>
-      </w:r>
-      <w:r>
-        <w:t xml:space="preserve"> соответствующей группы </w:t>
-      </w:r>
-      <w:r>
-        <w:t>перемычек</w:t>
-      </w:r>
-      <w:r>
-        <w:t xml:space="preserve">. На рисунке </w:t>
-      </w:r>
-      <w:r>
-        <w:fldChar w:fldCharType="begin"/>
-      </w:r>
-      <w:r>
-        <w:instrText xml:space="preserve"> REF _Ref136457995 \h </w:instrText>
-      </w:r>
-      <w:r>
-        <w:fldChar w:fldCharType="separate"/>
-      </w:r>
-      <w:r>
-        <w:t xml:space="preserve">Рисунок </w:t>
-      </w:r>
-      <w:r>
-        <w:rPr>
-          <w:noProof/>
-        </w:rPr>
-        <w:t>6</w:t>
-      </w:r>
-      <w:r>
-        <w:fldChar w:fldCharType="end"/>
-      </w:r>
-      <w:r>
-        <w:t xml:space="preserve"> представлена конфигурация перемычек тактового генератора.</w:t>
-      </w:r>
-    </w:p>
-    <w:p/>
-    <w:p>
-      <w:pPr>
-        <w:ind w:firstLine="0"/>
-        <w:jc w:val="center"/>
-      </w:pPr>
-      <w:r>
-        <w:rPr>
-          <w:noProof/>
-        </w:rPr>
-        <w:drawing>
-          <wp:inline distT="0" distB="0" distL="0" distR="0" wp14:anchorId="0849B0F6" wp14:editId="15160CC6">
-            <wp:extent cx="2495898" cy="2600688"/>
-            <wp:effectExtent l="0" t="0" r="4445" b="0"/>
-            <wp:docPr id="12" name="Рисунок 12"/>
             <wp:cNvGraphicFramePr>
               <a:graphicFrameLocks xmlns:a="http://schemas.openxmlformats.org/drawingml/2006/main" noChangeAspect="1"/>
             </wp:cNvGraphicFramePr>
@@ -9350,7 +9262,7 @@
                   <pic:spPr>
                     <a:xfrm>
                       <a:off x="0" y="0"/>
-                      <a:ext cx="2495898" cy="2600688"/>
+                      <a:ext cx="4854915" cy="3352028"/>
                     </a:xfrm>
                     <a:prstGeom prst="rect">
                       <a:avLst/>
@@ -9367,143 +9279,101 @@
       <w:pPr>
         <w:pStyle w:val="af"/>
       </w:pPr>
-      <w:bookmarkStart w:id="6" w:name="_Ref136457995"/>
+      <w:bookmarkStart w:id="7" w:name="_Ref136457984"/>
       <w:r>
         <w:t xml:space="preserve">Рисунок </w:t>
       </w:r>
-      <w:r>
-        <w:fldChar w:fldCharType="begin"/>
-      </w:r>
-      <w:r>
-        <w:instrText xml:space="preserve"> SEQ Рисунок \* ARABIC </w:instrText>
-      </w:r>
-      <w:r>
-        <w:fldChar w:fldCharType="separate"/>
-      </w:r>
-      <w:r>
-        <w:rPr>
-          <w:noProof/>
-        </w:rPr>
-        <w:t>6</w:t>
-      </w:r>
-      <w:r>
-        <w:rPr>
-          <w:noProof/>
-        </w:rPr>
-        <w:fldChar w:fldCharType="end"/>
-      </w:r>
-      <w:bookmarkEnd w:id="6"/>
-      <w:r>
-        <w:t xml:space="preserve"> – Конфигурация перемычек генератора тактовых импульсов</w:t>
-      </w:r>
-    </w:p>
-    <w:p>
-      <w:pPr>
-        <w:pStyle w:val="2"/>
-      </w:pPr>
-      <w:r>
-        <w:t>1.</w:t>
-      </w:r>
-      <w:r>
-        <w:t>1.5</w:t>
-      </w:r>
-      <w:r>
-        <w:t xml:space="preserve"> Блок связи по интерфейсу </w:t>
-      </w:r>
-      <w:r>
-        <w:rPr>
-          <w:lang w:val="en-US"/>
-        </w:rPr>
-        <w:t>USB</w:t>
-      </w:r>
-    </w:p>
-    <w:p>
-      <w:r>
-        <w:lastRenderedPageBreak/>
-        <w:t xml:space="preserve">На рисунке </w:t>
-      </w:r>
-      <w:r>
-        <w:fldChar w:fldCharType="begin"/>
-      </w:r>
-      <w:r>
-        <w:instrText xml:space="preserve"> REF _Ref136458012 \h </w:instrText>
-      </w:r>
-      <w:r>
-        <w:instrText xml:space="preserve">\# \0 </w:instrText>
-      </w:r>
-      <w:r>
-        <w:fldChar w:fldCharType="separate"/>
-      </w:r>
-      <w:r>
-        <w:t>7</w:t>
-      </w:r>
-      <w:r>
-        <w:fldChar w:fldCharType="end"/>
-      </w:r>
-      <w:r>
-        <w:t xml:space="preserve"> </w:t>
-      </w:r>
-      <w:r>
-        <w:t>представлен</w:t>
-      </w:r>
-      <w:r>
-        <w:t>а схема</w:t>
-      </w:r>
-      <w:r>
-        <w:t xml:space="preserve"> блок</w:t>
-      </w:r>
-      <w:r>
-        <w:t>а</w:t>
-      </w:r>
-      <w:r>
-        <w:t xml:space="preserve"> связи по интерфейсу </w:t>
-      </w:r>
-      <w:r>
-        <w:rPr>
-          <w:lang w:val="en-US"/>
-        </w:rPr>
-        <w:t>USB</w:t>
-      </w:r>
-      <w:r>
-        <w:t xml:space="preserve"> </w:t>
-      </w:r>
-      <w:r>
-        <w:t>[</w:t>
-      </w:r>
-      <w:r>
-        <w:t>5</w:t>
-      </w:r>
-      <w:r>
-        <w:t xml:space="preserve">, </w:t>
-      </w:r>
-      <w:r>
-        <w:t>с.</w:t>
-      </w:r>
-      <w:r>
-        <w:t>15</w:t>
-      </w:r>
-      <w:r>
-        <w:t>]</w:t>
-      </w:r>
-      <w:r>
-        <w:t>.</w:t>
-      </w:r>
-    </w:p>
-    <w:p/>
+      <w:fldSimple w:instr=" SEQ Рисунок \* ARABIC ">
+        <w:r>
+          <w:rPr>
+            <w:noProof/>
+          </w:rPr>
+          <w:t>6</w:t>
+        </w:r>
+      </w:fldSimple>
+      <w:bookmarkEnd w:id="7"/>
+      <w:r>
+        <w:t xml:space="preserve"> – Генератор тактовых прямоугольных импульсов</w:t>
+      </w:r>
+    </w:p>
     <w:p>
       <w:pPr>
         <w:ind w:firstLine="0"/>
         <w:jc w:val="center"/>
       </w:pPr>
+    </w:p>
+    <w:p>
+      <w:r>
+        <w:lastRenderedPageBreak/>
+        <w:t xml:space="preserve">Выход генератора тактовых импульсов должен быть подключен к выводу </w:t>
+      </w:r>
+      <w:r>
+        <w:rPr>
+          <w:lang w:val="en-US"/>
+        </w:rPr>
+        <w:t>XTAL</w:t>
+      </w:r>
+      <w:r>
+        <w:t xml:space="preserve">1 </w:t>
+      </w:r>
+      <w:r>
+        <w:t>микроконтроллера</w:t>
+      </w:r>
+      <w:r>
+        <w:t xml:space="preserve">. Подключение генератора тактовых импульсов зависит от </w:t>
+      </w:r>
+      <w:r>
+        <w:t>комбинации</w:t>
+      </w:r>
+      <w:r>
+        <w:t xml:space="preserve"> соответствующей группы </w:t>
+      </w:r>
+      <w:r>
+        <w:t>перемычек</w:t>
+      </w:r>
+      <w:r>
+        <w:t xml:space="preserve">. На рисунке </w:t>
+      </w:r>
+      <w:r>
+        <w:fldChar w:fldCharType="begin"/>
+      </w:r>
+      <w:r>
+        <w:instrText xml:space="preserve"> REF _Ref136457995 \h </w:instrText>
+      </w:r>
+      <w:r>
+        <w:fldChar w:fldCharType="separate"/>
+      </w:r>
+      <w:r>
+        <w:t xml:space="preserve">Рисунок </w:t>
+      </w:r>
       <w:r>
         <w:rPr>
           <w:noProof/>
         </w:rPr>
+        <w:t>6</w:t>
+      </w:r>
+      <w:r>
+        <w:fldChar w:fldCharType="end"/>
+      </w:r>
+      <w:r>
+        <w:t xml:space="preserve"> представлена конфигурация перемычек тактового генератора.</w:t>
+      </w:r>
+    </w:p>
+    <w:p/>
+    <w:p>
+      <w:pPr>
+        <w:ind w:firstLine="0"/>
+        <w:jc w:val="center"/>
+      </w:pPr>
+      <w:r>
+        <w:rPr>
+          <w:noProof/>
+        </w:rPr>
         <w:drawing>
-          <wp:inline distT="0" distB="0" distL="0" distR="0" wp14:anchorId="68E247A5" wp14:editId="3C267132">
-            <wp:extent cx="6480175" cy="2185670"/>
-            <wp:effectExtent l="0" t="0" r="0" b="5080"/>
-            <wp:docPr id="13" name="Рисунок 13"/>
+          <wp:inline distT="0" distB="0" distL="0" distR="0" wp14:anchorId="0849B0F6" wp14:editId="15160CC6">
+            <wp:extent cx="2495898" cy="2600688"/>
+            <wp:effectExtent l="0" t="0" r="4445" b="0"/>
+            <wp:docPr id="12" name="Рисунок 12"/>
             <wp:cNvGraphicFramePr>
               <a:graphicFrameLocks xmlns:a="http://schemas.openxmlformats.org/drawingml/2006/main" noChangeAspect="1"/>
             </wp:cNvGraphicFramePr>
@@ -9523,7 +9393,7 @@
                   <pic:spPr>
                     <a:xfrm>
                       <a:off x="0" y="0"/>
-                      <a:ext cx="6480175" cy="2185670"/>
+                      <a:ext cx="2495898" cy="2600688"/>
                     </a:xfrm>
                     <a:prstGeom prst="rect">
                       <a:avLst/>
@@ -9540,34 +9410,82 @@
       <w:pPr>
         <w:pStyle w:val="af"/>
       </w:pPr>
-      <w:bookmarkStart w:id="7" w:name="_Ref136458012"/>
+      <w:bookmarkStart w:id="8" w:name="_Ref136457995"/>
       <w:r>
         <w:t xml:space="preserve">Рисунок </w:t>
       </w:r>
+      <w:fldSimple w:instr=" SEQ Рисунок \* ARABIC ">
+        <w:r>
+          <w:rPr>
+            <w:noProof/>
+          </w:rPr>
+          <w:t>7</w:t>
+        </w:r>
+      </w:fldSimple>
+      <w:bookmarkEnd w:id="8"/>
+      <w:r>
+        <w:t xml:space="preserve"> – Конфигурация перемычек генератора тактовых импульсов</w:t>
+      </w:r>
+    </w:p>
+    <w:p>
+      <w:pPr>
+        <w:pStyle w:val="2"/>
+      </w:pPr>
+      <w:r>
+        <w:t>1.</w:t>
+      </w:r>
+      <w:r>
+        <w:t>1.5</w:t>
+      </w:r>
+      <w:r>
+        <w:t xml:space="preserve"> Блок связи по интерфейсу </w:t>
+      </w:r>
+      <w:r>
+        <w:rPr>
+          <w:lang w:val="en-US"/>
+        </w:rPr>
+        <w:t>USB</w:t>
+      </w:r>
+    </w:p>
+    <w:p>
+      <w:r>
+        <w:t xml:space="preserve">На рисунке </w:t>
+      </w:r>
       <w:r>
         <w:fldChar w:fldCharType="begin"/>
       </w:r>
       <w:r>
-        <w:instrText xml:space="preserve"> SEQ Рисунок \* ARABIC </w:instrText>
+        <w:instrText xml:space="preserve"> REF _Ref136458012 \h </w:instrText>
+      </w:r>
+      <w:r>
+        <w:instrText xml:space="preserve">\# \0 </w:instrText>
       </w:r>
       <w:r>
         <w:fldChar w:fldCharType="separate"/>
       </w:r>
       <w:r>
-        <w:rPr>
-          <w:noProof/>
-        </w:rPr>
         <w:t>7</w:t>
       </w:r>
       <w:r>
-        <w:rPr>
-          <w:noProof/>
-        </w:rPr>
         <w:fldChar w:fldCharType="end"/>
       </w:r>
-      <w:bookmarkEnd w:id="7"/>
-      <w:r>
-        <w:t xml:space="preserve"> – Блок связи по интерфейсу </w:t>
+      <w:r>
+        <w:t xml:space="preserve"> </w:t>
+      </w:r>
+      <w:r>
+        <w:t>представлен</w:t>
+      </w:r>
+      <w:r>
+        <w:t>а схема</w:t>
+      </w:r>
+      <w:r>
+        <w:t xml:space="preserve"> блок</w:t>
+      </w:r>
+      <w:r>
+        <w:t>а</w:t>
+      </w:r>
+      <w:r>
+        <w:t xml:space="preserve"> связи по интерфейсу </w:t>
       </w:r>
       <w:r>
         <w:rPr>
@@ -9575,203 +9493,23 @@
         </w:rPr>
         <w:t>USB</w:t>
       </w:r>
-    </w:p>
-    <w:p/>
-    <w:p>
-      <w:r>
-        <w:t xml:space="preserve">Микросхема </w:t>
-      </w:r>
-      <w:r>
-        <w:rPr>
-          <w:lang w:val="en-US"/>
-        </w:rPr>
-        <w:t>U</w:t>
-      </w:r>
-      <w:r>
-        <w:t xml:space="preserve">1 </w:t>
-      </w:r>
-      <w:r>
-        <w:t xml:space="preserve">обеспечивает преобразование пакетов интерфейса </w:t>
-      </w:r>
-      <w:r>
-        <w:rPr>
-          <w:lang w:val="en-US"/>
-        </w:rPr>
-        <w:t>USART</w:t>
+      <w:r>
+        <w:t xml:space="preserve"> </w:t>
+      </w:r>
+      <w:r>
+        <w:t>[</w:t>
+      </w:r>
+      <w:r>
+        <w:t>5</w:t>
       </w:r>
       <w:r>
         <w:t xml:space="preserve">, </w:t>
       </w:r>
       <w:r>
-        <w:t xml:space="preserve">которые </w:t>
-      </w:r>
-      <w:r>
-        <w:t>формиру</w:t>
-      </w:r>
-      <w:r>
-        <w:t>ются</w:t>
-      </w:r>
-      <w:r>
-        <w:t xml:space="preserve"> соответствующим блоком микроконтроллера, в пакеты интерфейса </w:t>
-      </w:r>
-      <w:r>
-        <w:rPr>
-          <w:lang w:val="en-US"/>
-        </w:rPr>
-        <w:t>USB</w:t>
-      </w:r>
-      <w:r>
-        <w:t>.</w:t>
-      </w:r>
-    </w:p>
-    <w:p>
-      <w:r>
-        <w:t xml:space="preserve">Подключение микросхемы </w:t>
-      </w:r>
-      <w:r>
-        <w:rPr>
-          <w:lang w:val="en-US"/>
-        </w:rPr>
-        <w:t>U</w:t>
-      </w:r>
-      <w:r>
-        <w:t xml:space="preserve">1 </w:t>
-      </w:r>
-      <w:r>
-        <w:t xml:space="preserve">к микроконтроллеру настраивается с помощью перемычек </w:t>
-      </w:r>
-      <w:r>
-        <w:rPr>
-          <w:lang w:val="en-US"/>
-        </w:rPr>
-        <w:t>J</w:t>
-      </w:r>
-      <w:r>
-        <w:t xml:space="preserve">12, </w:t>
-      </w:r>
-      <w:r>
-        <w:rPr>
-          <w:lang w:val="en-US"/>
-        </w:rPr>
-        <w:t>J</w:t>
-      </w:r>
-      <w:r>
-        <w:t xml:space="preserve">23 </w:t>
-      </w:r>
-      <w:r>
-        <w:t xml:space="preserve">и группы переключателей </w:t>
-      </w:r>
-      <w:r>
-        <w:rPr>
-          <w:lang w:val="en-US"/>
-        </w:rPr>
-        <w:t>SW</w:t>
-      </w:r>
-      <w:r>
-        <w:t xml:space="preserve">10 </w:t>
-      </w:r>
-      <w:r>
-        <w:t>в соответствии с рисунком 7.</w:t>
-      </w:r>
-    </w:p>
-    <w:p>
-      <w:pPr>
-        <w:pStyle w:val="2"/>
-      </w:pPr>
-      <w:r>
-        <w:t>1.</w:t>
-      </w:r>
-      <w:r>
-        <w:t>1.6</w:t>
-      </w:r>
-      <w:r>
-        <w:t xml:space="preserve"> Внутрисхемный программатор</w:t>
-      </w:r>
-    </w:p>
-    <w:p>
-      <w:r>
-        <w:t xml:space="preserve">Для загрузки программного обеспечения в микроконтроллер используется внутрисхемный программатор </w:t>
-      </w:r>
-      <w:proofErr w:type="spellStart"/>
-      <w:r>
-        <w:rPr>
-          <w:lang w:val="en-US"/>
-        </w:rPr>
-        <w:t>mikroProg</w:t>
-      </w:r>
-      <w:proofErr w:type="spellEnd"/>
-      <w:r>
-        <w:t>.</w:t>
-      </w:r>
-    </w:p>
-    <w:p>
-      <w:r>
-        <w:t xml:space="preserve">Загрузка программного обеспечения в микроконтроллер производится с помощью программы </w:t>
-      </w:r>
-      <w:r>
-        <w:rPr>
-          <w:lang w:val="en-US"/>
-        </w:rPr>
-        <w:t>AVR</w:t>
-      </w:r>
-      <w:r>
-        <w:t xml:space="preserve"> </w:t>
-      </w:r>
-      <w:r>
-        <w:rPr>
-          <w:lang w:val="en-US"/>
-        </w:rPr>
-        <w:t>Flash</w:t>
-      </w:r>
-      <w:r>
-        <w:t xml:space="preserve"> [</w:t>
-      </w:r>
-      <w:r>
-        <w:t>6</w:t>
-      </w:r>
-      <w:r>
-        <w:t>].</w:t>
-      </w:r>
-    </w:p>
-    <w:p>
-      <w:r>
-        <w:t xml:space="preserve">На рисунке </w:t>
-      </w:r>
-      <w:r>
-        <w:fldChar w:fldCharType="begin"/>
-      </w:r>
-      <w:r>
-        <w:instrText xml:space="preserve"> REF _Ref136458022 \h </w:instrText>
-      </w:r>
-      <w:r>
-        <w:instrText xml:space="preserve">\# \0 </w:instrText>
-      </w:r>
-      <w:r>
-        <w:fldChar w:fldCharType="separate"/>
-      </w:r>
-      <w:r>
-        <w:t>8</w:t>
-      </w:r>
-      <w:r>
-        <w:fldChar w:fldCharType="end"/>
-      </w:r>
-      <w:r>
-        <w:t xml:space="preserve"> представлен</w:t>
-      </w:r>
-      <w:r>
-        <w:t xml:space="preserve"> блок внутрисхемного программатора</w:t>
-      </w:r>
-      <w:r>
-        <w:t xml:space="preserve"> </w:t>
-      </w:r>
-      <w:r>
-        <w:t>[</w:t>
-      </w:r>
-      <w:r>
-        <w:t>5</w:t>
-      </w:r>
-      <w:r>
-        <w:t>, с. 11</w:t>
+        <w:t>с.</w:t>
+      </w:r>
+      <w:r>
+        <w:t>15</w:t>
       </w:r>
       <w:r>
         <w:t>]</w:t>
@@ -9790,12 +9528,11 @@
         <w:rPr>
           <w:noProof/>
         </w:rPr>
-        <w:lastRenderedPageBreak/>
         <w:drawing>
-          <wp:inline distT="0" distB="0" distL="0" distR="0" wp14:anchorId="49A717CF" wp14:editId="79B4D4BF">
-            <wp:extent cx="6480175" cy="4652645"/>
-            <wp:effectExtent l="0" t="0" r="5715" b="0"/>
-            <wp:docPr id="14" name="Рисунок 14"/>
+          <wp:inline distT="0" distB="0" distL="0" distR="0" wp14:anchorId="68E247A5" wp14:editId="3C267132">
+            <wp:extent cx="6480175" cy="2185670"/>
+            <wp:effectExtent l="0" t="0" r="0" b="5080"/>
+            <wp:docPr id="13" name="Рисунок 13"/>
             <wp:cNvGraphicFramePr>
               <a:graphicFrameLocks xmlns:a="http://schemas.openxmlformats.org/drawingml/2006/main" noChangeAspect="1"/>
             </wp:cNvGraphicFramePr>
@@ -9815,6 +9552,285 @@
                   <pic:spPr>
                     <a:xfrm>
                       <a:off x="0" y="0"/>
+                      <a:ext cx="6480175" cy="2185670"/>
+                    </a:xfrm>
+                    <a:prstGeom prst="rect">
+                      <a:avLst/>
+                    </a:prstGeom>
+                  </pic:spPr>
+                </pic:pic>
+              </a:graphicData>
+            </a:graphic>
+          </wp:inline>
+        </w:drawing>
+      </w:r>
+    </w:p>
+    <w:p>
+      <w:pPr>
+        <w:pStyle w:val="af"/>
+      </w:pPr>
+      <w:bookmarkStart w:id="9" w:name="_Ref136458012"/>
+      <w:r>
+        <w:t xml:space="preserve">Рисунок </w:t>
+      </w:r>
+      <w:fldSimple w:instr=" SEQ Рисунок \* ARABIC ">
+        <w:r>
+          <w:rPr>
+            <w:noProof/>
+          </w:rPr>
+          <w:t>8</w:t>
+        </w:r>
+      </w:fldSimple>
+      <w:bookmarkEnd w:id="9"/>
+      <w:r>
+        <w:t xml:space="preserve"> – Блок связи по интерфейсу </w:t>
+      </w:r>
+      <w:r>
+        <w:rPr>
+          <w:lang w:val="en-US"/>
+        </w:rPr>
+        <w:t>USB</w:t>
+      </w:r>
+    </w:p>
+    <w:p/>
+    <w:p>
+      <w:r>
+        <w:lastRenderedPageBreak/>
+        <w:t xml:space="preserve">Микросхема </w:t>
+      </w:r>
+      <w:r>
+        <w:rPr>
+          <w:lang w:val="en-US"/>
+        </w:rPr>
+        <w:t>U</w:t>
+      </w:r>
+      <w:r>
+        <w:t xml:space="preserve">1 </w:t>
+      </w:r>
+      <w:r>
+        <w:t xml:space="preserve">обеспечивает преобразование пакетов интерфейса </w:t>
+      </w:r>
+      <w:r>
+        <w:rPr>
+          <w:lang w:val="en-US"/>
+        </w:rPr>
+        <w:t>USART</w:t>
+      </w:r>
+      <w:r>
+        <w:t xml:space="preserve">, </w:t>
+      </w:r>
+      <w:r>
+        <w:t xml:space="preserve">которые </w:t>
+      </w:r>
+      <w:r>
+        <w:t>формиру</w:t>
+      </w:r>
+      <w:r>
+        <w:t>ются</w:t>
+      </w:r>
+      <w:r>
+        <w:t xml:space="preserve"> соответствующим блоком микроконтроллера, в пакеты интерфейса </w:t>
+      </w:r>
+      <w:r>
+        <w:rPr>
+          <w:lang w:val="en-US"/>
+        </w:rPr>
+        <w:t>USB</w:t>
+      </w:r>
+      <w:r>
+        <w:t>.</w:t>
+      </w:r>
+    </w:p>
+    <w:p>
+      <w:r>
+        <w:t xml:space="preserve">Подключение микросхемы </w:t>
+      </w:r>
+      <w:r>
+        <w:rPr>
+          <w:lang w:val="en-US"/>
+        </w:rPr>
+        <w:t>U</w:t>
+      </w:r>
+      <w:r>
+        <w:t xml:space="preserve">1 </w:t>
+      </w:r>
+      <w:r>
+        <w:t xml:space="preserve">к микроконтроллеру настраивается с помощью перемычек </w:t>
+      </w:r>
+      <w:r>
+        <w:rPr>
+          <w:lang w:val="en-US"/>
+        </w:rPr>
+        <w:t>J</w:t>
+      </w:r>
+      <w:r>
+        <w:t xml:space="preserve">12, </w:t>
+      </w:r>
+      <w:r>
+        <w:rPr>
+          <w:lang w:val="en-US"/>
+        </w:rPr>
+        <w:t>J</w:t>
+      </w:r>
+      <w:r>
+        <w:t xml:space="preserve">23 </w:t>
+      </w:r>
+      <w:r>
+        <w:t xml:space="preserve">и группы переключателей </w:t>
+      </w:r>
+      <w:r>
+        <w:rPr>
+          <w:lang w:val="en-US"/>
+        </w:rPr>
+        <w:t>SW</w:t>
+      </w:r>
+      <w:r>
+        <w:t xml:space="preserve">10 </w:t>
+      </w:r>
+      <w:r>
+        <w:t>в соответствии с рисунком 7.</w:t>
+      </w:r>
+    </w:p>
+    <w:p>
+      <w:pPr>
+        <w:pStyle w:val="2"/>
+      </w:pPr>
+      <w:r>
+        <w:t>1.</w:t>
+      </w:r>
+      <w:r>
+        <w:t>1.6</w:t>
+      </w:r>
+      <w:r>
+        <w:t xml:space="preserve"> Внутрисхемный программатор</w:t>
+      </w:r>
+    </w:p>
+    <w:p>
+      <w:r>
+        <w:t xml:space="preserve">Для загрузки программного обеспечения в микроконтроллер используется внутрисхемный программатор </w:t>
+      </w:r>
+      <w:proofErr w:type="spellStart"/>
+      <w:r>
+        <w:rPr>
+          <w:lang w:val="en-US"/>
+        </w:rPr>
+        <w:t>mikroProg</w:t>
+      </w:r>
+      <w:proofErr w:type="spellEnd"/>
+      <w:r>
+        <w:t>.</w:t>
+      </w:r>
+    </w:p>
+    <w:p>
+      <w:r>
+        <w:t xml:space="preserve">Загрузка программного обеспечения в микроконтроллер производится с помощью программы </w:t>
+      </w:r>
+      <w:r>
+        <w:rPr>
+          <w:lang w:val="en-US"/>
+        </w:rPr>
+        <w:t>AVR</w:t>
+      </w:r>
+      <w:r>
+        <w:t xml:space="preserve"> </w:t>
+      </w:r>
+      <w:r>
+        <w:rPr>
+          <w:lang w:val="en-US"/>
+        </w:rPr>
+        <w:t>Flash</w:t>
+      </w:r>
+      <w:r>
+        <w:t xml:space="preserve"> [</w:t>
+      </w:r>
+      <w:r>
+        <w:t>6</w:t>
+      </w:r>
+      <w:r>
+        <w:t>].</w:t>
+      </w:r>
+    </w:p>
+    <w:p>
+      <w:r>
+        <w:t xml:space="preserve">На рисунке </w:t>
+      </w:r>
+      <w:r>
+        <w:fldChar w:fldCharType="begin"/>
+      </w:r>
+      <w:r>
+        <w:instrText xml:space="preserve"> REF _Ref136458022 \h </w:instrText>
+      </w:r>
+      <w:r>
+        <w:instrText xml:space="preserve">\# \0 </w:instrText>
+      </w:r>
+      <w:r>
+        <w:fldChar w:fldCharType="separate"/>
+      </w:r>
+      <w:r>
+        <w:t>8</w:t>
+      </w:r>
+      <w:r>
+        <w:fldChar w:fldCharType="end"/>
+      </w:r>
+      <w:r>
+        <w:t xml:space="preserve"> представлен</w:t>
+      </w:r>
+      <w:r>
+        <w:t xml:space="preserve"> блок внутрисхемного программатора</w:t>
+      </w:r>
+      <w:r>
+        <w:t xml:space="preserve"> </w:t>
+      </w:r>
+      <w:r>
+        <w:t>[</w:t>
+      </w:r>
+      <w:r>
+        <w:t>5</w:t>
+      </w:r>
+      <w:r>
+        <w:t>, с. 11</w:t>
+      </w:r>
+      <w:r>
+        <w:t>]</w:t>
+      </w:r>
+      <w:r>
+        <w:t>.</w:t>
+      </w:r>
+    </w:p>
+    <w:p/>
+    <w:p>
+      <w:pPr>
+        <w:ind w:firstLine="0"/>
+        <w:jc w:val="center"/>
+      </w:pPr>
+      <w:r>
+        <w:rPr>
+          <w:noProof/>
+        </w:rPr>
+        <w:drawing>
+          <wp:inline distT="0" distB="0" distL="0" distR="0" wp14:anchorId="49A717CF" wp14:editId="79B4D4BF">
+            <wp:extent cx="6480175" cy="4652645"/>
+            <wp:effectExtent l="0" t="0" r="5715" b="0"/>
+            <wp:docPr id="14" name="Рисунок 14"/>
+            <wp:cNvGraphicFramePr>
+              <a:graphicFrameLocks xmlns:a="http://schemas.openxmlformats.org/drawingml/2006/main" noChangeAspect="1"/>
+            </wp:cNvGraphicFramePr>
+            <a:graphic xmlns:a="http://schemas.openxmlformats.org/drawingml/2006/main">
+              <a:graphicData uri="http://schemas.openxmlformats.org/drawingml/2006/picture">
+                <pic:pic xmlns:pic="http://schemas.openxmlformats.org/drawingml/2006/picture">
+                  <pic:nvPicPr>
+                    <pic:cNvPr id="1" name=""/>
+                    <pic:cNvPicPr/>
+                  </pic:nvPicPr>
+                  <pic:blipFill>
+                    <a:blip r:embed="rId19"/>
+                    <a:stretch>
+                      <a:fillRect/>
+                    </a:stretch>
+                  </pic:blipFill>
+                  <pic:spPr>
+                    <a:xfrm>
+                      <a:off x="0" y="0"/>
                       <a:ext cx="6480175" cy="4652645"/>
                     </a:xfrm>
                     <a:prstGeom prst="rect">
@@ -9832,32 +9848,19 @@
       <w:pPr>
         <w:pStyle w:val="af"/>
       </w:pPr>
-      <w:bookmarkStart w:id="8" w:name="_Ref136458022"/>
+      <w:bookmarkStart w:id="10" w:name="_Ref136458022"/>
       <w:r>
         <w:t xml:space="preserve">Рисунок </w:t>
       </w:r>
-      <w:r>
-        <w:fldChar w:fldCharType="begin"/>
-      </w:r>
-      <w:r>
-        <w:instrText xml:space="preserve"> SEQ Рисунок \* ARABIC </w:instrText>
-      </w:r>
-      <w:r>
-        <w:fldChar w:fldCharType="separate"/>
-      </w:r>
-      <w:r>
-        <w:rPr>
-          <w:noProof/>
-        </w:rPr>
-        <w:t>8</w:t>
-      </w:r>
-      <w:r>
-        <w:rPr>
-          <w:noProof/>
-        </w:rPr>
-        <w:fldChar w:fldCharType="end"/>
-      </w:r>
-      <w:bookmarkEnd w:id="8"/>
+      <w:fldSimple w:instr=" SEQ Рисунок \* ARABIC ">
+        <w:r>
+          <w:rPr>
+            <w:noProof/>
+          </w:rPr>
+          <w:t>9</w:t>
+        </w:r>
+      </w:fldSimple>
+      <w:bookmarkEnd w:id="10"/>
       <w:r>
         <w:t xml:space="preserve"> </w:t>
       </w:r>
@@ -9876,6 +9879,7 @@
         <w:pStyle w:val="2"/>
       </w:pPr>
       <w:r>
+        <w:lastRenderedPageBreak/>
         <w:t>1.</w:t>
       </w:r>
       <w:r>
@@ -9946,7 +9950,6 @@
         <w:rPr>
           <w:noProof/>
         </w:rPr>
-        <w:lastRenderedPageBreak/>
         <w:drawing>
           <wp:inline distT="0" distB="0" distL="0" distR="0" wp14:anchorId="00D296A0" wp14:editId="5FAB3290">
             <wp:extent cx="4514061" cy="3457578"/>
@@ -9965,7 +9968,7 @@
                     </pic:cNvPicPr>
                   </pic:nvPicPr>
                   <pic:blipFill>
-                    <a:blip r:embed="rId19">
+                    <a:blip r:embed="rId20">
                       <a:extLst>
                         <a:ext uri="{28A0092B-C50C-407E-A947-70E740481C1C}">
                           <a14:useLocalDpi xmlns:a14="http://schemas.microsoft.com/office/drawing/2010/main" val="0"/>
@@ -10000,32 +10003,19 @@
       <w:pPr>
         <w:pStyle w:val="af"/>
       </w:pPr>
-      <w:bookmarkStart w:id="9" w:name="_Ref136458055"/>
+      <w:bookmarkStart w:id="11" w:name="_Ref136458055"/>
       <w:r>
         <w:t xml:space="preserve">Рисунок </w:t>
       </w:r>
-      <w:r>
-        <w:fldChar w:fldCharType="begin"/>
-      </w:r>
-      <w:r>
-        <w:instrText xml:space="preserve"> SEQ Рисунок \* ARABIC </w:instrText>
-      </w:r>
-      <w:r>
-        <w:fldChar w:fldCharType="separate"/>
-      </w:r>
-      <w:r>
-        <w:rPr>
-          <w:noProof/>
-        </w:rPr>
-        <w:t>9</w:t>
-      </w:r>
-      <w:r>
-        <w:rPr>
-          <w:noProof/>
-        </w:rPr>
-        <w:fldChar w:fldCharType="end"/>
-      </w:r>
-      <w:bookmarkEnd w:id="9"/>
+      <w:fldSimple w:instr=" SEQ Рисунок \* ARABIC ">
+        <w:r>
+          <w:rPr>
+            <w:noProof/>
+          </w:rPr>
+          <w:t>10</w:t>
+        </w:r>
+      </w:fldSimple>
+      <w:bookmarkEnd w:id="11"/>
       <w:r>
         <w:t xml:space="preserve"> – Блок графического индикатора</w:t>
       </w:r>
@@ -10080,6 +10070,7 @@
               <w:jc w:val="center"/>
             </w:pPr>
             <w:r>
+              <w:lastRenderedPageBreak/>
               <w:t>Вывод</w:t>
             </w:r>
           </w:p>
@@ -10490,7 +10481,6 @@
     </w:tbl>
     <w:p>
       <w:r>
-        <w:lastRenderedPageBreak/>
         <w:t xml:space="preserve">Управление контрастностью подсветки производится с помощью переменного сопротивления </w:t>
       </w:r>
       <w:r>
@@ -10522,16 +10512,16 @@
       </w:r>
     </w:p>
     <w:p>
-      <w:commentRangeStart w:id="10"/>
+      <w:commentRangeStart w:id="12"/>
       <w:r>
         <w:t>На рисунке 11 представлена временная диаграмма записи данных в память контроллера индикатора</w:t>
       </w:r>
-      <w:commentRangeEnd w:id="10"/>
+      <w:commentRangeEnd w:id="12"/>
       <w:r>
         <w:rPr>
           <w:rStyle w:val="a6"/>
         </w:rPr>
-        <w:commentReference w:id="10"/>
+        <w:commentReference w:id="12"/>
       </w:r>
     </w:p>
     <w:p>
@@ -10584,6 +10574,7 @@
         <w:rPr>
           <w:noProof/>
         </w:rPr>
+        <w:lastRenderedPageBreak/>
         <w:drawing>
           <wp:inline distT="0" distB="0" distL="0" distR="0" wp14:anchorId="4C6DAD14" wp14:editId="7CFB2C3F">
             <wp:extent cx="6478270" cy="4465320"/>
@@ -10602,7 +10593,7 @@
                     </pic:cNvPicPr>
                   </pic:nvPicPr>
                   <pic:blipFill>
-                    <a:blip r:embed="rId23">
+                    <a:blip r:embed="rId24">
                       <a:extLst>
                         <a:ext uri="{28A0092B-C50C-407E-A947-70E740481C1C}">
                           <a14:useLocalDpi xmlns:a14="http://schemas.microsoft.com/office/drawing/2010/main" val="0"/>
@@ -10638,32 +10629,19 @@
       <w:pPr>
         <w:pStyle w:val="af"/>
       </w:pPr>
-      <w:bookmarkStart w:id="11" w:name="_Ref136458101"/>
+      <w:bookmarkStart w:id="13" w:name="_Ref136458101"/>
       <w:r>
         <w:t xml:space="preserve">Рисунок </w:t>
       </w:r>
-      <w:r>
-        <w:fldChar w:fldCharType="begin"/>
-      </w:r>
-      <w:r>
-        <w:instrText xml:space="preserve"> SEQ Рисунок \* ARABIC </w:instrText>
-      </w:r>
-      <w:r>
-        <w:fldChar w:fldCharType="separate"/>
-      </w:r>
-      <w:r>
-        <w:rPr>
-          <w:noProof/>
-        </w:rPr>
-        <w:t>10</w:t>
-      </w:r>
-      <w:r>
-        <w:rPr>
-          <w:noProof/>
-        </w:rPr>
-        <w:fldChar w:fldCharType="end"/>
-      </w:r>
-      <w:bookmarkEnd w:id="11"/>
+      <w:fldSimple w:instr=" SEQ Рисунок \* ARABIC ">
+        <w:r>
+          <w:rPr>
+            <w:noProof/>
+          </w:rPr>
+          <w:t>11</w:t>
+        </w:r>
+      </w:fldSimple>
+      <w:bookmarkEnd w:id="13"/>
       <w:r>
         <w:t xml:space="preserve"> – Блок сенсорной панели управления</w:t>
       </w:r>
@@ -10737,7 +10715,7 @@
                     </pic:cNvPicPr>
                   </pic:nvPicPr>
                   <pic:blipFill>
-                    <a:blip r:embed="rId24">
+                    <a:blip r:embed="rId25">
                       <a:extLst>
                         <a:ext uri="{28A0092B-C50C-407E-A947-70E740481C1C}">
                           <a14:useLocalDpi xmlns:a14="http://schemas.microsoft.com/office/drawing/2010/main" val="0"/>
@@ -10773,32 +10751,19 @@
       <w:pPr>
         <w:pStyle w:val="af"/>
       </w:pPr>
-      <w:bookmarkStart w:id="12" w:name="_Ref136458109"/>
+      <w:bookmarkStart w:id="14" w:name="_Ref136458109"/>
       <w:r>
         <w:t xml:space="preserve">Рисунок </w:t>
       </w:r>
-      <w:r>
-        <w:fldChar w:fldCharType="begin"/>
-      </w:r>
-      <w:r>
-        <w:instrText xml:space="preserve"> SEQ Рисунок \* ARABIC </w:instrText>
-      </w:r>
-      <w:r>
-        <w:fldChar w:fldCharType="separate"/>
-      </w:r>
-      <w:r>
-        <w:rPr>
-          <w:noProof/>
-        </w:rPr>
-        <w:t>11</w:t>
-      </w:r>
-      <w:r>
-        <w:rPr>
-          <w:noProof/>
-        </w:rPr>
-        <w:fldChar w:fldCharType="end"/>
-      </w:r>
-      <w:bookmarkEnd w:id="12"/>
+      <w:fldSimple w:instr=" SEQ Рисунок \* ARABIC ">
+        <w:r>
+          <w:rPr>
+            <w:noProof/>
+          </w:rPr>
+          <w:t>12</w:t>
+        </w:r>
+      </w:fldSimple>
+      <w:bookmarkEnd w:id="14"/>
       <w:r>
         <w:t xml:space="preserve"> – Структура сенсорной панели управления</w:t>
       </w:r>
@@ -10871,12 +10836,7 @@
         <w:t xml:space="preserve"> изображен</w:t>
       </w:r>
       <w:r>
-        <w:t>ы д</w:t>
-      </w:r>
-      <w:bookmarkStart w:id="13" w:name="_GoBack"/>
-      <w:bookmarkEnd w:id="13"/>
-      <w:r>
-        <w:t>елители напряжения, которые образуются при нажатии на сенсорную панель.</w:t>
+        <w:t>ы делители напряжения, которые образуются при нажатии на сенсорную панель.</w:t>
       </w:r>
     </w:p>
     <w:p/>
@@ -10907,7 +10867,7 @@
                     </pic:cNvPicPr>
                   </pic:nvPicPr>
                   <pic:blipFill>
-                    <a:blip r:embed="rId25">
+                    <a:blip r:embed="rId26">
                       <a:extLst>
                         <a:ext uri="{28A0092B-C50C-407E-A947-70E740481C1C}">
                           <a14:useLocalDpi xmlns:a14="http://schemas.microsoft.com/office/drawing/2010/main" val="0"/>
@@ -10943,33 +10903,19 @@
       <w:pPr>
         <w:pStyle w:val="af"/>
       </w:pPr>
-      <w:bookmarkStart w:id="14" w:name="_Ref136458185"/>
-      <w:r>
-        <w:lastRenderedPageBreak/>
+      <w:bookmarkStart w:id="15" w:name="_Ref136458185"/>
+      <w:r>
         <w:t xml:space="preserve">Рисунок </w:t>
       </w:r>
-      <w:r>
-        <w:fldChar w:fldCharType="begin"/>
-      </w:r>
-      <w:r>
-        <w:instrText xml:space="preserve"> SEQ Рисунок \* ARABIC </w:instrText>
-      </w:r>
-      <w:r>
-        <w:fldChar w:fldCharType="separate"/>
-      </w:r>
-      <w:r>
-        <w:rPr>
-          <w:noProof/>
-        </w:rPr>
-        <w:t>12</w:t>
-      </w:r>
-      <w:r>
-        <w:rPr>
-          <w:noProof/>
-        </w:rPr>
-        <w:fldChar w:fldCharType="end"/>
-      </w:r>
-      <w:bookmarkEnd w:id="14"/>
+      <w:fldSimple w:instr=" SEQ Рисунок \* ARABIC ">
+        <w:r>
+          <w:rPr>
+            <w:noProof/>
+          </w:rPr>
+          <w:t>13</w:t>
+        </w:r>
+      </w:fldSimple>
+      <w:bookmarkEnd w:id="15"/>
       <w:r>
         <w:t xml:space="preserve"> – Делители напряжения, образующиеся при нажатии на сенсорную панель управления</w:t>
       </w:r>
@@ -11089,11 +11035,12 @@
         <w:ind w:firstLine="0"/>
         <w:jc w:val="center"/>
       </w:pPr>
-      <w:commentRangeStart w:id="15"/>
+      <w:commentRangeStart w:id="16"/>
       <w:r>
         <w:rPr>
           <w:noProof/>
         </w:rPr>
+        <w:lastRenderedPageBreak/>
         <w:drawing>
           <wp:inline distT="0" distB="0" distL="0" distR="0" wp14:anchorId="05A2A803" wp14:editId="48821BD7">
             <wp:extent cx="1583020" cy="5540571"/>
@@ -11112,7 +11059,7 @@
                     </pic:cNvPicPr>
                   </pic:nvPicPr>
                   <pic:blipFill>
-                    <a:blip r:embed="rId26">
+                    <a:blip r:embed="rId27">
                       <a:extLst>
                         <a:ext uri="{28A0092B-C50C-407E-A947-70E740481C1C}">
                           <a14:useLocalDpi xmlns:a14="http://schemas.microsoft.com/office/drawing/2010/main" val="0"/>
@@ -11142,38 +11089,25 @@
           </wp:inline>
         </w:drawing>
       </w:r>
-      <w:commentRangeEnd w:id="15"/>
+      <w:commentRangeEnd w:id="16"/>
     </w:p>
     <w:p>
       <w:pPr>
         <w:pStyle w:val="af"/>
       </w:pPr>
-      <w:bookmarkStart w:id="16" w:name="_Ref136458388"/>
+      <w:bookmarkStart w:id="17" w:name="_Ref136458388"/>
       <w:r>
         <w:t xml:space="preserve">Рисунок </w:t>
       </w:r>
-      <w:r>
-        <w:fldChar w:fldCharType="begin"/>
-      </w:r>
-      <w:r>
-        <w:instrText xml:space="preserve"> SEQ Рисунок \* ARABIC </w:instrText>
-      </w:r>
-      <w:r>
-        <w:fldChar w:fldCharType="separate"/>
-      </w:r>
-      <w:r>
-        <w:rPr>
-          <w:noProof/>
-        </w:rPr>
-        <w:t>13</w:t>
-      </w:r>
-      <w:r>
-        <w:rPr>
-          <w:noProof/>
-        </w:rPr>
-        <w:fldChar w:fldCharType="end"/>
-      </w:r>
-      <w:bookmarkEnd w:id="16"/>
+      <w:fldSimple w:instr=" SEQ Рисунок \* ARABIC ">
+        <w:r>
+          <w:rPr>
+            <w:noProof/>
+          </w:rPr>
+          <w:t>14</w:t>
+        </w:r>
+      </w:fldSimple>
+      <w:bookmarkEnd w:id="17"/>
       <w:r>
         <w:t xml:space="preserve"> – Алгоритм считывания координат точки касания</w:t>
       </w:r>
@@ -11187,7 +11121,7 @@
         <w:rPr>
           <w:rStyle w:val="a6"/>
         </w:rPr>
-        <w:commentReference w:id="15"/>
+        <w:commentReference w:id="16"/>
       </w:r>
     </w:p>
     <w:p>
@@ -11195,7 +11129,6 @@
         <w:pStyle w:val="2"/>
       </w:pPr>
       <w:r>
-        <w:lastRenderedPageBreak/>
         <w:t>1.2 Обобщенный алгоритм работы</w:t>
       </w:r>
     </w:p>
@@ -11237,6 +11170,7 @@
         <w:rPr>
           <w:noProof/>
         </w:rPr>
+        <w:lastRenderedPageBreak/>
         <w:drawing>
           <wp:inline distT="0" distB="0" distL="0" distR="0" wp14:anchorId="7B26006E" wp14:editId="3354DD06">
             <wp:extent cx="4663578" cy="7502279"/>
@@ -11255,7 +11189,7 @@
                     </pic:cNvPicPr>
                   </pic:nvPicPr>
                   <pic:blipFill>
-                    <a:blip r:embed="rId27">
+                    <a:blip r:embed="rId28">
                       <a:extLst>
                         <a:ext uri="{28A0092B-C50C-407E-A947-70E740481C1C}">
                           <a14:useLocalDpi xmlns:a14="http://schemas.microsoft.com/office/drawing/2010/main" val="0"/>
@@ -11290,32 +11224,19 @@
       <w:pPr>
         <w:pStyle w:val="af"/>
       </w:pPr>
-      <w:bookmarkStart w:id="17" w:name="_Ref136458415"/>
+      <w:bookmarkStart w:id="18" w:name="_Ref136458415"/>
       <w:r>
         <w:t xml:space="preserve">Рисунок </w:t>
       </w:r>
-      <w:r>
-        <w:fldChar w:fldCharType="begin"/>
-      </w:r>
-      <w:r>
-        <w:instrText xml:space="preserve"> SEQ Рисунок \* ARABIC </w:instrText>
-      </w:r>
-      <w:r>
-        <w:fldChar w:fldCharType="separate"/>
-      </w:r>
-      <w:r>
-        <w:rPr>
-          <w:noProof/>
-        </w:rPr>
-        <w:t>14</w:t>
-      </w:r>
-      <w:r>
-        <w:rPr>
-          <w:noProof/>
-        </w:rPr>
-        <w:fldChar w:fldCharType="end"/>
-      </w:r>
-      <w:bookmarkEnd w:id="17"/>
+      <w:fldSimple w:instr=" SEQ Рисунок \* ARABIC ">
+        <w:r>
+          <w:rPr>
+            <w:noProof/>
+          </w:rPr>
+          <w:t>15</w:t>
+        </w:r>
+      </w:fldSimple>
+      <w:bookmarkEnd w:id="18"/>
       <w:r>
         <w:t xml:space="preserve"> – Обобщенный алгоритм работы программы</w:t>
       </w:r>
@@ -11328,12 +11249,12 @@
     </w:p>
     <w:p>
       <w:r>
+        <w:t>При включении питания микроконтроллера инициализируются глобальные переменные и необходимые аппаратные блоки.</w:t>
+      </w:r>
+    </w:p>
+    <w:p>
+      <w:r>
         <w:lastRenderedPageBreak/>
-        <w:t>При включении питания микроконтроллера инициализируются глобальные переменные и необходимые аппаратные блоки.</w:t>
-      </w:r>
-    </w:p>
-    <w:p>
-      <w:r>
         <w:t>После инициализации аппаратных блоков производится отрисовка главного экрана графического интерфейса прибора. На рисунке 17 представлено изображение основного экрана графического интерфейса прибора.</w:t>
       </w:r>
     </w:p>
@@ -12826,7 +12747,7 @@
             <wp:cNvGraphicFramePr/>
             <a:graphic xmlns:a="http://schemas.openxmlformats.org/drawingml/2006/main">
               <a:graphicData uri="http://schemas.openxmlformats.org/drawingml/2006/chart">
-                <c:chart xmlns:c="http://schemas.openxmlformats.org/drawingml/2006/chart" xmlns:r="http://schemas.openxmlformats.org/officeDocument/2006/relationships" r:id="rId28"/>
+                <c:chart xmlns:c="http://schemas.openxmlformats.org/drawingml/2006/chart" xmlns:r="http://schemas.openxmlformats.org/officeDocument/2006/relationships" r:id="rId29"/>
               </a:graphicData>
             </a:graphic>
           </wp:inline>
@@ -12837,32 +12758,19 @@
       <w:pPr>
         <w:pStyle w:val="af"/>
       </w:pPr>
-      <w:bookmarkStart w:id="18" w:name="_Ref136458467"/>
+      <w:bookmarkStart w:id="19" w:name="_Ref136458467"/>
       <w:r>
         <w:t xml:space="preserve">Рисунок </w:t>
       </w:r>
-      <w:r>
-        <w:fldChar w:fldCharType="begin"/>
-      </w:r>
-      <w:r>
-        <w:instrText xml:space="preserve"> SEQ Рисунок \* ARABIC </w:instrText>
-      </w:r>
-      <w:r>
-        <w:fldChar w:fldCharType="separate"/>
-      </w:r>
-      <w:r>
-        <w:rPr>
-          <w:noProof/>
-        </w:rPr>
-        <w:t>15</w:t>
-      </w:r>
-      <w:r>
-        <w:rPr>
-          <w:noProof/>
-        </w:rPr>
-        <w:fldChar w:fldCharType="end"/>
-      </w:r>
-      <w:bookmarkEnd w:id="18"/>
+      <w:fldSimple w:instr=" SEQ Рисунок \* ARABIC ">
+        <w:r>
+          <w:rPr>
+            <w:noProof/>
+          </w:rPr>
+          <w:t>16</w:t>
+        </w:r>
+      </w:fldSimple>
+      <w:bookmarkEnd w:id="19"/>
       <w:r>
         <w:t xml:space="preserve"> - </w:t>
       </w:r>
@@ -14947,7 +14855,7 @@
       </w:r>
     </w:p>
     <w:p>
-      <w:commentRangeStart w:id="19"/>
+      <w:commentRangeStart w:id="20"/>
       <w:r>
         <w:t xml:space="preserve">Разработка программного обеспечения производилась с помощью </w:t>
       </w:r>
@@ -14981,12 +14889,12 @@
       <w:r>
         <w:t>Начальный экран среды разработки представлен на рисунке 18.</w:t>
       </w:r>
-      <w:commentRangeEnd w:id="19"/>
+      <w:commentRangeEnd w:id="20"/>
       <w:r>
         <w:rPr>
           <w:rStyle w:val="a6"/>
         </w:rPr>
-        <w:commentReference w:id="19"/>
+        <w:commentReference w:id="20"/>
       </w:r>
     </w:p>
     <w:p>
@@ -15058,7 +14966,7 @@
                     <pic:cNvPicPr/>
                   </pic:nvPicPr>
                   <pic:blipFill>
-                    <a:blip r:embed="rId29"/>
+                    <a:blip r:embed="rId30"/>
                     <a:stretch>
                       <a:fillRect/>
                     </a:stretch>
@@ -15088,32 +14996,19 @@
       <w:pPr>
         <w:pStyle w:val="af"/>
       </w:pPr>
-      <w:bookmarkStart w:id="20" w:name="_Ref136458503"/>
+      <w:bookmarkStart w:id="21" w:name="_Ref136458503"/>
       <w:r>
         <w:t xml:space="preserve">Рисунок </w:t>
       </w:r>
-      <w:r>
-        <w:fldChar w:fldCharType="begin"/>
-      </w:r>
-      <w:r>
-        <w:instrText xml:space="preserve"> SEQ Рисунок \* ARABIC </w:instrText>
-      </w:r>
-      <w:r>
-        <w:fldChar w:fldCharType="separate"/>
-      </w:r>
-      <w:r>
-        <w:rPr>
-          <w:noProof/>
-        </w:rPr>
-        <w:t>16</w:t>
-      </w:r>
-      <w:r>
-        <w:rPr>
-          <w:noProof/>
-        </w:rPr>
-        <w:fldChar w:fldCharType="end"/>
-      </w:r>
-      <w:bookmarkEnd w:id="20"/>
+      <w:fldSimple w:instr=" SEQ Рисунок \* ARABIC ">
+        <w:r>
+          <w:rPr>
+            <w:noProof/>
+          </w:rPr>
+          <w:t>17</w:t>
+        </w:r>
+      </w:fldSimple>
+      <w:bookmarkEnd w:id="21"/>
       <w:r>
         <w:t xml:space="preserve"> - </w:t>
       </w:r>
@@ -15437,7 +15332,7 @@
                     <pic:cNvPicPr/>
                   </pic:nvPicPr>
                   <pic:blipFill>
-                    <a:blip r:embed="rId30"/>
+                    <a:blip r:embed="rId31"/>
                     <a:stretch>
                       <a:fillRect/>
                     </a:stretch>
@@ -15467,32 +15362,19 @@
       <w:pPr>
         <w:pStyle w:val="af"/>
       </w:pPr>
-      <w:bookmarkStart w:id="21" w:name="_Ref136458522"/>
+      <w:bookmarkStart w:id="22" w:name="_Ref136458522"/>
       <w:r>
         <w:t xml:space="preserve">Рисунок </w:t>
       </w:r>
-      <w:r>
-        <w:fldChar w:fldCharType="begin"/>
-      </w:r>
-      <w:r>
-        <w:instrText xml:space="preserve"> SEQ Рисунок \* ARABIC </w:instrText>
-      </w:r>
-      <w:r>
-        <w:fldChar w:fldCharType="separate"/>
-      </w:r>
-      <w:r>
-        <w:rPr>
-          <w:noProof/>
-        </w:rPr>
-        <w:t>17</w:t>
-      </w:r>
-      <w:r>
-        <w:rPr>
-          <w:noProof/>
-        </w:rPr>
-        <w:fldChar w:fldCharType="end"/>
-      </w:r>
-      <w:bookmarkEnd w:id="21"/>
+      <w:fldSimple w:instr=" SEQ Рисунок \* ARABIC ">
+        <w:r>
+          <w:rPr>
+            <w:noProof/>
+          </w:rPr>
+          <w:t>18</w:t>
+        </w:r>
+      </w:fldSimple>
+      <w:bookmarkEnd w:id="22"/>
       <w:r>
         <w:t xml:space="preserve"> - </w:t>
       </w:r>
@@ -15669,7 +15551,7 @@
                     <pic:cNvPicPr/>
                   </pic:nvPicPr>
                   <pic:blipFill>
-                    <a:blip r:embed="rId31">
+                    <a:blip r:embed="rId32">
                       <a:extLst>
                         <a:ext uri="{28A0092B-C50C-407E-A947-70E740481C1C}">
                           <a14:useLocalDpi xmlns:a14="http://schemas.microsoft.com/office/drawing/2010/main" val="0"/>
@@ -15705,32 +15587,19 @@
       <w:pPr>
         <w:pStyle w:val="af"/>
       </w:pPr>
-      <w:bookmarkStart w:id="22" w:name="_Ref136458560"/>
+      <w:bookmarkStart w:id="23" w:name="_Ref136458560"/>
       <w:r>
         <w:t xml:space="preserve">Рисунок </w:t>
       </w:r>
-      <w:r>
-        <w:fldChar w:fldCharType="begin"/>
-      </w:r>
-      <w:r>
-        <w:instrText xml:space="preserve"> SEQ Рисунок \* ARABIC </w:instrText>
-      </w:r>
-      <w:r>
-        <w:fldChar w:fldCharType="separate"/>
-      </w:r>
-      <w:r>
-        <w:rPr>
-          <w:noProof/>
-        </w:rPr>
-        <w:t>18</w:t>
-      </w:r>
-      <w:r>
-        <w:rPr>
-          <w:noProof/>
-        </w:rPr>
-        <w:fldChar w:fldCharType="end"/>
-      </w:r>
-      <w:bookmarkEnd w:id="22"/>
+      <w:fldSimple w:instr=" SEQ Рисунок \* ARABIC ">
+        <w:r>
+          <w:rPr>
+            <w:noProof/>
+          </w:rPr>
+          <w:t>19</w:t>
+        </w:r>
+      </w:fldSimple>
+      <w:bookmarkEnd w:id="23"/>
       <w:r>
         <w:t xml:space="preserve"> – </w:t>
       </w:r>
@@ -16205,7 +16074,7 @@
                     <pic:cNvPicPr/>
                   </pic:nvPicPr>
                   <pic:blipFill>
-                    <a:blip r:embed="rId32"/>
+                    <a:blip r:embed="rId33"/>
                     <a:stretch>
                       <a:fillRect/>
                     </a:stretch>
@@ -16240,32 +16109,19 @@
           <w:szCs w:val="20"/>
         </w:rPr>
       </w:pPr>
-      <w:bookmarkStart w:id="23" w:name="_Ref136459079"/>
+      <w:bookmarkStart w:id="24" w:name="_Ref136459079"/>
       <w:r>
         <w:t xml:space="preserve">Рисунок </w:t>
       </w:r>
-      <w:r>
-        <w:fldChar w:fldCharType="begin"/>
-      </w:r>
-      <w:r>
-        <w:instrText xml:space="preserve"> SEQ Рисунок \* ARABIC </w:instrText>
-      </w:r>
-      <w:r>
-        <w:fldChar w:fldCharType="separate"/>
-      </w:r>
-      <w:r>
-        <w:rPr>
-          <w:noProof/>
-        </w:rPr>
-        <w:t>19</w:t>
-      </w:r>
-      <w:r>
-        <w:rPr>
-          <w:noProof/>
-        </w:rPr>
-        <w:fldChar w:fldCharType="end"/>
-      </w:r>
-      <w:bookmarkEnd w:id="23"/>
+      <w:fldSimple w:instr=" SEQ Рисунок \* ARABIC ">
+        <w:r>
+          <w:rPr>
+            <w:noProof/>
+          </w:rPr>
+          <w:t>20</w:t>
+        </w:r>
+      </w:fldSimple>
+      <w:bookmarkEnd w:id="24"/>
       <w:r>
         <w:t xml:space="preserve"> – </w:t>
       </w:r>
@@ -16326,320 +16182,6 @@
             <wp:extent cx="4886553" cy="2912745"/>
             <wp:effectExtent l="0" t="0" r="9525" b="1905"/>
             <wp:docPr id="25" name="Рисунок 25"/>
-            <wp:cNvGraphicFramePr>
-              <a:graphicFrameLocks xmlns:a="http://schemas.openxmlformats.org/drawingml/2006/main" noChangeAspect="1"/>
-            </wp:cNvGraphicFramePr>
-            <a:graphic xmlns:a="http://schemas.openxmlformats.org/drawingml/2006/main">
-              <a:graphicData uri="http://schemas.openxmlformats.org/drawingml/2006/picture">
-                <pic:pic xmlns:pic="http://schemas.openxmlformats.org/drawingml/2006/picture">
-                  <pic:nvPicPr>
-                    <pic:cNvPr id="1" name=""/>
-                    <pic:cNvPicPr/>
-                  </pic:nvPicPr>
-                  <pic:blipFill>
-                    <a:blip r:embed="rId33"/>
-                    <a:stretch>
-                      <a:fillRect/>
-                    </a:stretch>
-                  </pic:blipFill>
-                  <pic:spPr>
-                    <a:xfrm>
-                      <a:off x="0" y="0"/>
-                      <a:ext cx="4986133" cy="2972102"/>
-                    </a:xfrm>
-                    <a:prstGeom prst="rect">
-                      <a:avLst/>
-                    </a:prstGeom>
-                  </pic:spPr>
-                </pic:pic>
-              </a:graphicData>
-            </a:graphic>
-          </wp:inline>
-        </w:drawing>
-      </w:r>
-    </w:p>
-    <w:p>
-      <w:pPr>
-        <w:pStyle w:val="af"/>
-      </w:pPr>
-      <w:bookmarkStart w:id="24" w:name="_Ref136459098"/>
-      <w:r>
-        <w:t xml:space="preserve">Рисунок </w:t>
-      </w:r>
-      <w:r>
-        <w:fldChar w:fldCharType="begin"/>
-      </w:r>
-      <w:r>
-        <w:instrText xml:space="preserve"> SEQ Рисунок \* ARABIC </w:instrText>
-      </w:r>
-      <w:r>
-        <w:fldChar w:fldCharType="separate"/>
-      </w:r>
-      <w:r>
-        <w:rPr>
-          <w:noProof/>
-        </w:rPr>
-        <w:t>20</w:t>
-      </w:r>
-      <w:r>
-        <w:rPr>
-          <w:noProof/>
-        </w:rPr>
-        <w:fldChar w:fldCharType="end"/>
-      </w:r>
-      <w:bookmarkEnd w:id="24"/>
-      <w:r>
-        <w:t xml:space="preserve"> – Структурная схема таймера счетчика</w:t>
-      </w:r>
-    </w:p>
-    <w:p/>
-    <w:p>
-      <w:r>
-        <w:t xml:space="preserve">Таймер-счётчик считает импульсы, поступающие с </w:t>
-      </w:r>
-      <w:proofErr w:type="spellStart"/>
-      <w:r>
-        <w:t>предделителя</w:t>
-      </w:r>
-      <w:proofErr w:type="spellEnd"/>
-      <w:r>
-        <w:t xml:space="preserve">. Количество посчитанных импульсов хранится в регистре </w:t>
-      </w:r>
-      <w:proofErr w:type="spellStart"/>
-      <w:r>
-        <w:rPr>
-          <w:lang w:val="en-US"/>
-        </w:rPr>
-        <w:t>TCNTx</w:t>
-      </w:r>
-      <w:proofErr w:type="spellEnd"/>
-      <w:r>
-        <w:t xml:space="preserve">, </w:t>
-      </w:r>
-      <w:r>
-        <w:t xml:space="preserve">где </w:t>
-      </w:r>
-      <w:r>
-        <w:rPr>
-          <w:lang w:val="en-US"/>
-        </w:rPr>
-        <w:t>x</w:t>
-      </w:r>
-      <w:r>
-        <w:t xml:space="preserve"> </w:t>
-      </w:r>
-      <w:r>
-        <w:t>–</w:t>
-      </w:r>
-      <w:r>
-        <w:t xml:space="preserve"> </w:t>
-      </w:r>
-      <w:r>
-        <w:t xml:space="preserve">номер таймера счетчика. Регистр </w:t>
-      </w:r>
-      <w:proofErr w:type="spellStart"/>
-      <w:r>
-        <w:rPr>
-          <w:lang w:val="en-US"/>
-        </w:rPr>
-        <w:t>OCRx</w:t>
-      </w:r>
-      <w:proofErr w:type="spellEnd"/>
-      <w:r>
-        <w:t xml:space="preserve"> </w:t>
-      </w:r>
-      <w:r>
-        <w:t>хранит значение сравнения. В режиме «сброс при совпадении» (</w:t>
-      </w:r>
-      <w:r>
-        <w:rPr>
-          <w:lang w:val="en-US"/>
-        </w:rPr>
-        <w:t>CTC</w:t>
-      </w:r>
-      <w:r>
-        <w:t>)</w:t>
-      </w:r>
-      <w:r>
-        <w:t xml:space="preserve">, если значения </w:t>
-      </w:r>
-      <w:proofErr w:type="spellStart"/>
-      <w:r>
-        <w:rPr>
-          <w:lang w:val="en-US"/>
-        </w:rPr>
-        <w:t>TCNTx</w:t>
-      </w:r>
-      <w:proofErr w:type="spellEnd"/>
-      <w:r>
-        <w:t xml:space="preserve"> </w:t>
-      </w:r>
-      <w:r>
-        <w:t xml:space="preserve">и </w:t>
-      </w:r>
-      <w:proofErr w:type="spellStart"/>
-      <w:r>
-        <w:rPr>
-          <w:lang w:val="en-US"/>
-        </w:rPr>
-        <w:t>OCRx</w:t>
-      </w:r>
-      <w:proofErr w:type="spellEnd"/>
-      <w:r>
-        <w:t xml:space="preserve"> </w:t>
-      </w:r>
-      <w:r>
-        <w:t xml:space="preserve">совпадают, то следующий импульс установит бит </w:t>
-      </w:r>
-      <w:proofErr w:type="spellStart"/>
-      <w:r>
-        <w:rPr>
-          <w:lang w:val="en-US"/>
-        </w:rPr>
-        <w:t>OCFx</w:t>
-      </w:r>
-      <w:proofErr w:type="spellEnd"/>
-      <w:r>
-        <w:t xml:space="preserve"> </w:t>
-      </w:r>
-      <w:r>
-        <w:t xml:space="preserve">в регистре </w:t>
-      </w:r>
-      <w:r>
-        <w:rPr>
-          <w:lang w:val="en-US"/>
-        </w:rPr>
-        <w:t>TIFR</w:t>
-      </w:r>
-      <w:r>
-        <w:t xml:space="preserve"> </w:t>
-      </w:r>
-      <w:r>
-        <w:t xml:space="preserve">в единицу и, если в регистре </w:t>
-      </w:r>
-      <w:r>
-        <w:rPr>
-          <w:lang w:val="en-US"/>
-        </w:rPr>
-        <w:t>TIMSK</w:t>
-      </w:r>
-      <w:r>
-        <w:t xml:space="preserve"> установлен бит </w:t>
-      </w:r>
-      <w:proofErr w:type="spellStart"/>
-      <w:r>
-        <w:rPr>
-          <w:lang w:val="en-US"/>
-        </w:rPr>
-        <w:t>OCIEx</w:t>
-      </w:r>
-      <w:proofErr w:type="spellEnd"/>
-      <w:r>
-        <w:t xml:space="preserve">, </w:t>
-      </w:r>
-      <w:r>
-        <w:t>то произойдет прерывание.</w:t>
-      </w:r>
-    </w:p>
-    <w:p>
-      <w:r>
-        <w:t>Для настройки таймера-счётчика</w:t>
-      </w:r>
-      <w:r>
-        <w:t xml:space="preserve"> 2</w:t>
-      </w:r>
-      <w:r>
-        <w:t xml:space="preserve"> необходимо изменить значения регистров </w:t>
-      </w:r>
-      <w:r>
-        <w:rPr>
-          <w:lang w:val="en-US"/>
-        </w:rPr>
-        <w:t>OCR</w:t>
-      </w:r>
-      <w:r>
-        <w:t xml:space="preserve">2, </w:t>
-      </w:r>
-      <w:r>
-        <w:rPr>
-          <w:lang w:val="en-US"/>
-        </w:rPr>
-        <w:t>TCCR</w:t>
-      </w:r>
-      <w:r>
-        <w:t xml:space="preserve">2, </w:t>
-      </w:r>
-      <w:r>
-        <w:rPr>
-          <w:lang w:val="en-US"/>
-        </w:rPr>
-        <w:t>TIMSK</w:t>
-      </w:r>
-      <w:r>
-        <w:t>.</w:t>
-      </w:r>
-      <w:r>
-        <w:t xml:space="preserve"> </w:t>
-      </w:r>
-      <w:r>
-        <w:t xml:space="preserve">На рисунке </w:t>
-      </w:r>
-      <w:r>
-        <w:fldChar w:fldCharType="begin"/>
-      </w:r>
-      <w:r>
-        <w:instrText xml:space="preserve"> REF _Ref136459158 \h</w:instrText>
-      </w:r>
-      <w:r>
-        <w:instrText xml:space="preserve"> </w:instrText>
-      </w:r>
-      <w:r>
-        <w:instrText xml:space="preserve">\# \0 </w:instrText>
-      </w:r>
-      <w:r>
-        <w:fldChar w:fldCharType="separate"/>
-      </w:r>
-      <w:r>
-        <w:t>21</w:t>
-      </w:r>
-      <w:r>
-        <w:fldChar w:fldCharType="end"/>
-      </w:r>
-      <w:r>
-        <w:t xml:space="preserve"> представлены регистры таймера-счётчика 2</w:t>
-      </w:r>
-      <w:r>
-        <w:t xml:space="preserve"> </w:t>
-      </w:r>
-      <w:r>
-        <w:t xml:space="preserve">[4, </w:t>
-      </w:r>
-      <w:r>
-        <w:rPr>
-          <w:lang w:val="en-US"/>
-        </w:rPr>
-        <w:t>c</w:t>
-      </w:r>
-      <w:r>
-        <w:t>. 122-128].</w:t>
-      </w:r>
-    </w:p>
-    <w:p/>
-    <w:p>
-      <w:pPr>
-        <w:ind w:firstLine="0"/>
-        <w:jc w:val="center"/>
-      </w:pPr>
-      <w:r>
-        <w:rPr>
-          <w:noProof/>
-        </w:rPr>
-        <w:lastRenderedPageBreak/>
-        <w:drawing>
-          <wp:inline distT="0" distB="0" distL="0" distR="0" wp14:anchorId="3D163DBB" wp14:editId="194B0900">
-            <wp:extent cx="6480175" cy="3716020"/>
-            <wp:effectExtent l="0" t="0" r="0" b="0"/>
-            <wp:docPr id="26" name="Рисунок 26"/>
             <wp:cNvGraphicFramePr>
               <a:graphicFrameLocks xmlns:a="http://schemas.openxmlformats.org/drawingml/2006/main" noChangeAspect="1"/>
             </wp:cNvGraphicFramePr>
@@ -16659,6 +16201,307 @@
                   <pic:spPr>
                     <a:xfrm>
                       <a:off x="0" y="0"/>
+                      <a:ext cx="4986133" cy="2972102"/>
+                    </a:xfrm>
+                    <a:prstGeom prst="rect">
+                      <a:avLst/>
+                    </a:prstGeom>
+                  </pic:spPr>
+                </pic:pic>
+              </a:graphicData>
+            </a:graphic>
+          </wp:inline>
+        </w:drawing>
+      </w:r>
+    </w:p>
+    <w:p>
+      <w:pPr>
+        <w:pStyle w:val="af"/>
+      </w:pPr>
+      <w:bookmarkStart w:id="25" w:name="_Ref136459098"/>
+      <w:r>
+        <w:t xml:space="preserve">Рисунок </w:t>
+      </w:r>
+      <w:fldSimple w:instr=" SEQ Рисунок \* ARABIC ">
+        <w:r>
+          <w:rPr>
+            <w:noProof/>
+          </w:rPr>
+          <w:t>21</w:t>
+        </w:r>
+      </w:fldSimple>
+      <w:bookmarkEnd w:id="25"/>
+      <w:r>
+        <w:t xml:space="preserve"> – Структурная схема таймера счетчика</w:t>
+      </w:r>
+    </w:p>
+    <w:p/>
+    <w:p>
+      <w:r>
+        <w:t xml:space="preserve">Таймер-счётчик считает импульсы, поступающие с </w:t>
+      </w:r>
+      <w:proofErr w:type="spellStart"/>
+      <w:r>
+        <w:t>предделителя</w:t>
+      </w:r>
+      <w:proofErr w:type="spellEnd"/>
+      <w:r>
+        <w:t xml:space="preserve">. Количество посчитанных импульсов хранится в регистре </w:t>
+      </w:r>
+      <w:proofErr w:type="spellStart"/>
+      <w:r>
+        <w:rPr>
+          <w:lang w:val="en-US"/>
+        </w:rPr>
+        <w:t>TCNTx</w:t>
+      </w:r>
+      <w:proofErr w:type="spellEnd"/>
+      <w:r>
+        <w:t xml:space="preserve">, </w:t>
+      </w:r>
+      <w:r>
+        <w:t xml:space="preserve">где </w:t>
+      </w:r>
+      <w:r>
+        <w:rPr>
+          <w:lang w:val="en-US"/>
+        </w:rPr>
+        <w:t>x</w:t>
+      </w:r>
+      <w:r>
+        <w:t xml:space="preserve"> </w:t>
+      </w:r>
+      <w:r>
+        <w:t>–</w:t>
+      </w:r>
+      <w:r>
+        <w:t xml:space="preserve"> </w:t>
+      </w:r>
+      <w:r>
+        <w:t xml:space="preserve">номер таймера счетчика. Регистр </w:t>
+      </w:r>
+      <w:proofErr w:type="spellStart"/>
+      <w:r>
+        <w:rPr>
+          <w:lang w:val="en-US"/>
+        </w:rPr>
+        <w:t>OCRx</w:t>
+      </w:r>
+      <w:proofErr w:type="spellEnd"/>
+      <w:r>
+        <w:t xml:space="preserve"> </w:t>
+      </w:r>
+      <w:r>
+        <w:t>хранит значение сравнения. В режиме «сброс при совпадении» (</w:t>
+      </w:r>
+      <w:r>
+        <w:rPr>
+          <w:lang w:val="en-US"/>
+        </w:rPr>
+        <w:t>CTC</w:t>
+      </w:r>
+      <w:r>
+        <w:t>)</w:t>
+      </w:r>
+      <w:r>
+        <w:t xml:space="preserve">, если значения </w:t>
+      </w:r>
+      <w:proofErr w:type="spellStart"/>
+      <w:r>
+        <w:rPr>
+          <w:lang w:val="en-US"/>
+        </w:rPr>
+        <w:t>TCNTx</w:t>
+      </w:r>
+      <w:proofErr w:type="spellEnd"/>
+      <w:r>
+        <w:t xml:space="preserve"> </w:t>
+      </w:r>
+      <w:r>
+        <w:t xml:space="preserve">и </w:t>
+      </w:r>
+      <w:proofErr w:type="spellStart"/>
+      <w:r>
+        <w:rPr>
+          <w:lang w:val="en-US"/>
+        </w:rPr>
+        <w:t>OCRx</w:t>
+      </w:r>
+      <w:proofErr w:type="spellEnd"/>
+      <w:r>
+        <w:t xml:space="preserve"> </w:t>
+      </w:r>
+      <w:r>
+        <w:t xml:space="preserve">совпадают, то следующий импульс установит бит </w:t>
+      </w:r>
+      <w:proofErr w:type="spellStart"/>
+      <w:r>
+        <w:rPr>
+          <w:lang w:val="en-US"/>
+        </w:rPr>
+        <w:t>OCFx</w:t>
+      </w:r>
+      <w:proofErr w:type="spellEnd"/>
+      <w:r>
+        <w:t xml:space="preserve"> </w:t>
+      </w:r>
+      <w:r>
+        <w:t xml:space="preserve">в регистре </w:t>
+      </w:r>
+      <w:r>
+        <w:rPr>
+          <w:lang w:val="en-US"/>
+        </w:rPr>
+        <w:t>TIFR</w:t>
+      </w:r>
+      <w:r>
+        <w:t xml:space="preserve"> </w:t>
+      </w:r>
+      <w:r>
+        <w:t xml:space="preserve">в единицу и, если в регистре </w:t>
+      </w:r>
+      <w:r>
+        <w:rPr>
+          <w:lang w:val="en-US"/>
+        </w:rPr>
+        <w:t>TIMSK</w:t>
+      </w:r>
+      <w:r>
+        <w:t xml:space="preserve"> установлен бит </w:t>
+      </w:r>
+      <w:proofErr w:type="spellStart"/>
+      <w:r>
+        <w:rPr>
+          <w:lang w:val="en-US"/>
+        </w:rPr>
+        <w:t>OCIEx</w:t>
+      </w:r>
+      <w:proofErr w:type="spellEnd"/>
+      <w:r>
+        <w:t xml:space="preserve">, </w:t>
+      </w:r>
+      <w:r>
+        <w:t>то произойдет прерывание.</w:t>
+      </w:r>
+    </w:p>
+    <w:p>
+      <w:r>
+        <w:t>Для настройки таймера-счётчика</w:t>
+      </w:r>
+      <w:r>
+        <w:t xml:space="preserve"> 2</w:t>
+      </w:r>
+      <w:r>
+        <w:t xml:space="preserve"> необходимо изменить значения регистров </w:t>
+      </w:r>
+      <w:r>
+        <w:rPr>
+          <w:lang w:val="en-US"/>
+        </w:rPr>
+        <w:t>OCR</w:t>
+      </w:r>
+      <w:r>
+        <w:t xml:space="preserve">2, </w:t>
+      </w:r>
+      <w:r>
+        <w:rPr>
+          <w:lang w:val="en-US"/>
+        </w:rPr>
+        <w:t>TCCR</w:t>
+      </w:r>
+      <w:r>
+        <w:t xml:space="preserve">2, </w:t>
+      </w:r>
+      <w:r>
+        <w:rPr>
+          <w:lang w:val="en-US"/>
+        </w:rPr>
+        <w:t>TIMSK</w:t>
+      </w:r>
+      <w:r>
+        <w:t>.</w:t>
+      </w:r>
+      <w:r>
+        <w:t xml:space="preserve"> </w:t>
+      </w:r>
+      <w:r>
+        <w:t xml:space="preserve">На рисунке </w:t>
+      </w:r>
+      <w:r>
+        <w:fldChar w:fldCharType="begin"/>
+      </w:r>
+      <w:r>
+        <w:instrText xml:space="preserve"> REF _Ref136459158 \h</w:instrText>
+      </w:r>
+      <w:r>
+        <w:instrText xml:space="preserve"> </w:instrText>
+      </w:r>
+      <w:r>
+        <w:instrText xml:space="preserve">\# \0 </w:instrText>
+      </w:r>
+      <w:r>
+        <w:fldChar w:fldCharType="separate"/>
+      </w:r>
+      <w:r>
+        <w:t>21</w:t>
+      </w:r>
+      <w:r>
+        <w:fldChar w:fldCharType="end"/>
+      </w:r>
+      <w:r>
+        <w:t xml:space="preserve"> представлены регистры таймера-счётчика 2</w:t>
+      </w:r>
+      <w:r>
+        <w:t xml:space="preserve"> </w:t>
+      </w:r>
+      <w:r>
+        <w:t xml:space="preserve">[4, </w:t>
+      </w:r>
+      <w:r>
+        <w:rPr>
+          <w:lang w:val="en-US"/>
+        </w:rPr>
+        <w:t>c</w:t>
+      </w:r>
+      <w:r>
+        <w:t>. 122-128].</w:t>
+      </w:r>
+    </w:p>
+    <w:p/>
+    <w:p>
+      <w:pPr>
+        <w:ind w:firstLine="0"/>
+        <w:jc w:val="center"/>
+      </w:pPr>
+      <w:r>
+        <w:rPr>
+          <w:noProof/>
+        </w:rPr>
+        <w:lastRenderedPageBreak/>
+        <w:drawing>
+          <wp:inline distT="0" distB="0" distL="0" distR="0" wp14:anchorId="3D163DBB" wp14:editId="194B0900">
+            <wp:extent cx="6480175" cy="3716020"/>
+            <wp:effectExtent l="0" t="0" r="0" b="0"/>
+            <wp:docPr id="26" name="Рисунок 26"/>
+            <wp:cNvGraphicFramePr>
+              <a:graphicFrameLocks xmlns:a="http://schemas.openxmlformats.org/drawingml/2006/main" noChangeAspect="1"/>
+            </wp:cNvGraphicFramePr>
+            <a:graphic xmlns:a="http://schemas.openxmlformats.org/drawingml/2006/main">
+              <a:graphicData uri="http://schemas.openxmlformats.org/drawingml/2006/picture">
+                <pic:pic xmlns:pic="http://schemas.openxmlformats.org/drawingml/2006/picture">
+                  <pic:nvPicPr>
+                    <pic:cNvPr id="1" name=""/>
+                    <pic:cNvPicPr/>
+                  </pic:nvPicPr>
+                  <pic:blipFill>
+                    <a:blip r:embed="rId35"/>
+                    <a:stretch>
+                      <a:fillRect/>
+                    </a:stretch>
+                  </pic:blipFill>
+                  <pic:spPr>
+                    <a:xfrm>
+                      <a:off x="0" y="0"/>
                       <a:ext cx="6480175" cy="3716020"/>
                     </a:xfrm>
                     <a:prstGeom prst="rect">
@@ -16676,32 +16519,19 @@
       <w:pPr>
         <w:pStyle w:val="af"/>
       </w:pPr>
-      <w:bookmarkStart w:id="25" w:name="_Ref136459158"/>
+      <w:bookmarkStart w:id="26" w:name="_Ref136459158"/>
       <w:r>
         <w:t xml:space="preserve">Рисунок </w:t>
       </w:r>
-      <w:r>
-        <w:fldChar w:fldCharType="begin"/>
-      </w:r>
-      <w:r>
-        <w:instrText xml:space="preserve"> SEQ Рисунок \* ARABIC </w:instrText>
-      </w:r>
-      <w:r>
-        <w:fldChar w:fldCharType="separate"/>
-      </w:r>
-      <w:r>
-        <w:rPr>
-          <w:noProof/>
-        </w:rPr>
-        <w:t>21</w:t>
-      </w:r>
-      <w:r>
-        <w:rPr>
-          <w:noProof/>
-        </w:rPr>
-        <w:fldChar w:fldCharType="end"/>
-      </w:r>
-      <w:bookmarkEnd w:id="25"/>
+      <w:fldSimple w:instr=" SEQ Рисунок \* ARABIC ">
+        <w:r>
+          <w:rPr>
+            <w:noProof/>
+          </w:rPr>
+          <w:t>22</w:t>
+        </w:r>
+      </w:fldSimple>
+      <w:bookmarkEnd w:id="26"/>
       <w:r>
         <w:t xml:space="preserve"> </w:t>
       </w:r>
@@ -18681,7 +18511,7 @@
                     <pic:cNvPicPr/>
                   </pic:nvPicPr>
                   <pic:blipFill>
-                    <a:blip r:embed="rId35"/>
+                    <a:blip r:embed="rId36"/>
                     <a:stretch>
                       <a:fillRect/>
                     </a:stretch>
@@ -18714,32 +18544,19 @@
           <w:rFonts w:eastAsiaTheme="minorEastAsia"/>
         </w:rPr>
       </w:pPr>
-      <w:bookmarkStart w:id="26" w:name="_Ref136459670"/>
+      <w:bookmarkStart w:id="27" w:name="_Ref136459670"/>
       <w:r>
         <w:t xml:space="preserve">Рисунок </w:t>
       </w:r>
-      <w:r>
-        <w:fldChar w:fldCharType="begin"/>
-      </w:r>
-      <w:r>
-        <w:instrText xml:space="preserve"> SEQ Рисунок \* ARABIC </w:instrText>
-      </w:r>
-      <w:r>
-        <w:fldChar w:fldCharType="separate"/>
-      </w:r>
-      <w:r>
-        <w:rPr>
-          <w:noProof/>
-        </w:rPr>
-        <w:t>22</w:t>
-      </w:r>
-      <w:r>
-        <w:rPr>
-          <w:noProof/>
-        </w:rPr>
-        <w:fldChar w:fldCharType="end"/>
-      </w:r>
-      <w:bookmarkEnd w:id="26"/>
+      <w:fldSimple w:instr=" SEQ Рисунок \* ARABIC ">
+        <w:r>
+          <w:rPr>
+            <w:noProof/>
+          </w:rPr>
+          <w:t>23</w:t>
+        </w:r>
+      </w:fldSimple>
+      <w:bookmarkEnd w:id="27"/>
       <w:r>
         <w:t xml:space="preserve"> – Листинг функции </w:t>
       </w:r>
@@ -18838,123 +18655,6 @@
             <wp:extent cx="6182541" cy="4603805"/>
             <wp:effectExtent l="0" t="0" r="8890" b="6350"/>
             <wp:docPr id="28" name="Рисунок 28"/>
-            <wp:cNvGraphicFramePr>
-              <a:graphicFrameLocks xmlns:a="http://schemas.openxmlformats.org/drawingml/2006/main" noChangeAspect="1"/>
-            </wp:cNvGraphicFramePr>
-            <a:graphic xmlns:a="http://schemas.openxmlformats.org/drawingml/2006/main">
-              <a:graphicData uri="http://schemas.openxmlformats.org/drawingml/2006/picture">
-                <pic:pic xmlns:pic="http://schemas.openxmlformats.org/drawingml/2006/picture">
-                  <pic:nvPicPr>
-                    <pic:cNvPr id="1" name=""/>
-                    <pic:cNvPicPr/>
-                  </pic:nvPicPr>
-                  <pic:blipFill>
-                    <a:blip r:embed="rId36"/>
-                    <a:stretch>
-                      <a:fillRect/>
-                    </a:stretch>
-                  </pic:blipFill>
-                  <pic:spPr>
-                    <a:xfrm>
-                      <a:off x="0" y="0"/>
-                      <a:ext cx="6381660" cy="4752078"/>
-                    </a:xfrm>
-                    <a:prstGeom prst="rect">
-                      <a:avLst/>
-                    </a:prstGeom>
-                  </pic:spPr>
-                </pic:pic>
-              </a:graphicData>
-            </a:graphic>
-          </wp:inline>
-        </w:drawing>
-      </w:r>
-    </w:p>
-    <w:p>
-      <w:pPr>
-        <w:pStyle w:val="af"/>
-      </w:pPr>
-      <w:bookmarkStart w:id="27" w:name="_Ref136459690"/>
-      <w:r>
-        <w:t xml:space="preserve">Рисунок </w:t>
-      </w:r>
-      <w:r>
-        <w:fldChar w:fldCharType="begin"/>
-      </w:r>
-      <w:r>
-        <w:instrText xml:space="preserve"> SEQ Рисунок \* ARABIC </w:instrText>
-      </w:r>
-      <w:r>
-        <w:fldChar w:fldCharType="separate"/>
-      </w:r>
-      <w:r>
-        <w:rPr>
-          <w:noProof/>
-        </w:rPr>
-        <w:t>23</w:t>
-      </w:r>
-      <w:r>
-        <w:rPr>
-          <w:noProof/>
-        </w:rPr>
-        <w:fldChar w:fldCharType="end"/>
-      </w:r>
-      <w:bookmarkEnd w:id="27"/>
-      <w:r>
-        <w:t xml:space="preserve"> – Структурная схема внутреннего АЦП</w:t>
-      </w:r>
-    </w:p>
-    <w:p>
-      <w:pPr>
-        <w:ind w:firstLine="0"/>
-        <w:jc w:val="center"/>
-      </w:pPr>
-    </w:p>
-    <w:p>
-      <w:r>
-        <w:lastRenderedPageBreak/>
-        <w:t xml:space="preserve">На рисунке </w:t>
-      </w:r>
-      <w:r>
-        <w:fldChar w:fldCharType="begin"/>
-      </w:r>
-      <w:r>
-        <w:instrText xml:space="preserve"> REF _Ref136459704 \h</w:instrText>
-      </w:r>
-      <w:r>
-        <w:instrText xml:space="preserve"> </w:instrText>
-      </w:r>
-      <w:r>
-        <w:instrText xml:space="preserve">\# \0 </w:instrText>
-      </w:r>
-      <w:r>
-        <w:fldChar w:fldCharType="separate"/>
-      </w:r>
-      <w:r>
-        <w:t>24</w:t>
-      </w:r>
-      <w:r>
-        <w:fldChar w:fldCharType="end"/>
-      </w:r>
-      <w:r>
-        <w:t xml:space="preserve"> представлены регистры управления внутреннего АЦП.</w:t>
-      </w:r>
-    </w:p>
-    <w:p/>
-    <w:p>
-      <w:pPr>
-        <w:ind w:firstLine="0"/>
-        <w:jc w:val="center"/>
-      </w:pPr>
-      <w:r>
-        <w:rPr>
-          <w:noProof/>
-        </w:rPr>
-        <w:drawing>
-          <wp:inline distT="0" distB="0" distL="0" distR="0" wp14:anchorId="2DCDCEEE" wp14:editId="3F2DB118">
-            <wp:extent cx="6480175" cy="1997075"/>
-            <wp:effectExtent l="0" t="0" r="0" b="3175"/>
-            <wp:docPr id="29" name="Рисунок 29"/>
             <wp:cNvGraphicFramePr>
               <a:graphicFrameLocks xmlns:a="http://schemas.openxmlformats.org/drawingml/2006/main" noChangeAspect="1"/>
             </wp:cNvGraphicFramePr>
@@ -18974,6 +18674,110 @@
                   <pic:spPr>
                     <a:xfrm>
                       <a:off x="0" y="0"/>
+                      <a:ext cx="6381660" cy="4752078"/>
+                    </a:xfrm>
+                    <a:prstGeom prst="rect">
+                      <a:avLst/>
+                    </a:prstGeom>
+                  </pic:spPr>
+                </pic:pic>
+              </a:graphicData>
+            </a:graphic>
+          </wp:inline>
+        </w:drawing>
+      </w:r>
+    </w:p>
+    <w:p>
+      <w:pPr>
+        <w:pStyle w:val="af"/>
+      </w:pPr>
+      <w:bookmarkStart w:id="28" w:name="_Ref136459690"/>
+      <w:r>
+        <w:t xml:space="preserve">Рисунок </w:t>
+      </w:r>
+      <w:fldSimple w:instr=" SEQ Рисунок \* ARABIC ">
+        <w:r>
+          <w:rPr>
+            <w:noProof/>
+          </w:rPr>
+          <w:t>24</w:t>
+        </w:r>
+      </w:fldSimple>
+      <w:bookmarkEnd w:id="28"/>
+      <w:r>
+        <w:t xml:space="preserve"> – Структурная схема внутреннего АЦП</w:t>
+      </w:r>
+    </w:p>
+    <w:p>
+      <w:pPr>
+        <w:ind w:firstLine="0"/>
+        <w:jc w:val="center"/>
+      </w:pPr>
+    </w:p>
+    <w:p>
+      <w:r>
+        <w:lastRenderedPageBreak/>
+        <w:t xml:space="preserve">На рисунке </w:t>
+      </w:r>
+      <w:r>
+        <w:fldChar w:fldCharType="begin"/>
+      </w:r>
+      <w:r>
+        <w:instrText xml:space="preserve"> REF _Ref136459704 \h</w:instrText>
+      </w:r>
+      <w:r>
+        <w:instrText xml:space="preserve"> </w:instrText>
+      </w:r>
+      <w:r>
+        <w:instrText xml:space="preserve">\# \0 </w:instrText>
+      </w:r>
+      <w:r>
+        <w:fldChar w:fldCharType="separate"/>
+      </w:r>
+      <w:r>
+        <w:t>24</w:t>
+      </w:r>
+      <w:r>
+        <w:fldChar w:fldCharType="end"/>
+      </w:r>
+      <w:r>
+        <w:t xml:space="preserve"> представлены регистры управления внутреннего АЦП.</w:t>
+      </w:r>
+    </w:p>
+    <w:p/>
+    <w:p>
+      <w:pPr>
+        <w:ind w:firstLine="0"/>
+        <w:jc w:val="center"/>
+      </w:pPr>
+      <w:r>
+        <w:rPr>
+          <w:noProof/>
+        </w:rPr>
+        <w:drawing>
+          <wp:inline distT="0" distB="0" distL="0" distR="0" wp14:anchorId="2DCDCEEE" wp14:editId="3F2DB118">
+            <wp:extent cx="6480175" cy="1997075"/>
+            <wp:effectExtent l="0" t="0" r="0" b="3175"/>
+            <wp:docPr id="29" name="Рисунок 29"/>
+            <wp:cNvGraphicFramePr>
+              <a:graphicFrameLocks xmlns:a="http://schemas.openxmlformats.org/drawingml/2006/main" noChangeAspect="1"/>
+            </wp:cNvGraphicFramePr>
+            <a:graphic xmlns:a="http://schemas.openxmlformats.org/drawingml/2006/main">
+              <a:graphicData uri="http://schemas.openxmlformats.org/drawingml/2006/picture">
+                <pic:pic xmlns:pic="http://schemas.openxmlformats.org/drawingml/2006/picture">
+                  <pic:nvPicPr>
+                    <pic:cNvPr id="1" name=""/>
+                    <pic:cNvPicPr/>
+                  </pic:nvPicPr>
+                  <pic:blipFill>
+                    <a:blip r:embed="rId38"/>
+                    <a:stretch>
+                      <a:fillRect/>
+                    </a:stretch>
+                  </pic:blipFill>
+                  <pic:spPr>
+                    <a:xfrm>
+                      <a:off x="0" y="0"/>
                       <a:ext cx="6480175" cy="1997075"/>
                     </a:xfrm>
                     <a:prstGeom prst="rect">
@@ -18991,32 +18795,19 @@
       <w:pPr>
         <w:pStyle w:val="af"/>
       </w:pPr>
-      <w:bookmarkStart w:id="28" w:name="_Ref136459704"/>
+      <w:bookmarkStart w:id="29" w:name="_Ref136459704"/>
       <w:r>
         <w:t xml:space="preserve">Рисунок </w:t>
       </w:r>
-      <w:r>
-        <w:fldChar w:fldCharType="begin"/>
-      </w:r>
-      <w:r>
-        <w:instrText xml:space="preserve"> SEQ Рисунок \* ARABIC </w:instrText>
-      </w:r>
-      <w:r>
-        <w:fldChar w:fldCharType="separate"/>
-      </w:r>
-      <w:r>
-        <w:rPr>
-          <w:noProof/>
-        </w:rPr>
-        <w:t>24</w:t>
-      </w:r>
-      <w:r>
-        <w:rPr>
-          <w:noProof/>
-        </w:rPr>
-        <w:fldChar w:fldCharType="end"/>
-      </w:r>
-      <w:bookmarkEnd w:id="28"/>
+      <w:fldSimple w:instr=" SEQ Рисунок \* ARABIC ">
+        <w:r>
+          <w:rPr>
+            <w:noProof/>
+          </w:rPr>
+          <w:t>25</w:t>
+        </w:r>
+      </w:fldSimple>
+      <w:bookmarkEnd w:id="29"/>
       <w:r>
         <w:t xml:space="preserve"> – Регистры управления внутреннего АЦП</w:t>
       </w:r>
@@ -19228,7 +19019,7 @@
                     <pic:cNvPicPr/>
                   </pic:nvPicPr>
                   <pic:blipFill>
-                    <a:blip r:embed="rId38"/>
+                    <a:blip r:embed="rId39"/>
                     <a:stretch>
                       <a:fillRect/>
                     </a:stretch>
@@ -19258,32 +19049,19 @@
       <w:pPr>
         <w:jc w:val="center"/>
       </w:pPr>
-      <w:bookmarkStart w:id="29" w:name="_Ref136459716"/>
+      <w:bookmarkStart w:id="30" w:name="_Ref136459716"/>
       <w:r>
         <w:t xml:space="preserve">Рисунок </w:t>
       </w:r>
-      <w:r>
-        <w:fldChar w:fldCharType="begin"/>
-      </w:r>
-      <w:r>
-        <w:instrText xml:space="preserve"> SEQ Рисунок \* ARABIC </w:instrText>
-      </w:r>
-      <w:r>
-        <w:fldChar w:fldCharType="separate"/>
-      </w:r>
-      <w:r>
-        <w:rPr>
-          <w:noProof/>
-        </w:rPr>
-        <w:t>25</w:t>
-      </w:r>
-      <w:r>
-        <w:rPr>
-          <w:noProof/>
-        </w:rPr>
-        <w:fldChar w:fldCharType="end"/>
-      </w:r>
-      <w:bookmarkEnd w:id="29"/>
+      <w:fldSimple w:instr=" SEQ Рисунок \* ARABIC ">
+        <w:r>
+          <w:rPr>
+            <w:noProof/>
+          </w:rPr>
+          <w:t>26</w:t>
+        </w:r>
+      </w:fldSimple>
+      <w:bookmarkEnd w:id="30"/>
       <w:r>
         <w:t xml:space="preserve"> </w:t>
       </w:r>
@@ -19358,7 +19136,7 @@
                     <pic:cNvPicPr/>
                   </pic:nvPicPr>
                   <pic:blipFill>
-                    <a:blip r:embed="rId39"/>
+                    <a:blip r:embed="rId40"/>
                     <a:stretch>
                       <a:fillRect/>
                     </a:stretch>
@@ -19388,32 +19166,19 @@
       <w:pPr>
         <w:pStyle w:val="af"/>
       </w:pPr>
-      <w:bookmarkStart w:id="30" w:name="_Ref136459730"/>
+      <w:bookmarkStart w:id="31" w:name="_Ref136459730"/>
       <w:r>
         <w:t xml:space="preserve">Рисунок </w:t>
       </w:r>
-      <w:r>
-        <w:fldChar w:fldCharType="begin"/>
-      </w:r>
-      <w:r>
-        <w:instrText xml:space="preserve"> SEQ Рисунок \* ARABIC </w:instrText>
-      </w:r>
-      <w:r>
-        <w:fldChar w:fldCharType="separate"/>
-      </w:r>
-      <w:r>
-        <w:rPr>
-          <w:noProof/>
-        </w:rPr>
-        <w:t>26</w:t>
-      </w:r>
-      <w:r>
-        <w:rPr>
-          <w:noProof/>
-        </w:rPr>
-        <w:fldChar w:fldCharType="end"/>
-      </w:r>
-      <w:bookmarkEnd w:id="30"/>
+      <w:fldSimple w:instr=" SEQ Рисунок \* ARABIC ">
+        <w:r>
+          <w:rPr>
+            <w:noProof/>
+          </w:rPr>
+          <w:t>27</w:t>
+        </w:r>
+      </w:fldSimple>
+      <w:bookmarkEnd w:id="31"/>
       <w:r>
         <w:t xml:space="preserve"> – </w:t>
       </w:r>
@@ -19486,7 +19251,7 @@
                     <pic:cNvPicPr/>
                   </pic:nvPicPr>
                   <pic:blipFill>
-                    <a:blip r:embed="rId40">
+                    <a:blip r:embed="rId41">
                       <a:extLst>
                         <a:ext uri="{28A0092B-C50C-407E-A947-70E740481C1C}">
                           <a14:useLocalDpi xmlns:a14="http://schemas.microsoft.com/office/drawing/2010/main" val="0"/>
@@ -19522,32 +19287,19 @@
       <w:pPr>
         <w:pStyle w:val="af"/>
       </w:pPr>
-      <w:bookmarkStart w:id="31" w:name="_Ref136459743"/>
+      <w:bookmarkStart w:id="32" w:name="_Ref136459743"/>
       <w:r>
         <w:t xml:space="preserve">Рисунок </w:t>
       </w:r>
-      <w:r>
-        <w:fldChar w:fldCharType="begin"/>
-      </w:r>
-      <w:r>
-        <w:instrText xml:space="preserve"> SEQ Рисунок \* ARABIC </w:instrText>
-      </w:r>
-      <w:r>
-        <w:fldChar w:fldCharType="separate"/>
-      </w:r>
-      <w:r>
-        <w:rPr>
-          <w:noProof/>
-        </w:rPr>
-        <w:t>27</w:t>
-      </w:r>
-      <w:r>
-        <w:rPr>
-          <w:noProof/>
-        </w:rPr>
-        <w:fldChar w:fldCharType="end"/>
-      </w:r>
-      <w:bookmarkEnd w:id="31"/>
+      <w:fldSimple w:instr=" SEQ Рисунок \* ARABIC ">
+        <w:r>
+          <w:rPr>
+            <w:noProof/>
+          </w:rPr>
+          <w:t>28</w:t>
+        </w:r>
+      </w:fldSimple>
+      <w:bookmarkEnd w:id="32"/>
       <w:r>
         <w:t xml:space="preserve"> - </w:t>
       </w:r>
@@ -19616,7 +19368,7 @@
                     <pic:cNvPicPr/>
                   </pic:nvPicPr>
                   <pic:blipFill>
-                    <a:blip r:embed="rId41"/>
+                    <a:blip r:embed="rId42"/>
                     <a:stretch>
                       <a:fillRect/>
                     </a:stretch>
@@ -19646,32 +19398,19 @@
       <w:pPr>
         <w:pStyle w:val="af"/>
       </w:pPr>
-      <w:bookmarkStart w:id="32" w:name="_Ref136459756"/>
+      <w:bookmarkStart w:id="33" w:name="_Ref136459756"/>
       <w:r>
         <w:t xml:space="preserve">Рисунок </w:t>
       </w:r>
-      <w:r>
-        <w:fldChar w:fldCharType="begin"/>
-      </w:r>
-      <w:r>
-        <w:instrText xml:space="preserve"> SEQ Рисунок \* ARABIC </w:instrText>
-      </w:r>
-      <w:r>
-        <w:fldChar w:fldCharType="separate"/>
-      </w:r>
-      <w:r>
-        <w:rPr>
-          <w:noProof/>
-        </w:rPr>
-        <w:t>28</w:t>
-      </w:r>
-      <w:r>
-        <w:rPr>
-          <w:noProof/>
-        </w:rPr>
-        <w:fldChar w:fldCharType="end"/>
-      </w:r>
-      <w:bookmarkEnd w:id="32"/>
+      <w:fldSimple w:instr=" SEQ Рисунок \* ARABIC ">
+        <w:r>
+          <w:rPr>
+            <w:noProof/>
+          </w:rPr>
+          <w:t>29</w:t>
+        </w:r>
+      </w:fldSimple>
+      <w:bookmarkEnd w:id="33"/>
       <w:r>
         <w:t xml:space="preserve"> – </w:t>
       </w:r>
@@ -19762,7 +19501,7 @@
                     <pic:cNvPicPr/>
                   </pic:nvPicPr>
                   <pic:blipFill>
-                    <a:blip r:embed="rId42"/>
+                    <a:blip r:embed="rId43"/>
                     <a:stretch>
                       <a:fillRect/>
                     </a:stretch>
@@ -19792,33 +19531,20 @@
       <w:pPr>
         <w:pStyle w:val="af"/>
       </w:pPr>
-      <w:bookmarkStart w:id="33" w:name="_Ref136459812"/>
+      <w:bookmarkStart w:id="34" w:name="_Ref136459812"/>
       <w:r>
         <w:lastRenderedPageBreak/>
         <w:t xml:space="preserve">Рисунок </w:t>
       </w:r>
-      <w:r>
-        <w:fldChar w:fldCharType="begin"/>
-      </w:r>
-      <w:r>
-        <w:instrText xml:space="preserve"> SEQ Рисунок \* ARABIC </w:instrText>
-      </w:r>
-      <w:r>
-        <w:fldChar w:fldCharType="separate"/>
-      </w:r>
-      <w:r>
-        <w:rPr>
-          <w:noProof/>
-        </w:rPr>
-        <w:t>29</w:t>
-      </w:r>
-      <w:r>
-        <w:rPr>
-          <w:noProof/>
-        </w:rPr>
-        <w:fldChar w:fldCharType="end"/>
-      </w:r>
-      <w:bookmarkEnd w:id="33"/>
+      <w:fldSimple w:instr=" SEQ Рисунок \* ARABIC ">
+        <w:r>
+          <w:rPr>
+            <w:noProof/>
+          </w:rPr>
+          <w:t>30</w:t>
+        </w:r>
+      </w:fldSimple>
+      <w:bookmarkEnd w:id="34"/>
       <w:r>
         <w:t xml:space="preserve"> – Листинг </w:t>
       </w:r>
@@ -19964,7 +19690,7 @@
                     <pic:cNvPicPr/>
                   </pic:nvPicPr>
                   <pic:blipFill>
-                    <a:blip r:embed="rId43"/>
+                    <a:blip r:embed="rId44"/>
                     <a:stretch>
                       <a:fillRect/>
                     </a:stretch>
@@ -19995,32 +19721,19 @@
         <w:ind w:firstLine="0"/>
         <w:jc w:val="center"/>
       </w:pPr>
-      <w:bookmarkStart w:id="34" w:name="_Ref136459826"/>
+      <w:bookmarkStart w:id="35" w:name="_Ref136459826"/>
       <w:r>
         <w:t xml:space="preserve">Рисунок </w:t>
       </w:r>
-      <w:r>
-        <w:fldChar w:fldCharType="begin"/>
-      </w:r>
-      <w:r>
-        <w:instrText xml:space="preserve"> SEQ Рисунок \* ARABIC </w:instrText>
-      </w:r>
-      <w:r>
-        <w:fldChar w:fldCharType="separate"/>
-      </w:r>
-      <w:r>
-        <w:rPr>
-          <w:noProof/>
-        </w:rPr>
-        <w:t>30</w:t>
-      </w:r>
-      <w:r>
-        <w:rPr>
-          <w:noProof/>
-        </w:rPr>
-        <w:fldChar w:fldCharType="end"/>
-      </w:r>
-      <w:bookmarkEnd w:id="34"/>
+      <w:fldSimple w:instr=" SEQ Рисунок \* ARABIC ">
+        <w:r>
+          <w:rPr>
+            <w:noProof/>
+          </w:rPr>
+          <w:t>31</w:t>
+        </w:r>
+      </w:fldSimple>
+      <w:bookmarkEnd w:id="35"/>
       <w:r>
         <w:t xml:space="preserve"> – Листинг обработки переменной</w:t>
       </w:r>
@@ -20205,7 +19918,7 @@
                     <pic:cNvPicPr/>
                   </pic:nvPicPr>
                   <pic:blipFill>
-                    <a:blip r:embed="rId44"/>
+                    <a:blip r:embed="rId45"/>
                     <a:stretch>
                       <a:fillRect/>
                     </a:stretch>
@@ -20240,32 +19953,19 @@
           <w:szCs w:val="20"/>
         </w:rPr>
       </w:pPr>
-      <w:bookmarkStart w:id="35" w:name="_Ref136459933"/>
+      <w:bookmarkStart w:id="36" w:name="_Ref136459933"/>
       <w:r>
         <w:t xml:space="preserve">Рисунок </w:t>
       </w:r>
-      <w:r>
-        <w:fldChar w:fldCharType="begin"/>
-      </w:r>
-      <w:r>
-        <w:instrText xml:space="preserve"> SEQ Рисунок \* ARABIC </w:instrText>
-      </w:r>
-      <w:r>
-        <w:fldChar w:fldCharType="separate"/>
-      </w:r>
-      <w:r>
-        <w:rPr>
-          <w:noProof/>
-        </w:rPr>
-        <w:t>31</w:t>
-      </w:r>
-      <w:r>
-        <w:rPr>
-          <w:noProof/>
-        </w:rPr>
-        <w:fldChar w:fldCharType="end"/>
-      </w:r>
-      <w:bookmarkEnd w:id="35"/>
+      <w:fldSimple w:instr=" SEQ Рисунок \* ARABIC ">
+        <w:r>
+          <w:rPr>
+            <w:noProof/>
+          </w:rPr>
+          <w:t>32</w:t>
+        </w:r>
+      </w:fldSimple>
+      <w:bookmarkEnd w:id="36"/>
       <w:r>
         <w:t xml:space="preserve"> - Листинг</w:t>
       </w:r>
@@ -20500,7 +20200,7 @@
                     <pic:cNvPicPr/>
                   </pic:nvPicPr>
                   <pic:blipFill>
-                    <a:blip r:embed="rId45"/>
+                    <a:blip r:embed="rId46"/>
                     <a:stretch>
                       <a:fillRect/>
                     </a:stretch>
@@ -20530,32 +20230,19 @@
       <w:pPr>
         <w:pStyle w:val="af"/>
       </w:pPr>
-      <w:bookmarkStart w:id="36" w:name="_Ref136460036"/>
+      <w:bookmarkStart w:id="37" w:name="_Ref136460036"/>
       <w:r>
         <w:t xml:space="preserve">Рисунок </w:t>
       </w:r>
-      <w:r>
-        <w:fldChar w:fldCharType="begin"/>
-      </w:r>
-      <w:r>
-        <w:instrText xml:space="preserve"> SEQ Рисунок \* ARABIC </w:instrText>
-      </w:r>
-      <w:r>
-        <w:fldChar w:fldCharType="separate"/>
-      </w:r>
-      <w:r>
-        <w:rPr>
-          <w:noProof/>
-        </w:rPr>
-        <w:t>32</w:t>
-      </w:r>
-      <w:r>
-        <w:rPr>
-          <w:noProof/>
-        </w:rPr>
-        <w:fldChar w:fldCharType="end"/>
-      </w:r>
-      <w:bookmarkEnd w:id="36"/>
+      <w:fldSimple w:instr=" SEQ Рисунок \* ARABIC ">
+        <w:r>
+          <w:rPr>
+            <w:noProof/>
+          </w:rPr>
+          <w:t>33</w:t>
+        </w:r>
+      </w:fldSimple>
+      <w:bookmarkEnd w:id="37"/>
       <w:r>
         <w:t xml:space="preserve"> – Пример </w:t>
       </w:r>
@@ -20699,7 +20386,7 @@
                     <pic:cNvPicPr/>
                   </pic:nvPicPr>
                   <pic:blipFill>
-                    <a:blip r:embed="rId46"/>
+                    <a:blip r:embed="rId47"/>
                     <a:stretch>
                       <a:fillRect/>
                     </a:stretch>
@@ -20729,32 +20416,19 @@
       <w:pPr>
         <w:pStyle w:val="af"/>
       </w:pPr>
-      <w:bookmarkStart w:id="37" w:name="_Ref136460057"/>
+      <w:bookmarkStart w:id="38" w:name="_Ref136460057"/>
       <w:r>
         <w:t xml:space="preserve">Рисунок </w:t>
       </w:r>
-      <w:r>
-        <w:fldChar w:fldCharType="begin"/>
-      </w:r>
-      <w:r>
-        <w:instrText xml:space="preserve"> SEQ Рисунок \* ARABIC </w:instrText>
-      </w:r>
-      <w:r>
-        <w:fldChar w:fldCharType="separate"/>
-      </w:r>
-      <w:r>
-        <w:rPr>
-          <w:noProof/>
-        </w:rPr>
-        <w:t>33</w:t>
-      </w:r>
-      <w:r>
-        <w:rPr>
-          <w:noProof/>
-        </w:rPr>
-        <w:fldChar w:fldCharType="end"/>
-      </w:r>
-      <w:bookmarkEnd w:id="37"/>
+      <w:fldSimple w:instr=" SEQ Рисунок \* ARABIC ">
+        <w:r>
+          <w:rPr>
+            <w:noProof/>
+          </w:rPr>
+          <w:t>34</w:t>
+        </w:r>
+      </w:fldSimple>
+      <w:bookmarkEnd w:id="38"/>
       <w:r>
         <w:t xml:space="preserve"> – </w:t>
       </w:r>
@@ -20901,7 +20575,7 @@
                     <pic:cNvPicPr/>
                   </pic:nvPicPr>
                   <pic:blipFill>
-                    <a:blip r:embed="rId47"/>
+                    <a:blip r:embed="rId48"/>
                     <a:stretch>
                       <a:fillRect/>
                     </a:stretch>
@@ -20931,32 +20605,19 @@
       <w:pPr>
         <w:pStyle w:val="af"/>
       </w:pPr>
-      <w:bookmarkStart w:id="38" w:name="_Ref136460070"/>
+      <w:bookmarkStart w:id="39" w:name="_Ref136460070"/>
       <w:r>
         <w:t xml:space="preserve">Рисунок </w:t>
       </w:r>
-      <w:r>
-        <w:fldChar w:fldCharType="begin"/>
-      </w:r>
-      <w:r>
-        <w:instrText xml:space="preserve"> SEQ Рисунок \* ARABIC </w:instrText>
-      </w:r>
-      <w:r>
-        <w:fldChar w:fldCharType="separate"/>
-      </w:r>
-      <w:r>
-        <w:rPr>
-          <w:noProof/>
-        </w:rPr>
-        <w:t>34</w:t>
-      </w:r>
-      <w:r>
-        <w:rPr>
-          <w:noProof/>
-        </w:rPr>
-        <w:fldChar w:fldCharType="end"/>
-      </w:r>
-      <w:bookmarkEnd w:id="38"/>
+      <w:fldSimple w:instr=" SEQ Рисунок \* ARABIC ">
+        <w:r>
+          <w:rPr>
+            <w:noProof/>
+          </w:rPr>
+          <w:t>35</w:t>
+        </w:r>
+      </w:fldSimple>
+      <w:bookmarkEnd w:id="39"/>
       <w:r>
         <w:t xml:space="preserve"> – Листинг </w:t>
       </w:r>
@@ -21031,7 +20692,7 @@
       <w:r>
         <w:t xml:space="preserve">Сайт компании Овен. – Режим доступа: </w:t>
       </w:r>
-      <w:hyperlink r:id="rId48" w:history="1">
+      <w:hyperlink r:id="rId49" w:history="1">
         <w:r>
           <w:rPr>
             <w:rStyle w:val="af4"/>
@@ -21071,7 +20732,7 @@
       <w:r>
         <w:t xml:space="preserve">Сайт компании Альянс Автоматика. – Режим доступа: </w:t>
       </w:r>
-      <w:hyperlink r:id="rId49" w:history="1">
+      <w:hyperlink r:id="rId50" w:history="1">
         <w:r>
           <w:rPr>
             <w:rStyle w:val="af4"/>
@@ -21122,7 +20783,7 @@
       <w:r>
         <w:t xml:space="preserve">7 </w:t>
       </w:r>
-      <w:bookmarkStart w:id="39" w:name="_Hlk135940575"/>
+      <w:bookmarkStart w:id="40" w:name="_Hlk135940575"/>
       <w:r>
         <w:rPr>
           <w:lang w:val="en-US"/>
@@ -21211,11 +20872,11 @@
       <w:r>
         <w:t>Режим доступа:</w:t>
       </w:r>
-      <w:bookmarkEnd w:id="39"/>
+      <w:bookmarkEnd w:id="40"/>
       <w:r>
         <w:t xml:space="preserve"> </w:t>
       </w:r>
-      <w:hyperlink r:id="rId50" w:history="1">
+      <w:hyperlink r:id="rId51" w:history="1">
         <w:r>
           <w:rPr>
             <w:rStyle w:val="af4"/>
@@ -21301,7 +20962,7 @@
       <w:r>
         <w:t xml:space="preserve">доступа: </w:t>
       </w:r>
-      <w:hyperlink r:id="rId51" w:history="1">
+      <w:hyperlink r:id="rId52" w:history="1">
         <w:r>
           <w:rPr>
             <w:rStyle w:val="af4"/>
@@ -21383,7 +21044,7 @@
       <w:r>
         <w:t xml:space="preserve">. – Режим доступа: </w:t>
       </w:r>
-      <w:hyperlink r:id="rId52" w:history="1">
+      <w:hyperlink r:id="rId53" w:history="1">
         <w:r>
           <w:rPr>
             <w:rStyle w:val="af4"/>
@@ -21874,7 +21535,7 @@
       </w:r>
     </w:p>
     <w:sectPr>
-      <w:footerReference w:type="first" r:id="rId53"/>
+      <w:footerReference w:type="first" r:id="rId54"/>
       <w:type w:val="continuous"/>
       <w:pgSz w:w="11906" w:h="16838" w:code="9"/>
       <w:pgMar w:top="1134" w:right="567" w:bottom="1134" w:left="1134" w:header="567" w:footer="567" w:gutter="0"/>
@@ -21888,7 +21549,7 @@
 
 <file path=word/comments.xml><?xml version="1.0" encoding="utf-8"?>
 <w:comments xmlns:wpc="http://schemas.microsoft.com/office/word/2010/wordprocessingCanvas" xmlns:cx="http://schemas.microsoft.com/office/drawing/2014/chartex" xmlns:cx1="http://schemas.microsoft.com/office/drawing/2015/9/8/chartex" xmlns:cx2="http://schemas.microsoft.com/office/drawing/2015/10/21/chartex" xmlns:cx3="http://schemas.microsoft.com/office/drawing/2016/5/9/chartex" xmlns:cx4="http://schemas.microsoft.com/office/drawing/2016/5/10/chartex" xmlns:cx5="http://schemas.microsoft.com/office/drawing/2016/5/11/chartex" xmlns:cx6="http://schemas.microsoft.com/office/drawing/2016/5/12/chartex" xmlns:cx7="http://schemas.microsoft.com/office/drawing/2016/5/13/chartex" xmlns:cx8="http://schemas.microsoft.com/office/drawing/2016/5/14/chartex" xmlns:mc="http://schemas.openxmlformats.org/markup-compatibility/2006" xmlns:aink="http://schemas.microsoft.com/office/drawing/2016/ink" xmlns:am3d="http://schemas.microsoft.com/office/drawing/2017/model3d" xmlns:o="urn:schemas-microsoft-com:office:office" xmlns:r="http://schemas.openxmlformats.org/officeDocument/2006/relationships" xmlns:m="http://schemas.openxmlformats.org/officeDocument/2006/math" xmlns:v="urn:schemas-microsoft-com:vml" xmlns:wp14="http://schemas.microsoft.com/office/word/2010/wordprocessingDrawing" xmlns:wp="http://schemas.openxmlformats.org/drawingml/2006/wordprocessingDrawing" xmlns:w10="urn:schemas-microsoft-com:office:word" xmlns:w="http://schemas.openxmlformats.org/wordprocessingml/2006/main" xmlns:w14="http://schemas.microsoft.com/office/word/2010/wordml" xmlns:w15="http://schemas.microsoft.com/office/word/2012/wordml" xmlns:w16cid="http://schemas.microsoft.com/office/word/2016/wordml/cid" xmlns:w16se="http://schemas.microsoft.com/office/word/2015/wordml/symex" xmlns:wpg="http://schemas.microsoft.com/office/word/2010/wordprocessingGroup" xmlns:wpi="http://schemas.microsoft.com/office/word/2010/wordprocessingInk" xmlns:wne="http://schemas.microsoft.com/office/word/2006/wordml" xmlns:wps="http://schemas.microsoft.com/office/word/2010/wordprocessingShape" mc:Ignorable="w14 w15 w16se w16cid wp14">
-  <w:comment w:id="10" w:author="Денис Косяков" w:date="2023-05-31T17:36:00Z" w:initials="ДК">
+  <w:comment w:id="12" w:author="Денис Косяков" w:date="2023-05-31T17:36:00Z" w:initials="ДК">
     <w:p>
       <w:pPr>
         <w:pStyle w:val="a7"/>
@@ -21904,7 +21565,7 @@
       </w:r>
     </w:p>
   </w:comment>
-  <w:comment w:id="15" w:author="Денис Косяков" w:date="2023-05-30T14:29:00Z" w:initials="ДК">
+  <w:comment w:id="16" w:author="Денис Косяков" w:date="2023-05-30T14:29:00Z" w:initials="ДК">
     <w:p>
       <w:pPr>
         <w:pStyle w:val="a7"/>
@@ -21926,7 +21587,7 @@
       </w:pPr>
     </w:p>
   </w:comment>
-  <w:comment w:id="19" w:author="Денис Косяков" w:date="2023-05-31T17:46:00Z" w:initials="ДК">
+  <w:comment w:id="20" w:author="Денис Косяков" w:date="2023-05-31T17:46:00Z" w:initials="ДК">
     <w:p>
       <w:pPr>
         <w:pStyle w:val="a7"/>
@@ -26553,7 +26214,7 @@
 </file>
 
 <file path=customXml/itemProps1.xml><?xml version="1.0" encoding="utf-8"?>
-<ds:datastoreItem xmlns:ds="http://schemas.openxmlformats.org/officeDocument/2006/customXml" ds:itemID="{CF9C4576-E6A3-4665-8436-4811100EBA2F}">
+<ds:datastoreItem xmlns:ds="http://schemas.openxmlformats.org/officeDocument/2006/customXml" ds:itemID="{400E51EE-89C7-4277-995F-8CF56016F91B}">
   <ds:schemaRefs>
     <ds:schemaRef ds:uri="http://schemas.openxmlformats.org/officeDocument/2006/bibliography"/>
   </ds:schemaRefs>

</xml_diff>

<commit_message>
start chapter 4 and fixed Modbus dublicate register bug
</commit_message>
<xml_diff>
--- a/Косяков_Д_А_Курсовая_работа_МиСАПИУ.docx
+++ b/Косяков_Д_А_Курсовая_работа_МиСАПИУ.docx
@@ -4453,13 +4453,7 @@
                                 <w:rPr>
                                   <w:sz w:val="18"/>
                                 </w:rPr>
-                                <w:t xml:space="preserve">№ </w:t>
-                              </w:r>
-                              <w:r>
-                                <w:rPr>
-                                  <w:sz w:val="18"/>
-                                </w:rPr>
-                                <w:t>докум.</w:t>
+                                <w:t>№ докум.</w:t>
                               </w:r>
                             </w:p>
                           </w:txbxContent>
@@ -5710,13 +5704,7 @@
                                   <w:rPr>
                                     <w:sz w:val="18"/>
                                   </w:rPr>
-                                  <w:t xml:space="preserve"> </w:t>
-                                </w:r>
-                                <w:r>
-                                  <w:rPr>
-                                    <w:sz w:val="18"/>
-                                  </w:rPr>
-                                  <w:t>Утверд.</w:t>
+                                  <w:t xml:space="preserve"> Утверд.</w:t>
                                 </w:r>
                               </w:p>
                             </w:txbxContent>
@@ -6246,7 +6234,7 @@
                                   <w:noProof/>
                                   <w:sz w:val="18"/>
                                 </w:rPr>
-                                <w:t>50</w:t>
+                                <w:t>61</w:t>
                               </w:r>
                               <w:r>
                                 <w:rPr>
@@ -6523,13 +6511,7 @@
                           <w:rPr>
                             <w:sz w:val="18"/>
                           </w:rPr>
-                          <w:t xml:space="preserve">№ </w:t>
-                        </w:r>
-                        <w:r>
-                          <w:rPr>
-                            <w:sz w:val="18"/>
-                          </w:rPr>
-                          <w:t>докум.</w:t>
+                          <w:t>№ докум.</w:t>
                         </w:r>
                       </w:p>
                     </w:txbxContent>
@@ -6885,13 +6867,7 @@
                             <w:rPr>
                               <w:sz w:val="18"/>
                             </w:rPr>
-                            <w:t xml:space="preserve"> </w:t>
-                          </w:r>
-                          <w:r>
-                            <w:rPr>
-                              <w:sz w:val="18"/>
-                            </w:rPr>
-                            <w:t>Утверд.</w:t>
+                            <w:t xml:space="preserve"> Утверд.</w:t>
                           </w:r>
                         </w:p>
                       </w:txbxContent>
@@ -7032,7 +7008,7 @@
                             <w:noProof/>
                             <w:sz w:val="18"/>
                           </w:rPr>
-                          <w:t>50</w:t>
+                          <w:t>61</w:t>
                         </w:r>
                         <w:r>
                           <w:rPr>
@@ -9148,7 +9124,10 @@
       </w:fldSimple>
       <w:bookmarkEnd w:id="5"/>
       <w:r>
-        <w:t xml:space="preserve"> – Схема блока питания лабораторного стенда</w:t>
+        <w:t xml:space="preserve"> – Схема блока питания </w:t>
+      </w:r>
+      <w:r>
+        <w:t>аппаратной платформы</w:t>
       </w:r>
     </w:p>
     <w:p>
@@ -11696,8 +11675,8 @@
           <w:noProof/>
         </w:rPr>
         <w:drawing>
-          <wp:inline distT="0" distB="0" distL="0" distR="0" wp14:anchorId="0B617128" wp14:editId="32EE51AD">
-            <wp:extent cx="5504180" cy="2012950"/>
+          <wp:inline distT="0" distB="0" distL="0" distR="0" wp14:anchorId="0B617128" wp14:editId="1C520E7F">
+            <wp:extent cx="5504180" cy="1879600"/>
             <wp:effectExtent l="0" t="0" r="1270" b="6350"/>
             <wp:docPr id="18" name="Рисунок 18"/>
             <wp:cNvGraphicFramePr>
@@ -11728,7 +11707,7 @@
                   <pic:spPr bwMode="auto">
                     <a:xfrm>
                       <a:off x="0" y="0"/>
-                      <a:ext cx="5504180" cy="2012950"/>
+                      <a:ext cx="5514546" cy="1883140"/>
                     </a:xfrm>
                     <a:prstGeom prst="rect">
                       <a:avLst/>
@@ -11751,7 +11730,6 @@
       </w:pPr>
       <w:bookmarkStart w:id="15" w:name="_Ref136458109"/>
       <w:r>
-        <w:lastRenderedPageBreak/>
         <w:t xml:space="preserve">Рисунок </w:t>
       </w:r>
       <w:fldSimple w:instr=" SEQ Рисунок \* ARABIC ">
@@ -11768,17 +11746,8 @@
       </w:r>
     </w:p>
     <w:p>
-      <w:pPr>
-        <w:ind w:firstLine="0"/>
-        <w:jc w:val="center"/>
-        <w:rPr>
-          <w:sz w:val="24"/>
-          <w:szCs w:val="20"/>
-        </w:rPr>
-      </w:pPr>
-    </w:p>
-    <w:p>
-      <w:r>
+      <w:r>
+        <w:lastRenderedPageBreak/>
         <w:t>У резистивной панели есть</w:t>
       </w:r>
       <w:r>
@@ -12038,6 +12007,7 @@
         <w:rPr>
           <w:noProof/>
         </w:rPr>
+        <w:lastRenderedPageBreak/>
         <w:drawing>
           <wp:inline distT="0" distB="0" distL="0" distR="0" wp14:anchorId="05A2A803" wp14:editId="48821BD7">
             <wp:extent cx="1583020" cy="5540571"/>
@@ -13716,7 +13686,7 @@
           <w:noProof/>
         </w:rPr>
         <w:drawing>
-          <wp:inline distT="0" distB="0" distL="0" distR="0" wp14:anchorId="4EFC1449" wp14:editId="1A69E47F">
+          <wp:inline distT="0" distB="0" distL="0" distR="0" wp14:anchorId="4EFC1449" wp14:editId="4062DA91">
             <wp:extent cx="5996940" cy="2986644"/>
             <wp:effectExtent l="0" t="0" r="3810" b="4445"/>
             <wp:docPr id="2" name="Диаграмма 2">
@@ -16706,6 +16676,7 @@
       </w:pPr>
       <w:bookmarkStart w:id="25" w:name="_Ref136458503"/>
       <w:r>
+        <w:lastRenderedPageBreak/>
         <w:t xml:space="preserve">Рисунок </w:t>
       </w:r>
       <w:fldSimple w:instr=" SEQ Рисунок \* ARABIC ">
@@ -16732,7 +16703,6 @@
     </w:p>
     <w:p>
       <w:r>
-        <w:lastRenderedPageBreak/>
         <w:t xml:space="preserve">Для всех библиотек необходимо предопределить </w:t>
       </w:r>
       <w:r>
@@ -22370,7 +22340,7 @@
           <w:noProof/>
         </w:rPr>
         <w:drawing>
-          <wp:inline distT="0" distB="0" distL="0" distR="0" wp14:anchorId="5AA213A3" wp14:editId="20FC6CD4">
+          <wp:inline distT="0" distB="0" distL="0" distR="0" wp14:anchorId="5AA213A3" wp14:editId="4699A7B9">
             <wp:extent cx="6480175" cy="4578985"/>
             <wp:effectExtent l="38100" t="38100" r="34925" b="31115"/>
             <wp:docPr id="120" name="Рисунок 120"/>
@@ -22527,9 +22497,9 @@
         </w:rPr>
         <w:lastRenderedPageBreak/>
         <w:drawing>
-          <wp:inline distT="0" distB="0" distL="0" distR="0" wp14:anchorId="37158573" wp14:editId="53196999">
-            <wp:extent cx="6480175" cy="4314825"/>
-            <wp:effectExtent l="38100" t="38100" r="34925" b="47625"/>
+          <wp:inline distT="0" distB="0" distL="0" distR="0" wp14:anchorId="37158573" wp14:editId="3CEDE2E1">
+            <wp:extent cx="6416040" cy="4314653"/>
+            <wp:effectExtent l="38100" t="38100" r="41910" b="29210"/>
             <wp:docPr id="125" name="Рисунок 125"/>
             <wp:cNvGraphicFramePr>
               <a:graphicFrameLocks xmlns:a="http://schemas.openxmlformats.org/drawingml/2006/main" noChangeAspect="1"/>
@@ -22542,7 +22512,13 @@
                     <pic:cNvPicPr/>
                   </pic:nvPicPr>
                   <pic:blipFill>
-                    <a:blip r:embed="rId50"/>
+                    <a:blip r:embed="rId50">
+                      <a:extLst>
+                        <a:ext uri="{28A0092B-C50C-407E-A947-70E740481C1C}">
+                          <a14:useLocalDpi xmlns:a14="http://schemas.microsoft.com/office/drawing/2010/main" val="0"/>
+                        </a:ext>
+                      </a:extLst>
+                    </a:blip>
                     <a:stretch>
                       <a:fillRect/>
                     </a:stretch>
@@ -22550,7 +22526,7 @@
                   <pic:spPr>
                     <a:xfrm>
                       <a:off x="0" y="0"/>
-                      <a:ext cx="6480175" cy="4314825"/>
+                      <a:ext cx="6440440" cy="4331062"/>
                     </a:xfrm>
                     <a:prstGeom prst="rect">
                       <a:avLst/>
@@ -22809,7 +22785,6 @@
         <w:t>t</w:t>
       </w:r>
     </w:p>
-    <w:p/>
     <w:p>
       <w:r>
         <w:t xml:space="preserve">Объединение позволяет расположить число с плавающей точкой в адресном пространстве протокола </w:t>
@@ -25612,8 +25587,293 @@
     <w:p/>
     <w:p>
       <w:r>
-        <w:t xml:space="preserve">В библиотеке </w:t>
-      </w:r>
+        <w:t xml:space="preserve">Пример пакета-запроса </w:t>
+      </w:r>
+      <w:r>
+        <w:rPr>
+          <w:lang w:val="en-US"/>
+        </w:rPr>
+        <w:t>Modbus</w:t>
+      </w:r>
+      <w:r>
+        <w:t xml:space="preserve"> </w:t>
+      </w:r>
+      <w:r>
+        <w:rPr>
+          <w:lang w:val="en-US"/>
+        </w:rPr>
+        <w:t>RTU</w:t>
+      </w:r>
+      <w:r>
+        <w:t xml:space="preserve"> </w:t>
+      </w:r>
+      <w:r>
+        <w:t xml:space="preserve">представлен в </w:t>
+      </w:r>
+      <w:proofErr w:type="gramStart"/>
+      <w:r>
+        <w:t>таблице  .</w:t>
+      </w:r>
+      <w:proofErr w:type="gramEnd"/>
+    </w:p>
+    <w:p/>
+    <w:p/>
+    <w:p>
+      <w:pPr>
+        <w:pStyle w:val="af"/>
+        <w:jc w:val="left"/>
+      </w:pPr>
+      <w:r>
+        <w:t xml:space="preserve">Таблица </w:t>
+      </w:r>
+      <w:fldSimple w:instr=" SEQ Таблица \* ARABIC ">
+        <w:r>
+          <w:rPr>
+            <w:noProof/>
+          </w:rPr>
+          <w:t>8</w:t>
+        </w:r>
+      </w:fldSimple>
+      <w:r>
+        <w:t xml:space="preserve"> – </w:t>
+      </w:r>
+      <w:r>
+        <w:t>Пример пакета, в котором отражен запрос на чтение температуры</w:t>
+      </w:r>
+    </w:p>
+    <w:tbl>
+      <w:tblPr>
+        <w:tblStyle w:val="af7"/>
+        <w:tblW w:w="0" w:type="auto"/>
+        <w:tblLook w:val="04A0" w:firstRow="1" w:lastRow="0" w:firstColumn="1" w:lastColumn="0" w:noHBand="0" w:noVBand="1"/>
+      </w:tblPr>
+      <w:tblGrid>
+        <w:gridCol w:w="1699"/>
+        <w:gridCol w:w="1699"/>
+        <w:gridCol w:w="1699"/>
+        <w:gridCol w:w="1699"/>
+        <w:gridCol w:w="1699"/>
+        <w:gridCol w:w="1700"/>
+      </w:tblGrid>
+      <w:tr>
+        <w:tc>
+          <w:tcPr>
+            <w:tcW w:w="1699" w:type="dxa"/>
+            <w:vAlign w:val="center"/>
+          </w:tcPr>
+          <w:p>
+            <w:pPr>
+              <w:ind w:firstLine="0"/>
+              <w:jc w:val="center"/>
+            </w:pPr>
+            <w:r>
+              <w:t>Адрес</w:t>
+            </w:r>
+          </w:p>
+        </w:tc>
+        <w:tc>
+          <w:tcPr>
+            <w:tcW w:w="1699" w:type="dxa"/>
+            <w:vAlign w:val="center"/>
+          </w:tcPr>
+          <w:p>
+            <w:pPr>
+              <w:ind w:firstLine="0"/>
+              <w:jc w:val="center"/>
+            </w:pPr>
+            <w:r>
+              <w:t>Функция</w:t>
+            </w:r>
+          </w:p>
+        </w:tc>
+        <w:tc>
+          <w:tcPr>
+            <w:tcW w:w="3398" w:type="dxa"/>
+            <w:gridSpan w:val="2"/>
+            <w:vAlign w:val="center"/>
+          </w:tcPr>
+          <w:p>
+            <w:pPr>
+              <w:ind w:firstLine="0"/>
+              <w:jc w:val="center"/>
+            </w:pPr>
+            <w:r>
+              <w:t>Адрес регистра</w:t>
+            </w:r>
+          </w:p>
+        </w:tc>
+        <w:tc>
+          <w:tcPr>
+            <w:tcW w:w="3399" w:type="dxa"/>
+            <w:gridSpan w:val="2"/>
+            <w:vAlign w:val="center"/>
+          </w:tcPr>
+          <w:p>
+            <w:pPr>
+              <w:ind w:firstLine="0"/>
+              <w:jc w:val="center"/>
+            </w:pPr>
+            <w:r>
+              <w:t>Количество регистров</w:t>
+            </w:r>
+          </w:p>
+        </w:tc>
+      </w:tr>
+      <w:tr>
+        <w:tc>
+          <w:tcPr>
+            <w:tcW w:w="1699" w:type="dxa"/>
+            <w:vAlign w:val="center"/>
+          </w:tcPr>
+          <w:p>
+            <w:pPr>
+              <w:ind w:firstLine="0"/>
+              <w:jc w:val="center"/>
+              <w:rPr>
+                <w:lang w:val="en-US"/>
+              </w:rPr>
+            </w:pPr>
+            <w:r>
+              <w:rPr>
+                <w:lang w:val="en-US"/>
+              </w:rPr>
+              <w:t>OA</w:t>
+            </w:r>
+          </w:p>
+        </w:tc>
+        <w:tc>
+          <w:tcPr>
+            <w:tcW w:w="1699" w:type="dxa"/>
+            <w:vAlign w:val="center"/>
+          </w:tcPr>
+          <w:p>
+            <w:pPr>
+              <w:ind w:firstLine="0"/>
+              <w:jc w:val="center"/>
+              <w:rPr>
+                <w:lang w:val="en-US"/>
+              </w:rPr>
+            </w:pPr>
+            <w:r>
+              <w:rPr>
+                <w:lang w:val="en-US"/>
+              </w:rPr>
+              <w:t>04</w:t>
+            </w:r>
+          </w:p>
+        </w:tc>
+        <w:tc>
+          <w:tcPr>
+            <w:tcW w:w="1699" w:type="dxa"/>
+            <w:vAlign w:val="center"/>
+          </w:tcPr>
+          <w:p>
+            <w:pPr>
+              <w:ind w:firstLine="0"/>
+              <w:jc w:val="center"/>
+              <w:rPr>
+                <w:lang w:val="en-US"/>
+              </w:rPr>
+            </w:pPr>
+            <w:r>
+              <w:rPr>
+                <w:lang w:val="en-US"/>
+              </w:rPr>
+              <w:t>00</w:t>
+            </w:r>
+          </w:p>
+        </w:tc>
+        <w:tc>
+          <w:tcPr>
+            <w:tcW w:w="1699" w:type="dxa"/>
+            <w:vAlign w:val="center"/>
+          </w:tcPr>
+          <w:p>
+            <w:pPr>
+              <w:ind w:firstLine="0"/>
+              <w:jc w:val="center"/>
+              <w:rPr>
+                <w:lang w:val="en-US"/>
+              </w:rPr>
+            </w:pPr>
+            <w:r>
+              <w:rPr>
+                <w:lang w:val="en-US"/>
+              </w:rPr>
+              <w:t>00</w:t>
+            </w:r>
+          </w:p>
+        </w:tc>
+        <w:tc>
+          <w:tcPr>
+            <w:tcW w:w="1699" w:type="dxa"/>
+            <w:vAlign w:val="center"/>
+          </w:tcPr>
+          <w:p>
+            <w:pPr>
+              <w:ind w:firstLine="0"/>
+              <w:jc w:val="center"/>
+              <w:rPr>
+                <w:lang w:val="en-US"/>
+              </w:rPr>
+            </w:pPr>
+            <w:r>
+              <w:rPr>
+                <w:lang w:val="en-US"/>
+              </w:rPr>
+              <w:t>00</w:t>
+            </w:r>
+          </w:p>
+        </w:tc>
+        <w:tc>
+          <w:tcPr>
+            <w:tcW w:w="1700" w:type="dxa"/>
+            <w:vAlign w:val="center"/>
+          </w:tcPr>
+          <w:p>
+            <w:pPr>
+              <w:ind w:firstLine="0"/>
+              <w:jc w:val="center"/>
+              <w:rPr>
+                <w:lang w:val="en-US"/>
+              </w:rPr>
+            </w:pPr>
+            <w:r>
+              <w:rPr>
+                <w:lang w:val="en-US"/>
+              </w:rPr>
+              <w:t>06</w:t>
+            </w:r>
+          </w:p>
+        </w:tc>
+      </w:tr>
+    </w:tbl>
+    <w:p/>
+    <w:p>
+      <w:pPr>
+        <w:rPr>
+          <w:lang w:val="en-US"/>
+        </w:rPr>
+      </w:pPr>
+      <w:r>
+        <w:t>В</w:t>
+      </w:r>
+      <w:r>
+        <w:rPr>
+          <w:lang w:val="en-US"/>
+        </w:rPr>
+        <w:t xml:space="preserve"> </w:t>
+      </w:r>
+      <w:r>
+        <w:t>библиотеке</w:t>
+      </w:r>
+      <w:r>
+        <w:rPr>
+          <w:lang w:val="en-US"/>
+        </w:rPr>
+        <w:t xml:space="preserve"> </w:t>
+      </w:r>
+      <w:proofErr w:type="spellStart"/>
       <w:r>
         <w:rPr>
           <w:lang w:val="en-US"/>
@@ -25621,6 +25881,9 @@
         <w:t>AVR</w:t>
       </w:r>
       <w:r>
+        <w:rPr>
+          <w:lang w:val="en-US"/>
+        </w:rPr>
         <w:t>_</w:t>
       </w:r>
       <w:r>
@@ -25629,25 +25892,74 @@
         </w:rPr>
         <w:t>Modbus</w:t>
       </w:r>
-      <w:r>
+      <w:proofErr w:type="spellEnd"/>
+      <w:r>
+        <w:rPr>
+          <w:lang w:val="en-US"/>
+        </w:rPr>
         <w:t xml:space="preserve"> </w:t>
       </w:r>
       <w:r>
-        <w:t>все регистры хранятся в массивах</w:t>
-      </w:r>
-      <w:r>
+        <w:t>все</w:t>
+      </w:r>
+      <w:r>
+        <w:rPr>
+          <w:lang w:val="en-US"/>
+        </w:rPr>
         <w:t xml:space="preserve"> </w:t>
       </w:r>
       <w:r>
-        <w:t>RegNum</w:t>
-      </w:r>
-      <w:r>
+        <w:t>регистры</w:t>
+      </w:r>
+      <w:r>
+        <w:rPr>
+          <w:lang w:val="en-US"/>
+        </w:rPr>
+        <w:t xml:space="preserve"> </w:t>
+      </w:r>
+      <w:r>
+        <w:t>хранятся</w:t>
+      </w:r>
+      <w:r>
+        <w:rPr>
+          <w:lang w:val="en-US"/>
+        </w:rPr>
+        <w:t xml:space="preserve"> </w:t>
+      </w:r>
+      <w:r>
+        <w:t>в</w:t>
+      </w:r>
+      <w:r>
+        <w:rPr>
+          <w:lang w:val="en-US"/>
+        </w:rPr>
+        <w:t xml:space="preserve"> </w:t>
+      </w:r>
+      <w:r>
+        <w:t>массивах</w:t>
+      </w:r>
+      <w:r>
+        <w:rPr>
+          <w:lang w:val="en-US"/>
+        </w:rPr>
+        <w:t xml:space="preserve"> RegNum</w:t>
+      </w:r>
+      <w:r>
+        <w:rPr>
+          <w:lang w:val="en-US"/>
+        </w:rPr>
         <w:t>0</w:t>
       </w:r>
       <w:r>
+        <w:rPr>
+          <w:lang w:val="en-US"/>
+        </w:rPr>
         <w:t>x</w:t>
       </w:r>
       <w:r>
+        <w:rPr>
+          <w:lang w:val="en-US"/>
+        </w:rPr>
         <w:t xml:space="preserve"> (</w:t>
       </w:r>
       <w:r>
@@ -25657,24 +25969,27 @@
         <w:t>DO</w:t>
       </w:r>
       <w:r>
+        <w:rPr>
+          <w:lang w:val="en-US"/>
+        </w:rPr>
         <w:t>)</w:t>
       </w:r>
       <w:r>
+        <w:rPr>
+          <w:lang w:val="en-US"/>
+        </w:rPr>
         <w:t>,</w:t>
       </w:r>
       <w:r>
-        <w:t xml:space="preserve"> </w:t>
-      </w:r>
-      <w:r>
-        <w:t>RegNum</w:t>
-      </w:r>
-      <w:r>
-        <w:t>1</w:t>
-      </w:r>
-      <w:r>
-        <w:t>x</w:t>
-      </w:r>
-      <w:r>
+        <w:rPr>
+          <w:lang w:val="en-US"/>
+        </w:rPr>
+        <w:t xml:space="preserve"> RegNum1x</w:t>
+      </w:r>
+      <w:r>
+        <w:rPr>
+          <w:lang w:val="en-US"/>
+        </w:rPr>
         <w:t xml:space="preserve"> (</w:t>
       </w:r>
       <w:r>
@@ -25684,21 +25999,21 @@
         <w:t>DI</w:t>
       </w:r>
       <w:r>
+        <w:rPr>
+          <w:lang w:val="en-US"/>
+        </w:rPr>
         <w:t>)</w:t>
       </w:r>
       <w:r>
-        <w:t xml:space="preserve">, </w:t>
-      </w:r>
-      <w:r>
-        <w:t>RegNum</w:t>
-      </w:r>
-      <w:r>
-        <w:t>3</w:t>
-      </w:r>
-      <w:r>
-        <w:t>x</w:t>
-      </w:r>
-      <w:r>
+        <w:rPr>
+          <w:lang w:val="en-US"/>
+        </w:rPr>
+        <w:t>, RegNum3x</w:t>
+      </w:r>
+      <w:r>
+        <w:rPr>
+          <w:lang w:val="en-US"/>
+        </w:rPr>
         <w:t xml:space="preserve"> (</w:t>
       </w:r>
       <w:r>
@@ -25708,21 +26023,21 @@
         <w:t>AI</w:t>
       </w:r>
       <w:r>
+        <w:rPr>
+          <w:lang w:val="en-US"/>
+        </w:rPr>
         <w:t>)</w:t>
       </w:r>
       <w:r>
-        <w:t xml:space="preserve">, </w:t>
-      </w:r>
-      <w:r>
-        <w:t>RegNum</w:t>
-      </w:r>
-      <w:r>
-        <w:t>4</w:t>
-      </w:r>
-      <w:r>
-        <w:t>x</w:t>
-      </w:r>
-      <w:r>
+        <w:rPr>
+          <w:lang w:val="en-US"/>
+        </w:rPr>
+        <w:t>, RegNum4x</w:t>
+      </w:r>
+      <w:r>
+        <w:rPr>
+          <w:lang w:val="en-US"/>
+        </w:rPr>
         <w:t xml:space="preserve"> (</w:t>
       </w:r>
       <w:r>
@@ -25732,10 +26047,10 @@
         <w:t>AO</w:t>
       </w:r>
       <w:r>
-        <w:t>)</w:t>
-      </w:r>
-      <w:r>
-        <w:t>.</w:t>
+        <w:rPr>
+          <w:lang w:val="en-US"/>
+        </w:rPr>
+        <w:t>).</w:t>
       </w:r>
     </w:p>
     <w:p>
@@ -25986,6 +26301,9 @@
         <w:jc w:val="center"/>
       </w:pPr>
       <w:r>
+        <w:rPr>
+          <w:noProof/>
+        </w:rPr>
         <w:drawing>
           <wp:inline distT="0" distB="0" distL="0" distR="0" wp14:anchorId="49E73009" wp14:editId="2F54634C">
             <wp:extent cx="6480175" cy="671830"/>
@@ -26192,11 +26510,6 @@
       </w:r>
     </w:p>
     <w:p>
-      <w:pPr>
-        <w:rPr>
-          <w:lang w:val="en-US"/>
-        </w:rPr>
-      </w:pPr>
       <w:r>
         <w:rPr>
           <w:lang w:val="en-US"/>
@@ -26279,19 +26592,10 @@
         <w:t>13</w:t>
       </w:r>
       <w:r>
-        <w:rPr>
-          <w:lang w:val="en-US"/>
-        </w:rPr>
         <w:t>:</w:t>
       </w:r>
     </w:p>
-    <w:p>
-      <w:pPr>
-        <w:rPr>
-          <w:lang w:val="en-US"/>
-        </w:rPr>
-      </w:pPr>
-    </w:p>
+    <w:p/>
     <w:p>
       <w:pPr>
         <w:rPr>
@@ -26312,6 +26616,12 @@
               </m:ctrlPr>
             </m:eqArrPr>
             <m:e>
+              <m:r>
+                <w:rPr>
+                  <w:rFonts w:ascii="Cambria Math" w:hAnsi="Cambria Math"/>
+                </w:rPr>
+                <m:t>b</m:t>
+              </m:r>
               <m:r>
                 <w:rPr>
                   <w:rFonts w:ascii="Cambria Math" w:hAnsi="Cambria Math"/>
@@ -26442,6 +26752,17 @@
       <w:r>
         <w:rPr>
           <w:rFonts w:eastAsiaTheme="minorEastAsia"/>
+          <w:i/>
+          <w:iCs/>
+          <w:lang w:val="en-US"/>
+        </w:rPr>
+        <w:t>b</w:t>
+      </w:r>
+      <w:r>
+        <w:rPr>
+          <w:rFonts w:eastAsiaTheme="minorEastAsia"/>
+          <w:i/>
+          <w:iCs/>
           <w:lang w:val="en-US"/>
         </w:rPr>
         <w:t>d</w:t>
@@ -26490,7 +26811,6 @@
         <w:ind w:firstLine="0"/>
         <w:rPr>
           <w:rFonts w:eastAsiaTheme="minorEastAsia"/>
-          <w:lang w:val="en-US"/>
         </w:rPr>
       </w:pPr>
       <w:r>
@@ -26524,14 +26844,12 @@
         <w:rPr>
           <w:rFonts w:eastAsiaTheme="minorEastAsia"/>
           <w:vertAlign w:val="subscript"/>
-          <w:lang w:val="en-US"/>
         </w:rPr>
         <w:t xml:space="preserve"> </w:t>
       </w:r>
       <w:r>
         <w:rPr>
           <w:rFonts w:eastAsiaTheme="minorEastAsia"/>
-          <w:lang w:val="en-US"/>
         </w:rPr>
         <w:t xml:space="preserve">– </w:t>
       </w:r>
@@ -26544,7 +26862,6 @@
       <w:r>
         <w:rPr>
           <w:rFonts w:eastAsiaTheme="minorEastAsia"/>
-          <w:lang w:val="en-US"/>
         </w:rPr>
         <w:t>;</w:t>
       </w:r>
@@ -26559,10 +26876,24 @@
       <w:r>
         <w:rPr>
           <w:rFonts w:eastAsiaTheme="minorEastAsia"/>
-          <w:lang w:val="en-US"/>
-        </w:rPr>
+        </w:rPr>
+        <w:lastRenderedPageBreak/>
         <w:tab/>
-        <w:t xml:space="preserve">v – </w:t>
+      </w:r>
+      <w:r>
+        <w:rPr>
+          <w:rFonts w:eastAsiaTheme="minorEastAsia"/>
+          <w:i/>
+          <w:iCs/>
+          <w:lang w:val="en-US"/>
+        </w:rPr>
+        <w:t>v</w:t>
+      </w:r>
+      <w:r>
+        <w:rPr>
+          <w:rFonts w:eastAsiaTheme="minorEastAsia"/>
+        </w:rPr>
+        <w:t xml:space="preserve"> – </w:t>
       </w:r>
       <w:r>
         <w:rPr>
@@ -26804,6 +27135,9 @@
         <w:jc w:val="center"/>
       </w:pPr>
       <w:r>
+        <w:rPr>
+          <w:noProof/>
+        </w:rPr>
         <w:drawing>
           <wp:inline distT="0" distB="0" distL="0" distR="0" wp14:anchorId="381A0B63" wp14:editId="49C486D4">
             <wp:extent cx="6480175" cy="5139055"/>
@@ -26892,6 +27226,7 @@
         </w:rPr>
       </w:pPr>
       <w:r>
+        <w:lastRenderedPageBreak/>
         <w:t xml:space="preserve">Если принятое значение является допустимым, то это значение записывается в соответствующие </w:t>
       </w:r>
       <w:r>
@@ -27015,6 +27350,9 @@
         <w:jc w:val="center"/>
       </w:pPr>
       <w:r>
+        <w:rPr>
+          <w:noProof/>
+        </w:rPr>
         <w:drawing>
           <wp:inline distT="0" distB="0" distL="0" distR="0" wp14:anchorId="1268263D" wp14:editId="3BBE0551">
             <wp:extent cx="4458322" cy="3781953"/>
@@ -27153,6 +27491,7 @@
     </w:p>
     <w:p>
       <w:r>
+        <w:lastRenderedPageBreak/>
         <w:t xml:space="preserve">В случае, когда номер текущего передаваемого байта меньше общего количества байт, в </w:t>
       </w:r>
       <w:r>
@@ -27225,7 +27564,13 @@
         <w:t xml:space="preserve">загрузки и </w:t>
       </w:r>
       <w:r>
-        <w:t>отладки программного обеспечения.</w:t>
+        <w:t>отладки программного обеспечения</w:t>
+      </w:r>
+      <w:r>
+        <w:t xml:space="preserve"> для микроконтроллера</w:t>
+      </w:r>
+      <w:r>
+        <w:t>.</w:t>
       </w:r>
     </w:p>
     <w:p>
@@ -27300,12 +27645,1806 @@
       <w:r>
         <w:t xml:space="preserve"> [14]</w:t>
       </w:r>
-      <w:bookmarkStart w:id="56" w:name="_GoBack"/>
+      <w:r>
+        <w:t>.</w:t>
+      </w:r>
+    </w:p>
+    <w:p>
+      <w:pPr>
+        <w:pStyle w:val="2"/>
+      </w:pPr>
+      <w:r>
+        <w:t>4.1 Загрузка программного обеспечения</w:t>
+      </w:r>
+    </w:p>
+    <w:p>
+      <w:r>
+        <w:t>Для загрузки программного обеспечения в память микроконтроллера используется программа</w:t>
+      </w:r>
+      <w:r>
+        <w:t>-</w:t>
+      </w:r>
+      <w:r>
+        <w:t xml:space="preserve">загрузчик </w:t>
+      </w:r>
+      <w:r>
+        <w:rPr>
+          <w:lang w:val="en-US"/>
+        </w:rPr>
+        <w:t>AVR</w:t>
+      </w:r>
+      <w:r>
+        <w:t>-</w:t>
+      </w:r>
+      <w:r>
+        <w:rPr>
+          <w:lang w:val="en-US"/>
+        </w:rPr>
+        <w:t>Flash</w:t>
+      </w:r>
+      <w:r>
+        <w:t xml:space="preserve"> вместе с внутрисхемным программатором </w:t>
+      </w:r>
+      <w:proofErr w:type="spellStart"/>
+      <w:r>
+        <w:rPr>
+          <w:lang w:val="en-US"/>
+        </w:rPr>
+        <w:t>mikroProg</w:t>
+      </w:r>
+      <w:proofErr w:type="spellEnd"/>
+      <w:r>
+        <w:t>.</w:t>
+      </w:r>
+      <w:r>
+        <w:t xml:space="preserve"> На рисунке </w:t>
+      </w:r>
+      <w:r>
+        <w:fldChar w:fldCharType="begin"/>
+      </w:r>
+      <w:r>
+        <w:instrText xml:space="preserve"> REF _Ref136716622 \h </w:instrText>
+      </w:r>
+      <w:r>
+        <w:instrText xml:space="preserve">\# \0 </w:instrText>
+      </w:r>
+      <w:r>
+        <w:fldChar w:fldCharType="separate"/>
+      </w:r>
+      <w:r>
+        <w:t>47</w:t>
+      </w:r>
+      <w:r>
+        <w:fldChar w:fldCharType="end"/>
+      </w:r>
+      <w:r>
+        <w:t xml:space="preserve"> представлено окно программы </w:t>
+      </w:r>
+      <w:r>
+        <w:rPr>
+          <w:lang w:val="en-US"/>
+        </w:rPr>
+        <w:t>AVR</w:t>
+      </w:r>
+      <w:r>
+        <w:t>-</w:t>
+      </w:r>
+      <w:r>
+        <w:rPr>
+          <w:lang w:val="en-US"/>
+        </w:rPr>
+        <w:t>Flash</w:t>
+      </w:r>
+      <w:r>
+        <w:t xml:space="preserve"> с правильными настройками программирования</w:t>
+      </w:r>
+      <w:r>
+        <w:t>.</w:t>
+      </w:r>
+    </w:p>
+    <w:p>
+      <w:r>
+        <w:t xml:space="preserve">Для загрузки программы необходимо выбрать микроконтроллер из выпадающего списка в области </w:t>
+      </w:r>
+      <w:r>
+        <w:rPr>
+          <w:lang w:val="en-US"/>
+        </w:rPr>
+        <w:t>Device</w:t>
+      </w:r>
+      <w:r>
+        <w:t>,</w:t>
+      </w:r>
+      <w:r>
+        <w:t xml:space="preserve"> произвести настройку тактовой частоты в области </w:t>
+      </w:r>
+      <w:r>
+        <w:rPr>
+          <w:lang w:val="en-US"/>
+        </w:rPr>
+        <w:t>Device</w:t>
+      </w:r>
+      <w:r>
+        <w:t xml:space="preserve"> </w:t>
+      </w:r>
+      <w:r>
+        <w:rPr>
+          <w:lang w:val="en-US"/>
+        </w:rPr>
+        <w:t>frequency</w:t>
+      </w:r>
+      <w:r>
+        <w:t xml:space="preserve">, </w:t>
+      </w:r>
+      <w:r>
+        <w:t xml:space="preserve">и битов конфигурации в области </w:t>
+      </w:r>
+      <w:r>
+        <w:rPr>
+          <w:lang w:val="en-US"/>
+        </w:rPr>
+        <w:t>FUSE</w:t>
+      </w:r>
+      <w:r>
+        <w:t xml:space="preserve"> </w:t>
+      </w:r>
+      <w:r>
+        <w:rPr>
+          <w:lang w:val="en-US"/>
+        </w:rPr>
+        <w:t>Bits</w:t>
+      </w:r>
+      <w:r>
+        <w:t>.</w:t>
+      </w:r>
+    </w:p>
+    <w:p>
+      <w:r>
+        <w:t xml:space="preserve">Далее необходимо нажать на кнопку </w:t>
+      </w:r>
+      <w:r>
+        <w:rPr>
+          <w:lang w:val="en-US"/>
+        </w:rPr>
+        <w:t>Load</w:t>
+      </w:r>
+      <w:r>
+        <w:t xml:space="preserve"> </w:t>
+      </w:r>
+      <w:r>
+        <w:t xml:space="preserve">в области </w:t>
+      </w:r>
+      <w:r>
+        <w:rPr>
+          <w:lang w:val="en-US"/>
+        </w:rPr>
+        <w:t>CODE</w:t>
+      </w:r>
+      <w:r>
+        <w:t xml:space="preserve"> </w:t>
+      </w:r>
+      <w:r>
+        <w:t xml:space="preserve">и в появившемся окне указать путь к файлу встраиваемого программного обеспечения в </w:t>
+      </w:r>
+      <w:proofErr w:type="gramStart"/>
+      <w:r>
+        <w:t xml:space="preserve">формате </w:t>
+      </w:r>
+      <w:r>
+        <w:t>.</w:t>
+      </w:r>
+      <w:r>
+        <w:rPr>
+          <w:lang w:val="en-US"/>
+        </w:rPr>
+        <w:t>hex</w:t>
+      </w:r>
+      <w:proofErr w:type="gramEnd"/>
+      <w:r>
+        <w:t xml:space="preserve">. </w:t>
+      </w:r>
+      <w:r>
+        <w:t xml:space="preserve">Данный файл находится в папке </w:t>
+      </w:r>
+      <w:r>
+        <w:rPr>
+          <w:lang w:val="en-US"/>
+        </w:rPr>
+        <w:t>Debug</w:t>
+      </w:r>
+      <w:r>
+        <w:t xml:space="preserve"> </w:t>
+      </w:r>
+      <w:r>
+        <w:t>исходного проекта.</w:t>
+      </w:r>
+    </w:p>
+    <w:p>
+      <w:r>
+        <w:t xml:space="preserve">После указания пути к файлу необходимо нажать кнопку </w:t>
+      </w:r>
+      <w:r>
+        <w:rPr>
+          <w:lang w:val="en-US"/>
+        </w:rPr>
+        <w:t>Write</w:t>
+      </w:r>
+      <w:r>
+        <w:t xml:space="preserve">. </w:t>
+      </w:r>
+      <w:r>
+        <w:t>На данном этапе загрузка программного обеспечения в память микроконтроллера завершается.</w:t>
+      </w:r>
+    </w:p>
+    <w:p/>
+    <w:p>
+      <w:pPr>
+        <w:ind w:firstLine="0"/>
+        <w:jc w:val="center"/>
+      </w:pPr>
+      <w:r>
+        <w:lastRenderedPageBreak/>
+        <w:drawing>
+          <wp:inline distT="0" distB="0" distL="0" distR="0" wp14:anchorId="661B1B08" wp14:editId="00D592FC">
+            <wp:extent cx="4605867" cy="2978926"/>
+            <wp:effectExtent l="0" t="0" r="4445" b="0"/>
+            <wp:docPr id="135" name="Рисунок 135"/>
+            <wp:cNvGraphicFramePr>
+              <a:graphicFrameLocks xmlns:a="http://schemas.openxmlformats.org/drawingml/2006/main" noChangeAspect="1"/>
+            </wp:cNvGraphicFramePr>
+            <a:graphic xmlns:a="http://schemas.openxmlformats.org/drawingml/2006/main">
+              <a:graphicData uri="http://schemas.openxmlformats.org/drawingml/2006/picture">
+                <pic:pic xmlns:pic="http://schemas.openxmlformats.org/drawingml/2006/picture">
+                  <pic:nvPicPr>
+                    <pic:cNvPr id="1" name=""/>
+                    <pic:cNvPicPr/>
+                  </pic:nvPicPr>
+                  <pic:blipFill>
+                    <a:blip r:embed="rId57"/>
+                    <a:stretch>
+                      <a:fillRect/>
+                    </a:stretch>
+                  </pic:blipFill>
+                  <pic:spPr>
+                    <a:xfrm>
+                      <a:off x="0" y="0"/>
+                      <a:ext cx="4701223" cy="3040599"/>
+                    </a:xfrm>
+                    <a:prstGeom prst="rect">
+                      <a:avLst/>
+                    </a:prstGeom>
+                  </pic:spPr>
+                </pic:pic>
+              </a:graphicData>
+            </a:graphic>
+          </wp:inline>
+        </w:drawing>
+      </w:r>
+    </w:p>
+    <w:p>
+      <w:pPr>
+        <w:pStyle w:val="af"/>
+      </w:pPr>
+      <w:bookmarkStart w:id="56" w:name="_Ref136716622"/>
+      <w:r>
+        <w:t xml:space="preserve">Рисунок </w:t>
+      </w:r>
+      <w:fldSimple w:instr=" SEQ Рисунок \* ARABIC ">
+        <w:r>
+          <w:rPr>
+            <w:noProof/>
+          </w:rPr>
+          <w:t>47</w:t>
+        </w:r>
+      </w:fldSimple>
       <w:bookmarkEnd w:id="56"/>
       <w:r>
-        <w:t>.</w:t>
-      </w:r>
-    </w:p>
+        <w:t xml:space="preserve"> – Окно программы </w:t>
+      </w:r>
+      <w:r>
+        <w:rPr>
+          <w:lang w:val="en-US"/>
+        </w:rPr>
+        <w:t>AVR</w:t>
+      </w:r>
+      <w:r>
+        <w:t>-</w:t>
+      </w:r>
+      <w:r>
+        <w:rPr>
+          <w:lang w:val="en-US"/>
+        </w:rPr>
+        <w:t>Flash</w:t>
+      </w:r>
+      <w:r>
+        <w:t xml:space="preserve"> </w:t>
+      </w:r>
+      <w:r>
+        <w:t>с правильными настройками программирования</w:t>
+      </w:r>
+    </w:p>
+    <w:p>
+      <w:pPr>
+        <w:pStyle w:val="2"/>
+      </w:pPr>
+      <w:r>
+        <w:t>4.2 Отладка программного обеспечения</w:t>
+      </w:r>
+    </w:p>
+    <w:p>
+      <w:r>
+        <w:t>При включении питания контроллера по умолчанию температура выводится на индикатор в градусах Цельсия. При нажатии на кнопки</w:t>
+      </w:r>
+      <w:r>
+        <w:t xml:space="preserve"> С,</w:t>
+      </w:r>
+      <w:r>
+        <w:t xml:space="preserve"> </w:t>
+      </w:r>
+      <w:r>
+        <w:rPr>
+          <w:lang w:val="en-US"/>
+        </w:rPr>
+        <w:t>K</w:t>
+      </w:r>
+      <w:r>
+        <w:t xml:space="preserve"> </w:t>
+      </w:r>
+      <w:r>
+        <w:t xml:space="preserve">или </w:t>
+      </w:r>
+      <w:r>
+        <w:rPr>
+          <w:lang w:val="en-US"/>
+        </w:rPr>
+        <w:t>F</w:t>
+      </w:r>
+      <w:r>
+        <w:t xml:space="preserve"> температура будет выводится в градусах Цельсия, Кельвинах или градусах Фаренгейта соответственно. На рисунках </w:t>
+      </w:r>
+      <w:r>
+        <w:fldChar w:fldCharType="begin"/>
+      </w:r>
+      <w:r>
+        <w:instrText xml:space="preserve"> REF _Ref136721098 \h </w:instrText>
+      </w:r>
+      <w:r>
+        <w:instrText xml:space="preserve">\# \0 </w:instrText>
+      </w:r>
+      <w:r>
+        <w:fldChar w:fldCharType="separate"/>
+      </w:r>
+      <w:r>
+        <w:t>48</w:t>
+      </w:r>
+      <w:r>
+        <w:fldChar w:fldCharType="end"/>
+      </w:r>
+      <w:r>
+        <w:t xml:space="preserve"> </w:t>
+      </w:r>
+      <w:r>
+        <w:t>–</w:t>
+      </w:r>
+      <w:r>
+        <w:t xml:space="preserve"> </w:t>
+      </w:r>
+      <w:r>
+        <w:fldChar w:fldCharType="begin"/>
+      </w:r>
+      <w:r>
+        <w:instrText xml:space="preserve"> REF _Ref136721103 \h </w:instrText>
+      </w:r>
+      <w:r>
+        <w:instrText xml:space="preserve">\# \0 </w:instrText>
+      </w:r>
+      <w:r>
+        <w:fldChar w:fldCharType="separate"/>
+      </w:r>
+      <w:r>
+        <w:t>50</w:t>
+      </w:r>
+      <w:r>
+        <w:fldChar w:fldCharType="end"/>
+      </w:r>
+      <w:r>
+        <w:t xml:space="preserve"> представлены изображения графического интерфейса прибора при нажатии на соответствующие кнопки.</w:t>
+      </w:r>
+    </w:p>
+    <w:p/>
+    <w:p>
+      <w:pPr>
+        <w:ind w:firstLine="0"/>
+        <w:jc w:val="center"/>
+      </w:pPr>
+      <w:r>
+        <w:rPr>
+          <w:noProof/>
+        </w:rPr>
+        <w:drawing>
+          <wp:inline distT="0" distB="0" distL="0" distR="0" wp14:anchorId="390B976D" wp14:editId="5870C5AA">
+            <wp:extent cx="3048000" cy="2464098"/>
+            <wp:effectExtent l="0" t="0" r="0" b="0"/>
+            <wp:docPr id="138" name="Рисунок 138"/>
+            <wp:cNvGraphicFramePr>
+              <a:graphicFrameLocks xmlns:a="http://schemas.openxmlformats.org/drawingml/2006/main" noChangeAspect="1"/>
+            </wp:cNvGraphicFramePr>
+            <a:graphic xmlns:a="http://schemas.openxmlformats.org/drawingml/2006/main">
+              <a:graphicData uri="http://schemas.openxmlformats.org/drawingml/2006/picture">
+                <pic:pic xmlns:pic="http://schemas.openxmlformats.org/drawingml/2006/picture">
+                  <pic:nvPicPr>
+                    <pic:cNvPr id="0" name="Picture 3"/>
+                    <pic:cNvPicPr>
+                      <a:picLocks noChangeAspect="1" noChangeArrowheads="1"/>
+                    </pic:cNvPicPr>
+                  </pic:nvPicPr>
+                  <pic:blipFill>
+                    <a:blip r:embed="rId58">
+                      <a:extLst>
+                        <a:ext uri="{28A0092B-C50C-407E-A947-70E740481C1C}">
+                          <a14:useLocalDpi xmlns:a14="http://schemas.microsoft.com/office/drawing/2010/main" val="0"/>
+                        </a:ext>
+                      </a:extLst>
+                    </a:blip>
+                    <a:srcRect/>
+                    <a:stretch>
+                      <a:fillRect/>
+                    </a:stretch>
+                  </pic:blipFill>
+                  <pic:spPr bwMode="auto">
+                    <a:xfrm>
+                      <a:off x="0" y="0"/>
+                      <a:ext cx="3072901" cy="2484228"/>
+                    </a:xfrm>
+                    <a:prstGeom prst="rect">
+                      <a:avLst/>
+                    </a:prstGeom>
+                    <a:noFill/>
+                    <a:ln>
+                      <a:noFill/>
+                    </a:ln>
+                  </pic:spPr>
+                </pic:pic>
+              </a:graphicData>
+            </a:graphic>
+          </wp:inline>
+        </w:drawing>
+      </w:r>
+    </w:p>
+    <w:p>
+      <w:pPr>
+        <w:pStyle w:val="af"/>
+      </w:pPr>
+      <w:bookmarkStart w:id="57" w:name="_Ref136721098"/>
+      <w:r>
+        <w:t xml:space="preserve">Рисунок </w:t>
+      </w:r>
+      <w:fldSimple w:instr=" SEQ Рисунок \* ARABIC ">
+        <w:r>
+          <w:rPr>
+            <w:noProof/>
+          </w:rPr>
+          <w:t>48</w:t>
+        </w:r>
+      </w:fldSimple>
+      <w:bookmarkEnd w:id="57"/>
+      <w:r>
+        <w:t xml:space="preserve"> –</w:t>
+      </w:r>
+      <w:r>
+        <w:t xml:space="preserve"> Изображение на графическом индикаторе после нажатия кнопки </w:t>
+      </w:r>
+      <w:r>
+        <w:rPr>
+          <w:lang w:val="en-US"/>
+        </w:rPr>
+        <w:t>C</w:t>
+      </w:r>
+    </w:p>
+    <w:p/>
+    <w:p>
+      <w:pPr>
+        <w:ind w:firstLine="0"/>
+        <w:jc w:val="center"/>
+      </w:pPr>
+      <w:r>
+        <w:rPr>
+          <w:noProof/>
+        </w:rPr>
+        <w:drawing>
+          <wp:inline distT="0" distB="0" distL="0" distR="0" wp14:anchorId="31171544" wp14:editId="57F61C4D">
+            <wp:extent cx="3074035" cy="2484000"/>
+            <wp:effectExtent l="0" t="0" r="0" b="0"/>
+            <wp:docPr id="139" name="Рисунок 139"/>
+            <wp:cNvGraphicFramePr>
+              <a:graphicFrameLocks xmlns:a="http://schemas.openxmlformats.org/drawingml/2006/main" noChangeAspect="1"/>
+            </wp:cNvGraphicFramePr>
+            <a:graphic xmlns:a="http://schemas.openxmlformats.org/drawingml/2006/main">
+              <a:graphicData uri="http://schemas.openxmlformats.org/drawingml/2006/picture">
+                <pic:pic xmlns:pic="http://schemas.openxmlformats.org/drawingml/2006/picture">
+                  <pic:nvPicPr>
+                    <pic:cNvPr id="0" name="Picture 4"/>
+                    <pic:cNvPicPr>
+                      <a:picLocks noChangeAspect="1" noChangeArrowheads="1"/>
+                    </pic:cNvPicPr>
+                  </pic:nvPicPr>
+                  <pic:blipFill rotWithShape="1">
+                    <a:blip r:embed="rId59">
+                      <a:extLst>
+                        <a:ext uri="{28A0092B-C50C-407E-A947-70E740481C1C}">
+                          <a14:useLocalDpi xmlns:a14="http://schemas.microsoft.com/office/drawing/2010/main" val="0"/>
+                        </a:ext>
+                      </a:extLst>
+                    </a:blip>
+                    <a:srcRect l="-549" t="-555" r="-549" b="-555"/>
+                    <a:stretch/>
+                  </pic:blipFill>
+                  <pic:spPr bwMode="auto">
+                    <a:xfrm>
+                      <a:off x="0" y="0"/>
+                      <a:ext cx="3108168" cy="2511581"/>
+                    </a:xfrm>
+                    <a:prstGeom prst="rect">
+                      <a:avLst/>
+                    </a:prstGeom>
+                    <a:noFill/>
+                    <a:ln>
+                      <a:noFill/>
+                    </a:ln>
+                    <a:extLst>
+                      <a:ext uri="{53640926-AAD7-44D8-BBD7-CCE9431645EC}">
+                        <a14:shadowObscured xmlns:a14="http://schemas.microsoft.com/office/drawing/2010/main"/>
+                      </a:ext>
+                    </a:extLst>
+                  </pic:spPr>
+                </pic:pic>
+              </a:graphicData>
+            </a:graphic>
+          </wp:inline>
+        </w:drawing>
+      </w:r>
+    </w:p>
+    <w:p>
+      <w:pPr>
+        <w:pStyle w:val="af"/>
+      </w:pPr>
+      <w:r>
+        <w:t xml:space="preserve">Рисунок </w:t>
+      </w:r>
+      <w:fldSimple w:instr=" SEQ Рисунок \* ARABIC ">
+        <w:r>
+          <w:rPr>
+            <w:noProof/>
+          </w:rPr>
+          <w:t>49</w:t>
+        </w:r>
+      </w:fldSimple>
+      <w:r>
+        <w:t xml:space="preserve"> – </w:t>
+      </w:r>
+      <w:r>
+        <w:t xml:space="preserve">Изображение на графическом индикаторе после нажатия кнопки </w:t>
+      </w:r>
+      <w:r>
+        <w:rPr>
+          <w:lang w:val="en-US"/>
+        </w:rPr>
+        <w:t>K</w:t>
+      </w:r>
+    </w:p>
+    <w:p/>
+    <w:p>
+      <w:pPr>
+        <w:ind w:firstLine="0"/>
+        <w:jc w:val="center"/>
+      </w:pPr>
+      <w:r>
+        <w:rPr>
+          <w:noProof/>
+          <w:lang w:val="en-US"/>
+        </w:rPr>
+        <w:drawing>
+          <wp:inline distT="0" distB="0" distL="0" distR="0" wp14:anchorId="3E0EB9EA" wp14:editId="4A49CDC7">
+            <wp:extent cx="3074035" cy="2484000"/>
+            <wp:effectExtent l="0" t="0" r="0" b="0"/>
+            <wp:docPr id="140" name="Рисунок 140"/>
+            <wp:cNvGraphicFramePr>
+              <a:graphicFrameLocks xmlns:a="http://schemas.openxmlformats.org/drawingml/2006/main" noChangeAspect="1"/>
+            </wp:cNvGraphicFramePr>
+            <a:graphic xmlns:a="http://schemas.openxmlformats.org/drawingml/2006/main">
+              <a:graphicData uri="http://schemas.openxmlformats.org/drawingml/2006/picture">
+                <pic:pic xmlns:pic="http://schemas.openxmlformats.org/drawingml/2006/picture">
+                  <pic:nvPicPr>
+                    <pic:cNvPr id="0" name="Picture 5"/>
+                    <pic:cNvPicPr>
+                      <a:picLocks noChangeAspect="1" noChangeArrowheads="1"/>
+                    </pic:cNvPicPr>
+                  </pic:nvPicPr>
+                  <pic:blipFill rotWithShape="1">
+                    <a:blip r:embed="rId60">
+                      <a:extLst>
+                        <a:ext uri="{28A0092B-C50C-407E-A947-70E740481C1C}">
+                          <a14:useLocalDpi xmlns:a14="http://schemas.microsoft.com/office/drawing/2010/main" val="0"/>
+                        </a:ext>
+                      </a:extLst>
+                    </a:blip>
+                    <a:srcRect l="-626" t="-927" r="-626" b="-927"/>
+                    <a:stretch/>
+                  </pic:blipFill>
+                  <pic:spPr bwMode="auto">
+                    <a:xfrm>
+                      <a:off x="0" y="0"/>
+                      <a:ext cx="3131142" cy="2530146"/>
+                    </a:xfrm>
+                    <a:prstGeom prst="rect">
+                      <a:avLst/>
+                    </a:prstGeom>
+                    <a:noFill/>
+                    <a:ln>
+                      <a:noFill/>
+                    </a:ln>
+                    <a:extLst>
+                      <a:ext uri="{53640926-AAD7-44D8-BBD7-CCE9431645EC}">
+                        <a14:shadowObscured xmlns:a14="http://schemas.microsoft.com/office/drawing/2010/main"/>
+                      </a:ext>
+                    </a:extLst>
+                  </pic:spPr>
+                </pic:pic>
+              </a:graphicData>
+            </a:graphic>
+          </wp:inline>
+        </w:drawing>
+      </w:r>
+    </w:p>
+    <w:p>
+      <w:pPr>
+        <w:pStyle w:val="af"/>
+      </w:pPr>
+      <w:bookmarkStart w:id="58" w:name="_Ref136721103"/>
+      <w:r>
+        <w:t xml:space="preserve">Рисунок </w:t>
+      </w:r>
+      <w:fldSimple w:instr=" SEQ Рисунок \* ARABIC ">
+        <w:r>
+          <w:rPr>
+            <w:noProof/>
+          </w:rPr>
+          <w:t>50</w:t>
+        </w:r>
+      </w:fldSimple>
+      <w:bookmarkEnd w:id="58"/>
+      <w:r>
+        <w:t xml:space="preserve"> – </w:t>
+      </w:r>
+      <w:r>
+        <w:t xml:space="preserve">Изображение на графическом индикаторе после нажатия кнопки </w:t>
+      </w:r>
+      <w:r>
+        <w:rPr>
+          <w:lang w:val="en-US"/>
+        </w:rPr>
+        <w:t>F</w:t>
+      </w:r>
+    </w:p>
+    <w:p/>
+    <w:p>
+      <w:pPr>
+        <w:rPr>
+          <w:lang w:val="en-US"/>
+        </w:rPr>
+      </w:pPr>
+      <w:r>
+        <w:t xml:space="preserve">Для отладки протокола </w:t>
+      </w:r>
+      <w:r>
+        <w:rPr>
+          <w:lang w:val="en-US"/>
+        </w:rPr>
+        <w:t>Modbus</w:t>
+      </w:r>
+      <w:r>
+        <w:t xml:space="preserve"> </w:t>
+      </w:r>
+      <w:r>
+        <w:rPr>
+          <w:lang w:val="en-US"/>
+        </w:rPr>
+        <w:t>RTU</w:t>
+      </w:r>
+      <w:r>
+        <w:t xml:space="preserve"> </w:t>
+      </w:r>
+      <w:r>
+        <w:t xml:space="preserve">используется терминальная программа </w:t>
+      </w:r>
+      <w:r>
+        <w:rPr>
+          <w:lang w:val="en-US"/>
+        </w:rPr>
+        <w:t>Thermite</w:t>
+      </w:r>
+      <w:r>
+        <w:t xml:space="preserve">. </w:t>
+      </w:r>
+      <w:r>
+        <w:t>На рисунке</w:t>
+      </w:r>
+      <w:r>
+        <w:t xml:space="preserve"> </w:t>
+      </w:r>
+      <w:r>
+        <w:fldChar w:fldCharType="begin"/>
+      </w:r>
+      <w:r>
+        <w:instrText xml:space="preserve"> REF _Ref136722159 \h </w:instrText>
+      </w:r>
+      <w:r>
+        <w:instrText xml:space="preserve">\# \0 </w:instrText>
+      </w:r>
+      <w:r>
+        <w:fldChar w:fldCharType="separate"/>
+      </w:r>
+      <w:r>
+        <w:t>51</w:t>
+      </w:r>
+      <w:r>
+        <w:fldChar w:fldCharType="end"/>
+      </w:r>
+      <w:r>
+        <w:t xml:space="preserve"> представлено окно программы </w:t>
+      </w:r>
+      <w:r>
+        <w:rPr>
+          <w:lang w:val="en-US"/>
+        </w:rPr>
+        <w:t>Thermite.</w:t>
+      </w:r>
+    </w:p>
+    <w:p>
+      <w:pPr>
+        <w:rPr>
+          <w:lang w:val="en-US"/>
+        </w:rPr>
+      </w:pPr>
+    </w:p>
+    <w:p>
+      <w:pPr>
+        <w:ind w:firstLine="0"/>
+        <w:jc w:val="center"/>
+      </w:pPr>
+      <w:r>
+        <w:rPr>
+          <w:lang w:val="en-US"/>
+        </w:rPr>
+        <w:lastRenderedPageBreak/>
+        <w:drawing>
+          <wp:inline distT="0" distB="0" distL="0" distR="0" wp14:anchorId="3D978AD1" wp14:editId="7F4753B9">
+            <wp:extent cx="4648200" cy="3685310"/>
+            <wp:effectExtent l="0" t="0" r="0" b="0"/>
+            <wp:docPr id="141" name="Рисунок 141"/>
+            <wp:cNvGraphicFramePr>
+              <a:graphicFrameLocks xmlns:a="http://schemas.openxmlformats.org/drawingml/2006/main" noChangeAspect="1"/>
+            </wp:cNvGraphicFramePr>
+            <a:graphic xmlns:a="http://schemas.openxmlformats.org/drawingml/2006/main">
+              <a:graphicData uri="http://schemas.openxmlformats.org/drawingml/2006/picture">
+                <pic:pic xmlns:pic="http://schemas.openxmlformats.org/drawingml/2006/picture">
+                  <pic:nvPicPr>
+                    <pic:cNvPr id="1" name=""/>
+                    <pic:cNvPicPr/>
+                  </pic:nvPicPr>
+                  <pic:blipFill>
+                    <a:blip r:embed="rId61"/>
+                    <a:stretch>
+                      <a:fillRect/>
+                    </a:stretch>
+                  </pic:blipFill>
+                  <pic:spPr>
+                    <a:xfrm>
+                      <a:off x="0" y="0"/>
+                      <a:ext cx="4679293" cy="3709962"/>
+                    </a:xfrm>
+                    <a:prstGeom prst="rect">
+                      <a:avLst/>
+                    </a:prstGeom>
+                  </pic:spPr>
+                </pic:pic>
+              </a:graphicData>
+            </a:graphic>
+          </wp:inline>
+        </w:drawing>
+      </w:r>
+    </w:p>
+    <w:p>
+      <w:pPr>
+        <w:pStyle w:val="af"/>
+      </w:pPr>
+      <w:bookmarkStart w:id="59" w:name="_Ref136722159"/>
+      <w:r>
+        <w:t xml:space="preserve">Рисунок </w:t>
+      </w:r>
+      <w:fldSimple w:instr=" SEQ Рисунок \* ARABIC ">
+        <w:r>
+          <w:rPr>
+            <w:noProof/>
+          </w:rPr>
+          <w:t>51</w:t>
+        </w:r>
+      </w:fldSimple>
+      <w:bookmarkEnd w:id="59"/>
+      <w:r>
+        <w:t xml:space="preserve"> – </w:t>
+      </w:r>
+      <w:r>
+        <w:t xml:space="preserve">Окно программы </w:t>
+      </w:r>
+      <w:r>
+        <w:rPr>
+          <w:lang w:val="en-US"/>
+        </w:rPr>
+        <w:t>Thermite</w:t>
+      </w:r>
+    </w:p>
+    <w:p/>
+    <w:p>
+      <w:r>
+        <w:t xml:space="preserve">Настройка </w:t>
+      </w:r>
+      <w:r>
+        <w:rPr>
+          <w:lang w:val="en-US"/>
+        </w:rPr>
+        <w:t>COM</w:t>
+      </w:r>
+      <w:r>
+        <w:t>-</w:t>
+      </w:r>
+      <w:r>
+        <w:t>порта производится в</w:t>
+      </w:r>
+      <w:r>
+        <w:t>о вкладке</w:t>
+      </w:r>
+      <w:r>
+        <w:t xml:space="preserve"> </w:t>
+      </w:r>
+      <w:r>
+        <w:rPr>
+          <w:lang w:val="en-US"/>
+        </w:rPr>
+        <w:t>T</w:t>
+      </w:r>
+      <w:r>
+        <w:rPr>
+          <w:lang w:val="en-US"/>
+        </w:rPr>
+        <w:t>ools</w:t>
+      </w:r>
+      <w:r>
+        <w:t xml:space="preserve"> </w:t>
+      </w:r>
+      <w:r>
+        <w:t xml:space="preserve">меню </w:t>
+      </w:r>
+      <w:r>
+        <w:rPr>
+          <w:lang w:val="en-US"/>
+        </w:rPr>
+        <w:t>COM</w:t>
+      </w:r>
+      <w:r>
+        <w:t xml:space="preserve"> </w:t>
+      </w:r>
+      <w:r>
+        <w:rPr>
+          <w:lang w:val="en-US"/>
+        </w:rPr>
+        <w:t>Port</w:t>
+      </w:r>
+      <w:r>
+        <w:t>. В данном меню необходимо выбрать порт и задать настройки скорости передачи. По умолчанию скорость передачи равна 9600 бод.</w:t>
+      </w:r>
+      <w:r>
+        <w:t xml:space="preserve"> </w:t>
+      </w:r>
+      <w:r>
+        <w:t xml:space="preserve">После настройки </w:t>
+      </w:r>
+      <w:r>
+        <w:rPr>
+          <w:lang w:val="en-US"/>
+        </w:rPr>
+        <w:t>COM</w:t>
+      </w:r>
+      <w:r>
+        <w:t>-</w:t>
+      </w:r>
+      <w:r>
+        <w:t xml:space="preserve">порта терминал готов к работе. В строку необходимо ввести пакет </w:t>
+      </w:r>
+      <w:r>
+        <w:rPr>
+          <w:lang w:val="en-US"/>
+        </w:rPr>
+        <w:t>Modbus</w:t>
+      </w:r>
+      <w:r>
+        <w:t xml:space="preserve"> </w:t>
+      </w:r>
+      <w:r>
+        <w:rPr>
+          <w:lang w:val="en-US"/>
+        </w:rPr>
+        <w:t>RTU</w:t>
+      </w:r>
+      <w:r>
+        <w:t xml:space="preserve"> </w:t>
+      </w:r>
+      <w:r>
+        <w:t xml:space="preserve">без контрольной суммы. На рисунках </w:t>
+      </w:r>
+      <w:r>
+        <w:fldChar w:fldCharType="begin"/>
+      </w:r>
+      <w:r>
+        <w:instrText xml:space="preserve"> REF _Ref136723173 \h </w:instrText>
+      </w:r>
+      <w:r>
+        <w:instrText xml:space="preserve">\# \0 </w:instrText>
+      </w:r>
+      <w:r>
+        <w:fldChar w:fldCharType="separate"/>
+      </w:r>
+      <w:r>
+        <w:t>52</w:t>
+      </w:r>
+      <w:r>
+        <w:fldChar w:fldCharType="end"/>
+      </w:r>
+      <w:r>
+        <w:t xml:space="preserve"> </w:t>
+      </w:r>
+      <w:r>
+        <w:t>–</w:t>
+      </w:r>
+      <w:r>
+        <w:t xml:space="preserve"> </w:t>
+      </w:r>
+      <w:r>
+        <w:fldChar w:fldCharType="begin"/>
+      </w:r>
+      <w:r>
+        <w:instrText xml:space="preserve"> REF _Ref136723177 \h </w:instrText>
+      </w:r>
+      <w:r>
+        <w:instrText xml:space="preserve">\# \0 </w:instrText>
+      </w:r>
+      <w:r>
+        <w:fldChar w:fldCharType="separate"/>
+      </w:r>
+      <w:r>
+        <w:t>55</w:t>
+      </w:r>
+      <w:r>
+        <w:fldChar w:fldCharType="end"/>
+      </w:r>
+      <w:r>
+        <w:t xml:space="preserve"> представлены примеры считывания и изменения различных параметров устройства.</w:t>
+      </w:r>
+    </w:p>
+    <w:p/>
+    <w:p>
+      <w:pPr>
+        <w:ind w:firstLine="0"/>
+        <w:jc w:val="center"/>
+      </w:pPr>
+      <w:r>
+        <w:rPr>
+          <w:noProof/>
+        </w:rPr>
+        <w:lastRenderedPageBreak/>
+        <w:drawing>
+          <wp:inline distT="0" distB="0" distL="0" distR="0" wp14:anchorId="4EAD2E3F" wp14:editId="6FDCA85A">
+            <wp:extent cx="4679950" cy="3711600"/>
+            <wp:effectExtent l="0" t="0" r="6350" b="3175"/>
+            <wp:docPr id="142" name="Рисунок 142"/>
+            <wp:cNvGraphicFramePr>
+              <a:graphicFrameLocks xmlns:a="http://schemas.openxmlformats.org/drawingml/2006/main" noChangeAspect="1"/>
+            </wp:cNvGraphicFramePr>
+            <a:graphic xmlns:a="http://schemas.openxmlformats.org/drawingml/2006/main">
+              <a:graphicData uri="http://schemas.openxmlformats.org/drawingml/2006/picture">
+                <pic:pic xmlns:pic="http://schemas.openxmlformats.org/drawingml/2006/picture">
+                  <pic:nvPicPr>
+                    <pic:cNvPr id="0" name="Picture 6"/>
+                    <pic:cNvPicPr>
+                      <a:picLocks noChangeAspect="1" noChangeArrowheads="1"/>
+                    </pic:cNvPicPr>
+                  </pic:nvPicPr>
+                  <pic:blipFill rotWithShape="1">
+                    <a:blip r:embed="rId62">
+                      <a:extLst>
+                        <a:ext uri="{28A0092B-C50C-407E-A947-70E740481C1C}">
+                          <a14:useLocalDpi xmlns:a14="http://schemas.microsoft.com/office/drawing/2010/main" val="0"/>
+                        </a:ext>
+                      </a:extLst>
+                    </a:blip>
+                    <a:srcRect/>
+                    <a:stretch/>
+                  </pic:blipFill>
+                  <pic:spPr bwMode="auto">
+                    <a:xfrm>
+                      <a:off x="0" y="0"/>
+                      <a:ext cx="4680000" cy="3711640"/>
+                    </a:xfrm>
+                    <a:prstGeom prst="rect">
+                      <a:avLst/>
+                    </a:prstGeom>
+                    <a:noFill/>
+                    <a:ln>
+                      <a:noFill/>
+                    </a:ln>
+                    <a:extLst>
+                      <a:ext uri="{53640926-AAD7-44D8-BBD7-CCE9431645EC}">
+                        <a14:shadowObscured xmlns:a14="http://schemas.microsoft.com/office/drawing/2010/main"/>
+                      </a:ext>
+                    </a:extLst>
+                  </pic:spPr>
+                </pic:pic>
+              </a:graphicData>
+            </a:graphic>
+          </wp:inline>
+        </w:drawing>
+      </w:r>
+    </w:p>
+    <w:p>
+      <w:pPr>
+        <w:pStyle w:val="af"/>
+      </w:pPr>
+      <w:bookmarkStart w:id="60" w:name="_Ref136723173"/>
+      <w:r>
+        <w:t xml:space="preserve">Рисунок </w:t>
+      </w:r>
+      <w:fldSimple w:instr=" SEQ Рисунок \* ARABIC ">
+        <w:r>
+          <w:rPr>
+            <w:noProof/>
+          </w:rPr>
+          <w:t>52</w:t>
+        </w:r>
+      </w:fldSimple>
+      <w:bookmarkEnd w:id="60"/>
+      <w:r>
+        <w:t xml:space="preserve"> – </w:t>
+      </w:r>
+      <w:r>
+        <w:t>П</w:t>
+      </w:r>
+      <w:r>
+        <w:t>ример считывания температуры в трех единицах измерения одновременно</w:t>
+      </w:r>
+    </w:p>
+    <w:p/>
+    <w:p>
+      <w:pPr>
+        <w:ind w:firstLine="0"/>
+        <w:jc w:val="center"/>
+      </w:pPr>
+      <w:r>
+        <w:rPr>
+          <w:noProof/>
+        </w:rPr>
+        <w:drawing>
+          <wp:inline distT="0" distB="0" distL="0" distR="0" wp14:anchorId="26AAB7E9" wp14:editId="57F9F5CE">
+            <wp:extent cx="4680000" cy="3711575"/>
+            <wp:effectExtent l="0" t="0" r="6350" b="3175"/>
+            <wp:docPr id="143" name="Рисунок 143"/>
+            <wp:cNvGraphicFramePr>
+              <a:graphicFrameLocks xmlns:a="http://schemas.openxmlformats.org/drawingml/2006/main" noChangeAspect="1"/>
+            </wp:cNvGraphicFramePr>
+            <a:graphic xmlns:a="http://schemas.openxmlformats.org/drawingml/2006/main">
+              <a:graphicData uri="http://schemas.openxmlformats.org/drawingml/2006/picture">
+                <pic:pic xmlns:pic="http://schemas.openxmlformats.org/drawingml/2006/picture">
+                  <pic:nvPicPr>
+                    <pic:cNvPr id="0" name="Picture 7"/>
+                    <pic:cNvPicPr>
+                      <a:picLocks noChangeAspect="1" noChangeArrowheads="1"/>
+                    </pic:cNvPicPr>
+                  </pic:nvPicPr>
+                  <pic:blipFill rotWithShape="1">
+                    <a:blip r:embed="rId63">
+                      <a:extLst>
+                        <a:ext uri="{28A0092B-C50C-407E-A947-70E740481C1C}">
+                          <a14:useLocalDpi xmlns:a14="http://schemas.microsoft.com/office/drawing/2010/main" val="0"/>
+                        </a:ext>
+                      </a:extLst>
+                    </a:blip>
+                    <a:srcRect l="-1" r="-1"/>
+                    <a:stretch/>
+                  </pic:blipFill>
+                  <pic:spPr bwMode="auto">
+                    <a:xfrm>
+                      <a:off x="0" y="0"/>
+                      <a:ext cx="4680082" cy="3711640"/>
+                    </a:xfrm>
+                    <a:prstGeom prst="rect">
+                      <a:avLst/>
+                    </a:prstGeom>
+                    <a:noFill/>
+                    <a:ln>
+                      <a:noFill/>
+                    </a:ln>
+                    <a:extLst>
+                      <a:ext uri="{53640926-AAD7-44D8-BBD7-CCE9431645EC}">
+                        <a14:shadowObscured xmlns:a14="http://schemas.microsoft.com/office/drawing/2010/main"/>
+                      </a:ext>
+                    </a:extLst>
+                  </pic:spPr>
+                </pic:pic>
+              </a:graphicData>
+            </a:graphic>
+          </wp:inline>
+        </w:drawing>
+      </w:r>
+    </w:p>
+    <w:p>
+      <w:pPr>
+        <w:pStyle w:val="af"/>
+      </w:pPr>
+      <w:r>
+        <w:t xml:space="preserve">Рисунок </w:t>
+      </w:r>
+      <w:fldSimple w:instr=" SEQ Рисунок \* ARABIC ">
+        <w:r>
+          <w:rPr>
+            <w:noProof/>
+          </w:rPr>
+          <w:t>53</w:t>
+        </w:r>
+      </w:fldSimple>
+      <w:r>
+        <w:t xml:space="preserve"> – </w:t>
+      </w:r>
+      <w:r>
+        <w:t>П</w:t>
+      </w:r>
+      <w:r>
+        <w:t>ример считывания текущей скорости передачи данных и адреса соответственно</w:t>
+      </w:r>
+    </w:p>
+    <w:p/>
+    <w:p/>
+    <w:p>
+      <w:pPr>
+        <w:ind w:firstLine="0"/>
+        <w:jc w:val="center"/>
+      </w:pPr>
+      <w:r>
+        <w:rPr>
+          <w:noProof/>
+        </w:rPr>
+        <w:lastRenderedPageBreak/>
+        <w:drawing>
+          <wp:inline distT="0" distB="0" distL="0" distR="0" wp14:anchorId="1BC9A909" wp14:editId="1B795179">
+            <wp:extent cx="4680000" cy="3711575"/>
+            <wp:effectExtent l="0" t="0" r="6350" b="3175"/>
+            <wp:docPr id="145" name="Рисунок 145"/>
+            <wp:cNvGraphicFramePr>
+              <a:graphicFrameLocks xmlns:a="http://schemas.openxmlformats.org/drawingml/2006/main" noChangeAspect="1"/>
+            </wp:cNvGraphicFramePr>
+            <a:graphic xmlns:a="http://schemas.openxmlformats.org/drawingml/2006/main">
+              <a:graphicData uri="http://schemas.openxmlformats.org/drawingml/2006/picture">
+                <pic:pic xmlns:pic="http://schemas.openxmlformats.org/drawingml/2006/picture">
+                  <pic:nvPicPr>
+                    <pic:cNvPr id="0" name="Picture 9"/>
+                    <pic:cNvPicPr>
+                      <a:picLocks noChangeAspect="1" noChangeArrowheads="1"/>
+                    </pic:cNvPicPr>
+                  </pic:nvPicPr>
+                  <pic:blipFill rotWithShape="1">
+                    <a:blip r:embed="rId64">
+                      <a:extLst>
+                        <a:ext uri="{28A0092B-C50C-407E-A947-70E740481C1C}">
+                          <a14:useLocalDpi xmlns:a14="http://schemas.microsoft.com/office/drawing/2010/main" val="0"/>
+                        </a:ext>
+                      </a:extLst>
+                    </a:blip>
+                    <a:srcRect r="-2"/>
+                    <a:stretch/>
+                  </pic:blipFill>
+                  <pic:spPr bwMode="auto">
+                    <a:xfrm>
+                      <a:off x="0" y="0"/>
+                      <a:ext cx="4680082" cy="3711640"/>
+                    </a:xfrm>
+                    <a:prstGeom prst="rect">
+                      <a:avLst/>
+                    </a:prstGeom>
+                    <a:noFill/>
+                    <a:ln>
+                      <a:noFill/>
+                    </a:ln>
+                    <a:extLst>
+                      <a:ext uri="{53640926-AAD7-44D8-BBD7-CCE9431645EC}">
+                        <a14:shadowObscured xmlns:a14="http://schemas.microsoft.com/office/drawing/2010/main"/>
+                      </a:ext>
+                    </a:extLst>
+                  </pic:spPr>
+                </pic:pic>
+              </a:graphicData>
+            </a:graphic>
+          </wp:inline>
+        </w:drawing>
+      </w:r>
+    </w:p>
+    <w:p>
+      <w:pPr>
+        <w:pStyle w:val="af"/>
+      </w:pPr>
+      <w:r>
+        <w:t xml:space="preserve">Рисунок </w:t>
+      </w:r>
+      <w:fldSimple w:instr=" SEQ Рисунок \* ARABIC ">
+        <w:r>
+          <w:rPr>
+            <w:noProof/>
+          </w:rPr>
+          <w:t>54</w:t>
+        </w:r>
+      </w:fldSimple>
+      <w:r>
+        <w:t xml:space="preserve"> – Пример изменения адреса устройства</w:t>
+      </w:r>
+    </w:p>
+    <w:p>
+      <w:pPr>
+        <w:ind w:firstLine="0"/>
+        <w:jc w:val="center"/>
+      </w:pPr>
+    </w:p>
+    <w:p>
+      <w:pPr>
+        <w:ind w:firstLine="0"/>
+        <w:jc w:val="center"/>
+      </w:pPr>
+      <w:r>
+        <w:rPr>
+          <w:noProof/>
+        </w:rPr>
+        <w:drawing>
+          <wp:inline distT="0" distB="0" distL="0" distR="0" wp14:anchorId="118383EB" wp14:editId="07DBBB55">
+            <wp:extent cx="4679950" cy="3711600"/>
+            <wp:effectExtent l="0" t="0" r="6350" b="3175"/>
+            <wp:docPr id="146" name="Рисунок 146"/>
+            <wp:cNvGraphicFramePr>
+              <a:graphicFrameLocks xmlns:a="http://schemas.openxmlformats.org/drawingml/2006/main" noChangeAspect="1"/>
+            </wp:cNvGraphicFramePr>
+            <a:graphic xmlns:a="http://schemas.openxmlformats.org/drawingml/2006/main">
+              <a:graphicData uri="http://schemas.openxmlformats.org/drawingml/2006/picture">
+                <pic:pic xmlns:pic="http://schemas.openxmlformats.org/drawingml/2006/picture">
+                  <pic:nvPicPr>
+                    <pic:cNvPr id="0" name="Picture 10"/>
+                    <pic:cNvPicPr>
+                      <a:picLocks noChangeAspect="1" noChangeArrowheads="1"/>
+                    </pic:cNvPicPr>
+                  </pic:nvPicPr>
+                  <pic:blipFill rotWithShape="1">
+                    <a:blip r:embed="rId65">
+                      <a:extLst>
+                        <a:ext uri="{28A0092B-C50C-407E-A947-70E740481C1C}">
+                          <a14:useLocalDpi xmlns:a14="http://schemas.microsoft.com/office/drawing/2010/main" val="0"/>
+                        </a:ext>
+                      </a:extLst>
+                    </a:blip>
+                    <a:srcRect/>
+                    <a:stretch/>
+                  </pic:blipFill>
+                  <pic:spPr bwMode="auto">
+                    <a:xfrm>
+                      <a:off x="0" y="0"/>
+                      <a:ext cx="4680000" cy="3711640"/>
+                    </a:xfrm>
+                    <a:prstGeom prst="rect">
+                      <a:avLst/>
+                    </a:prstGeom>
+                    <a:noFill/>
+                    <a:ln>
+                      <a:noFill/>
+                    </a:ln>
+                    <a:extLst>
+                      <a:ext uri="{53640926-AAD7-44D8-BBD7-CCE9431645EC}">
+                        <a14:shadowObscured xmlns:a14="http://schemas.microsoft.com/office/drawing/2010/main"/>
+                      </a:ext>
+                    </a:extLst>
+                  </pic:spPr>
+                </pic:pic>
+              </a:graphicData>
+            </a:graphic>
+          </wp:inline>
+        </w:drawing>
+      </w:r>
+    </w:p>
+    <w:p>
+      <w:pPr>
+        <w:pStyle w:val="af"/>
+      </w:pPr>
+      <w:bookmarkStart w:id="61" w:name="_Ref136723177"/>
+      <w:r>
+        <w:t xml:space="preserve">Рисунок </w:t>
+      </w:r>
+      <w:fldSimple w:instr=" SEQ Рисунок \* ARABIC ">
+        <w:r>
+          <w:rPr>
+            <w:noProof/>
+          </w:rPr>
+          <w:t>55</w:t>
+        </w:r>
+      </w:fldSimple>
+      <w:bookmarkEnd w:id="61"/>
+      <w:r>
+        <w:t xml:space="preserve"> – Пример изменение параметра скорости передачи данных </w:t>
+      </w:r>
+    </w:p>
+    <w:p>
+      <w:r>
+        <w:t xml:space="preserve">В </w:t>
+      </w:r>
+      <w:proofErr w:type="gramStart"/>
+      <w:r>
+        <w:t>таблице  представлена</w:t>
+      </w:r>
+      <w:proofErr w:type="gramEnd"/>
+      <w:r>
+        <w:t xml:space="preserve"> расшифровка нескольких пакетов с запросом температуры при различной величине тестового аналогового сигнала.</w:t>
+      </w:r>
+    </w:p>
+    <w:tbl>
+      <w:tblPr>
+        <w:tblStyle w:val="af7"/>
+        <w:tblW w:w="0" w:type="auto"/>
+        <w:tblLook w:val="04A0" w:firstRow="1" w:lastRow="0" w:firstColumn="1" w:lastColumn="0" w:noHBand="0" w:noVBand="1"/>
+      </w:tblPr>
+      <w:tblGrid>
+        <w:gridCol w:w="3398"/>
+        <w:gridCol w:w="3398"/>
+        <w:gridCol w:w="3399"/>
+      </w:tblGrid>
+      <w:tr>
+        <w:tc>
+          <w:tcPr>
+            <w:tcW w:w="3398" w:type="dxa"/>
+            <w:vAlign w:val="center"/>
+          </w:tcPr>
+          <w:p>
+            <w:pPr>
+              <w:ind w:firstLine="0"/>
+              <w:jc w:val="left"/>
+            </w:pPr>
+            <w:r>
+              <w:t>Значение температуре на индикаторе</w:t>
+            </w:r>
+            <w:r>
+              <w:t xml:space="preserve">, </w:t>
+            </w:r>
+            <w:r>
+              <w:t>°С</w:t>
+            </w:r>
+          </w:p>
+        </w:tc>
+        <w:tc>
+          <w:tcPr>
+            <w:tcW w:w="3398" w:type="dxa"/>
+            <w:vAlign w:val="center"/>
+          </w:tcPr>
+          <w:p>
+            <w:pPr>
+              <w:ind w:firstLine="0"/>
+              <w:jc w:val="left"/>
+              <w:rPr>
+                <w:lang w:val="en-US"/>
+              </w:rPr>
+            </w:pPr>
+            <w:r>
+              <w:t xml:space="preserve">Полученный пакет </w:t>
+            </w:r>
+            <w:r>
+              <w:rPr>
+                <w:lang w:val="en-US"/>
+              </w:rPr>
+              <w:t>Modbus RTU</w:t>
+            </w:r>
+          </w:p>
+        </w:tc>
+        <w:tc>
+          <w:tcPr>
+            <w:tcW w:w="3399" w:type="dxa"/>
+            <w:vAlign w:val="center"/>
+          </w:tcPr>
+          <w:p>
+            <w:pPr>
+              <w:ind w:firstLine="0"/>
+              <w:jc w:val="left"/>
+              <w:rPr>
+                <w:lang w:val="en-US"/>
+              </w:rPr>
+            </w:pPr>
+            <w:r>
+              <w:t>Расшифровка пакета</w:t>
+            </w:r>
+          </w:p>
+        </w:tc>
+      </w:tr>
+      <w:tr>
+        <w:tc>
+          <w:tcPr>
+            <w:tcW w:w="3398" w:type="dxa"/>
+          </w:tcPr>
+          <w:p>
+            <w:pPr>
+              <w:ind w:firstLine="0"/>
+              <w:rPr>
+                <w:lang w:val="en-US"/>
+              </w:rPr>
+            </w:pPr>
+            <w:r>
+              <w:rPr>
+                <w:lang w:val="en-US"/>
+              </w:rPr>
+              <w:t>-200,0</w:t>
+            </w:r>
+          </w:p>
+        </w:tc>
+        <w:tc>
+          <w:tcPr>
+            <w:tcW w:w="3398" w:type="dxa"/>
+          </w:tcPr>
+          <w:p>
+            <w:pPr>
+              <w:ind w:firstLine="0"/>
+            </w:pPr>
+          </w:p>
+        </w:tc>
+        <w:tc>
+          <w:tcPr>
+            <w:tcW w:w="3399" w:type="dxa"/>
+          </w:tcPr>
+          <w:p>
+            <w:pPr>
+              <w:ind w:firstLine="0"/>
+            </w:pPr>
+          </w:p>
+        </w:tc>
+      </w:tr>
+      <w:tr>
+        <w:tc>
+          <w:tcPr>
+            <w:tcW w:w="3398" w:type="dxa"/>
+          </w:tcPr>
+          <w:p>
+            <w:pPr>
+              <w:ind w:firstLine="0"/>
+              <w:rPr>
+                <w:lang w:val="en-US"/>
+              </w:rPr>
+            </w:pPr>
+            <w:r>
+              <w:rPr>
+                <w:lang w:val="en-US"/>
+              </w:rPr>
+              <w:t>-151,6</w:t>
+            </w:r>
+          </w:p>
+        </w:tc>
+        <w:tc>
+          <w:tcPr>
+            <w:tcW w:w="3398" w:type="dxa"/>
+          </w:tcPr>
+          <w:p>
+            <w:pPr>
+              <w:ind w:firstLine="0"/>
+            </w:pPr>
+          </w:p>
+        </w:tc>
+        <w:tc>
+          <w:tcPr>
+            <w:tcW w:w="3399" w:type="dxa"/>
+          </w:tcPr>
+          <w:p>
+            <w:pPr>
+              <w:ind w:firstLine="0"/>
+            </w:pPr>
+          </w:p>
+        </w:tc>
+      </w:tr>
+      <w:tr>
+        <w:tc>
+          <w:tcPr>
+            <w:tcW w:w="3398" w:type="dxa"/>
+          </w:tcPr>
+          <w:p>
+            <w:pPr>
+              <w:ind w:firstLine="0"/>
+              <w:rPr>
+                <w:lang w:val="en-US"/>
+              </w:rPr>
+            </w:pPr>
+            <w:r>
+              <w:rPr>
+                <w:lang w:val="en-US"/>
+              </w:rPr>
+              <w:t>-39,0</w:t>
+            </w:r>
+          </w:p>
+        </w:tc>
+        <w:tc>
+          <w:tcPr>
+            <w:tcW w:w="3398" w:type="dxa"/>
+          </w:tcPr>
+          <w:p>
+            <w:pPr>
+              <w:ind w:firstLine="0"/>
+            </w:pPr>
+          </w:p>
+        </w:tc>
+        <w:tc>
+          <w:tcPr>
+            <w:tcW w:w="3399" w:type="dxa"/>
+          </w:tcPr>
+          <w:p>
+            <w:pPr>
+              <w:ind w:firstLine="0"/>
+            </w:pPr>
+          </w:p>
+        </w:tc>
+      </w:tr>
+      <w:tr>
+        <w:tc>
+          <w:tcPr>
+            <w:tcW w:w="3398" w:type="dxa"/>
+          </w:tcPr>
+          <w:p>
+            <w:pPr>
+              <w:ind w:firstLine="0"/>
+              <w:rPr>
+                <w:lang w:val="en-US"/>
+              </w:rPr>
+            </w:pPr>
+            <w:r>
+              <w:rPr>
+                <w:lang w:val="en-US"/>
+              </w:rPr>
+              <w:t>-0,6</w:t>
+            </w:r>
+          </w:p>
+        </w:tc>
+        <w:tc>
+          <w:tcPr>
+            <w:tcW w:w="3398" w:type="dxa"/>
+          </w:tcPr>
+          <w:p>
+            <w:pPr>
+              <w:ind w:firstLine="0"/>
+            </w:pPr>
+          </w:p>
+        </w:tc>
+        <w:tc>
+          <w:tcPr>
+            <w:tcW w:w="3399" w:type="dxa"/>
+          </w:tcPr>
+          <w:p>
+            <w:pPr>
+              <w:ind w:firstLine="0"/>
+            </w:pPr>
+          </w:p>
+        </w:tc>
+      </w:tr>
+      <w:tr>
+        <w:tc>
+          <w:tcPr>
+            <w:tcW w:w="3398" w:type="dxa"/>
+          </w:tcPr>
+          <w:p>
+            <w:pPr>
+              <w:ind w:firstLine="0"/>
+              <w:rPr>
+                <w:lang w:val="en-US"/>
+              </w:rPr>
+            </w:pPr>
+            <w:r>
+              <w:rPr>
+                <w:lang w:val="en-US"/>
+              </w:rPr>
+              <w:t>29,9</w:t>
+            </w:r>
+          </w:p>
+        </w:tc>
+        <w:tc>
+          <w:tcPr>
+            <w:tcW w:w="3398" w:type="dxa"/>
+          </w:tcPr>
+          <w:p>
+            <w:pPr>
+              <w:ind w:firstLine="0"/>
+            </w:pPr>
+          </w:p>
+        </w:tc>
+        <w:tc>
+          <w:tcPr>
+            <w:tcW w:w="3399" w:type="dxa"/>
+          </w:tcPr>
+          <w:p>
+            <w:pPr>
+              <w:ind w:firstLine="0"/>
+            </w:pPr>
+          </w:p>
+        </w:tc>
+      </w:tr>
+      <w:tr>
+        <w:tc>
+          <w:tcPr>
+            <w:tcW w:w="3398" w:type="dxa"/>
+          </w:tcPr>
+          <w:p>
+            <w:pPr>
+              <w:ind w:firstLine="0"/>
+              <w:rPr>
+                <w:lang w:val="en-US"/>
+              </w:rPr>
+            </w:pPr>
+            <w:r>
+              <w:rPr>
+                <w:lang w:val="en-US"/>
+              </w:rPr>
+              <w:t>77,6</w:t>
+            </w:r>
+          </w:p>
+        </w:tc>
+        <w:tc>
+          <w:tcPr>
+            <w:tcW w:w="3398" w:type="dxa"/>
+          </w:tcPr>
+          <w:p>
+            <w:pPr>
+              <w:ind w:firstLine="0"/>
+            </w:pPr>
+          </w:p>
+        </w:tc>
+        <w:tc>
+          <w:tcPr>
+            <w:tcW w:w="3399" w:type="dxa"/>
+          </w:tcPr>
+          <w:p>
+            <w:pPr>
+              <w:ind w:firstLine="0"/>
+            </w:pPr>
+          </w:p>
+        </w:tc>
+      </w:tr>
+      <w:tr>
+        <w:tc>
+          <w:tcPr>
+            <w:tcW w:w="3398" w:type="dxa"/>
+          </w:tcPr>
+          <w:p>
+            <w:pPr>
+              <w:ind w:firstLine="0"/>
+              <w:rPr>
+                <w:lang w:val="en-US"/>
+              </w:rPr>
+            </w:pPr>
+            <w:r>
+              <w:rPr>
+                <w:lang w:val="en-US"/>
+              </w:rPr>
+              <w:t>109,6</w:t>
+            </w:r>
+          </w:p>
+        </w:tc>
+        <w:tc>
+          <w:tcPr>
+            <w:tcW w:w="3398" w:type="dxa"/>
+          </w:tcPr>
+          <w:p>
+            <w:pPr>
+              <w:ind w:firstLine="0"/>
+            </w:pPr>
+          </w:p>
+        </w:tc>
+        <w:tc>
+          <w:tcPr>
+            <w:tcW w:w="3399" w:type="dxa"/>
+          </w:tcPr>
+          <w:p>
+            <w:pPr>
+              <w:ind w:firstLine="0"/>
+            </w:pPr>
+          </w:p>
+        </w:tc>
+      </w:tr>
+      <w:tr>
+        <w:tc>
+          <w:tcPr>
+            <w:tcW w:w="3398" w:type="dxa"/>
+          </w:tcPr>
+          <w:p>
+            <w:pPr>
+              <w:ind w:firstLine="0"/>
+              <w:rPr>
+                <w:lang w:val="en-US"/>
+              </w:rPr>
+            </w:pPr>
+            <w:r>
+              <w:rPr>
+                <w:lang w:val="en-US"/>
+              </w:rPr>
+              <w:t>151,9</w:t>
+            </w:r>
+          </w:p>
+        </w:tc>
+        <w:tc>
+          <w:tcPr>
+            <w:tcW w:w="3398" w:type="dxa"/>
+          </w:tcPr>
+          <w:p>
+            <w:pPr>
+              <w:ind w:firstLine="0"/>
+            </w:pPr>
+          </w:p>
+        </w:tc>
+        <w:tc>
+          <w:tcPr>
+            <w:tcW w:w="3399" w:type="dxa"/>
+          </w:tcPr>
+          <w:p>
+            <w:pPr>
+              <w:ind w:firstLine="0"/>
+            </w:pPr>
+          </w:p>
+        </w:tc>
+      </w:tr>
+      <w:tr>
+        <w:tc>
+          <w:tcPr>
+            <w:tcW w:w="3398" w:type="dxa"/>
+          </w:tcPr>
+          <w:p>
+            <w:pPr>
+              <w:ind w:firstLine="0"/>
+              <w:rPr>
+                <w:lang w:val="en-US"/>
+              </w:rPr>
+            </w:pPr>
+            <w:r>
+              <w:rPr>
+                <w:lang w:val="en-US"/>
+              </w:rPr>
+              <w:t>564,8</w:t>
+            </w:r>
+            <w:bookmarkStart w:id="62" w:name="_GoBack"/>
+            <w:bookmarkEnd w:id="62"/>
+          </w:p>
+        </w:tc>
+        <w:tc>
+          <w:tcPr>
+            <w:tcW w:w="3398" w:type="dxa"/>
+          </w:tcPr>
+          <w:p>
+            <w:pPr>
+              <w:ind w:firstLine="0"/>
+            </w:pPr>
+          </w:p>
+        </w:tc>
+        <w:tc>
+          <w:tcPr>
+            <w:tcW w:w="3399" w:type="dxa"/>
+          </w:tcPr>
+          <w:p>
+            <w:pPr>
+              <w:ind w:firstLine="0"/>
+            </w:pPr>
+          </w:p>
+        </w:tc>
+      </w:tr>
+    </w:tbl>
+    <w:p/>
     <w:p>
       <w:pPr>
         <w:pStyle w:val="a3"/>
@@ -27363,7 +29502,7 @@
       <w:r>
         <w:t xml:space="preserve">Сайт компании Овен. – Режим доступа: </w:t>
       </w:r>
-      <w:hyperlink r:id="rId57" w:history="1">
+      <w:hyperlink r:id="rId66" w:history="1">
         <w:r>
           <w:rPr>
             <w:rStyle w:val="af4"/>
@@ -27403,7 +29542,7 @@
       <w:r>
         <w:t xml:space="preserve">Сайт компании Альянс Автоматика. – Режим доступа: </w:t>
       </w:r>
-      <w:hyperlink r:id="rId58" w:history="1">
+      <w:hyperlink r:id="rId67" w:history="1">
         <w:r>
           <w:rPr>
             <w:rStyle w:val="af4"/>
@@ -27454,7 +29593,7 @@
       <w:r>
         <w:t xml:space="preserve">7 </w:t>
       </w:r>
-      <w:bookmarkStart w:id="57" w:name="_Hlk135940575"/>
+      <w:bookmarkStart w:id="63" w:name="_Hlk135940575"/>
       <w:r>
         <w:rPr>
           <w:lang w:val="en-US"/>
@@ -27543,11 +29682,11 @@
       <w:r>
         <w:t>Режим доступа:</w:t>
       </w:r>
-      <w:bookmarkEnd w:id="57"/>
+      <w:bookmarkEnd w:id="63"/>
       <w:r>
         <w:t xml:space="preserve"> </w:t>
       </w:r>
-      <w:hyperlink r:id="rId59" w:history="1">
+      <w:hyperlink r:id="rId68" w:history="1">
         <w:r>
           <w:rPr>
             <w:rStyle w:val="af4"/>
@@ -27633,7 +29772,7 @@
       <w:r>
         <w:t xml:space="preserve">доступа: </w:t>
       </w:r>
-      <w:hyperlink r:id="rId60" w:history="1">
+      <w:hyperlink r:id="rId69" w:history="1">
         <w:r>
           <w:rPr>
             <w:rStyle w:val="af4"/>
@@ -27646,19 +29785,19 @@
       </w:r>
     </w:p>
     <w:p>
-      <w:commentRangeStart w:id="58"/>
+      <w:commentRangeStart w:id="64"/>
       <w:r>
         <w:t>5</w:t>
       </w:r>
       <w:r>
         <w:t xml:space="preserve">. </w:t>
       </w:r>
-      <w:commentRangeEnd w:id="58"/>
+      <w:commentRangeEnd w:id="64"/>
       <w:r>
         <w:rPr>
           <w:rStyle w:val="a6"/>
         </w:rPr>
-        <w:commentReference w:id="58"/>
+        <w:commentReference w:id="64"/>
       </w:r>
       <w:r>
         <w:t xml:space="preserve">Статья «Как общаются машины: протокол </w:t>
@@ -27822,7 +29961,7 @@
       <w:r>
         <w:t xml:space="preserve">. – Режим доступа: </w:t>
       </w:r>
-      <w:hyperlink r:id="rId64" w:history="1">
+      <w:hyperlink r:id="rId73" w:history="1">
         <w:r>
           <w:rPr>
             <w:rStyle w:val="af4"/>
@@ -28284,63 +30423,63 @@
       </w:r>
     </w:p>
     <w:p>
-      <w:commentRangeStart w:id="59"/>
+      <w:commentRangeStart w:id="65"/>
       <w:r>
         <w:t xml:space="preserve">11. </w:t>
       </w:r>
-      <w:commentRangeEnd w:id="59"/>
+      <w:commentRangeEnd w:id="65"/>
       <w:r>
         <w:rPr>
           <w:rStyle w:val="a6"/>
         </w:rPr>
-        <w:commentReference w:id="59"/>
-      </w:r>
-    </w:p>
-    <w:p>
-      <w:commentRangeStart w:id="60"/>
+        <w:commentReference w:id="65"/>
+      </w:r>
+    </w:p>
+    <w:p>
+      <w:commentRangeStart w:id="66"/>
       <w:r>
         <w:t>12.</w:t>
       </w:r>
-      <w:commentRangeEnd w:id="60"/>
+      <w:commentRangeEnd w:id="66"/>
       <w:r>
         <w:rPr>
           <w:rStyle w:val="a6"/>
         </w:rPr>
-        <w:commentReference w:id="60"/>
-      </w:r>
-    </w:p>
-    <w:p>
-      <w:commentRangeStart w:id="61"/>
+        <w:commentReference w:id="66"/>
+      </w:r>
+    </w:p>
+    <w:p>
+      <w:commentRangeStart w:id="67"/>
       <w:r>
         <w:t>13.</w:t>
       </w:r>
-      <w:commentRangeEnd w:id="61"/>
+      <w:commentRangeEnd w:id="67"/>
       <w:r>
         <w:rPr>
           <w:rStyle w:val="a6"/>
         </w:rPr>
-        <w:commentReference w:id="61"/>
-      </w:r>
-    </w:p>
-    <w:p>
-      <w:pPr>
-        <w:rPr>
-          <w:lang w:val="en-US"/>
-        </w:rPr>
-      </w:pPr>
-      <w:commentRangeStart w:id="62"/>
+        <w:commentReference w:id="67"/>
+      </w:r>
+    </w:p>
+    <w:p>
+      <w:pPr>
+        <w:rPr>
+          <w:lang w:val="en-US"/>
+        </w:rPr>
+      </w:pPr>
+      <w:commentRangeStart w:id="68"/>
       <w:r>
         <w:rPr>
           <w:lang w:val="en-US"/>
         </w:rPr>
         <w:t>14.</w:t>
       </w:r>
-      <w:commentRangeEnd w:id="62"/>
+      <w:commentRangeEnd w:id="68"/>
       <w:r>
         <w:rPr>
           <w:rStyle w:val="a6"/>
         </w:rPr>
-        <w:commentReference w:id="62"/>
+        <w:commentReference w:id="68"/>
       </w:r>
     </w:p>
     <w:p>
@@ -28382,7 +30521,7 @@
       </w:r>
     </w:p>
     <w:sectPr>
-      <w:footerReference w:type="first" r:id="rId65"/>
+      <w:footerReference w:type="first" r:id="rId74"/>
       <w:type w:val="continuous"/>
       <w:pgSz w:w="11906" w:h="16838" w:code="9"/>
       <w:pgMar w:top="1134" w:right="567" w:bottom="1134" w:left="1134" w:header="567" w:footer="567" w:gutter="0"/>
@@ -28396,7 +30535,7 @@
 
 <file path=word/comments.xml><?xml version="1.0" encoding="utf-8"?>
 <w:comments xmlns:wpc="http://schemas.microsoft.com/office/word/2010/wordprocessingCanvas" xmlns:cx="http://schemas.microsoft.com/office/drawing/2014/chartex" xmlns:cx1="http://schemas.microsoft.com/office/drawing/2015/9/8/chartex" xmlns:cx2="http://schemas.microsoft.com/office/drawing/2015/10/21/chartex" xmlns:cx3="http://schemas.microsoft.com/office/drawing/2016/5/9/chartex" xmlns:cx4="http://schemas.microsoft.com/office/drawing/2016/5/10/chartex" xmlns:cx5="http://schemas.microsoft.com/office/drawing/2016/5/11/chartex" xmlns:cx6="http://schemas.microsoft.com/office/drawing/2016/5/12/chartex" xmlns:cx7="http://schemas.microsoft.com/office/drawing/2016/5/13/chartex" xmlns:cx8="http://schemas.microsoft.com/office/drawing/2016/5/14/chartex" xmlns:mc="http://schemas.openxmlformats.org/markup-compatibility/2006" xmlns:aink="http://schemas.microsoft.com/office/drawing/2016/ink" xmlns:am3d="http://schemas.microsoft.com/office/drawing/2017/model3d" xmlns:o="urn:schemas-microsoft-com:office:office" xmlns:r="http://schemas.openxmlformats.org/officeDocument/2006/relationships" xmlns:m="http://schemas.openxmlformats.org/officeDocument/2006/math" xmlns:v="urn:schemas-microsoft-com:vml" xmlns:wp14="http://schemas.microsoft.com/office/word/2010/wordprocessingDrawing" xmlns:wp="http://schemas.openxmlformats.org/drawingml/2006/wordprocessingDrawing" xmlns:w10="urn:schemas-microsoft-com:office:word" xmlns:w="http://schemas.openxmlformats.org/wordprocessingml/2006/main" xmlns:w14="http://schemas.microsoft.com/office/word/2010/wordml" xmlns:w15="http://schemas.microsoft.com/office/word/2012/wordml" xmlns:w16cid="http://schemas.microsoft.com/office/word/2016/wordml/cid" xmlns:w16se="http://schemas.microsoft.com/office/word/2015/wordml/symex" xmlns:wpg="http://schemas.microsoft.com/office/word/2010/wordprocessingGroup" xmlns:wpi="http://schemas.microsoft.com/office/word/2010/wordprocessingInk" xmlns:wne="http://schemas.microsoft.com/office/word/2006/wordml" xmlns:wps="http://schemas.microsoft.com/office/word/2010/wordprocessingShape" mc:Ignorable="w14 w15 w16se w16cid wp14">
-  <w:comment w:id="58" w:author="Денис Косяков" w:date="2023-06-01T11:24:00Z" w:initials="ДК">
+  <w:comment w:id="64" w:author="Денис Косяков" w:date="2023-06-01T11:24:00Z" w:initials="ДК">
     <w:p>
       <w:pPr>
         <w:pStyle w:val="a7"/>
@@ -28412,7 +30551,7 @@
       </w:r>
     </w:p>
   </w:comment>
-  <w:comment w:id="59" w:author="Денис Косяков" w:date="2023-06-01T11:25:00Z" w:initials="ДК">
+  <w:comment w:id="65" w:author="Денис Косяков" w:date="2023-06-01T11:25:00Z" w:initials="ДК">
     <w:p>
       <w:pPr>
         <w:pStyle w:val="a7"/>
@@ -28429,7 +30568,7 @@
       </w:r>
     </w:p>
   </w:comment>
-  <w:comment w:id="60" w:author="Денис Косяков" w:date="2023-06-01T11:26:00Z" w:initials="ДК">
+  <w:comment w:id="66" w:author="Денис Косяков" w:date="2023-06-01T11:26:00Z" w:initials="ДК">
     <w:p>
       <w:pPr>
         <w:pStyle w:val="a7"/>
@@ -28445,7 +30584,7 @@
       </w:r>
     </w:p>
   </w:comment>
-  <w:comment w:id="61" w:author="Денис Косяков" w:date="2023-06-01T11:26:00Z" w:initials="ДК">
+  <w:comment w:id="67" w:author="Денис Косяков" w:date="2023-06-01T11:26:00Z" w:initials="ДК">
     <w:p>
       <w:pPr>
         <w:pStyle w:val="a7"/>
@@ -28461,7 +30600,7 @@
       </w:r>
     </w:p>
   </w:comment>
-  <w:comment w:id="62" w:author="Денис Косяков" w:date="2023-06-03T15:48:00Z" w:initials="ДК">
+  <w:comment w:id="68" w:author="Денис Косяков" w:date="2023-06-03T15:48:00Z" w:initials="ДК">
     <w:p>
       <w:pPr>
         <w:pStyle w:val="a7"/>
@@ -28582,23 +30721,12 @@
 
 <file path=word/footer3.xml><?xml version="1.0" encoding="utf-8"?>
 <w:ftr xmlns:wpc="http://schemas.microsoft.com/office/word/2010/wordprocessingCanvas" xmlns:cx="http://schemas.microsoft.com/office/drawing/2014/chartex" xmlns:cx1="http://schemas.microsoft.com/office/drawing/2015/9/8/chartex" xmlns:cx2="http://schemas.microsoft.com/office/drawing/2015/10/21/chartex" xmlns:cx3="http://schemas.microsoft.com/office/drawing/2016/5/9/chartex" xmlns:cx4="http://schemas.microsoft.com/office/drawing/2016/5/10/chartex" xmlns:cx5="http://schemas.microsoft.com/office/drawing/2016/5/11/chartex" xmlns:cx6="http://schemas.microsoft.com/office/drawing/2016/5/12/chartex" xmlns:cx7="http://schemas.microsoft.com/office/drawing/2016/5/13/chartex" xmlns:cx8="http://schemas.microsoft.com/office/drawing/2016/5/14/chartex" xmlns:mc="http://schemas.openxmlformats.org/markup-compatibility/2006" xmlns:aink="http://schemas.microsoft.com/office/drawing/2016/ink" xmlns:am3d="http://schemas.microsoft.com/office/drawing/2017/model3d" xmlns:o="urn:schemas-microsoft-com:office:office" xmlns:r="http://schemas.openxmlformats.org/officeDocument/2006/relationships" xmlns:m="http://schemas.openxmlformats.org/officeDocument/2006/math" xmlns:v="urn:schemas-microsoft-com:vml" xmlns:wp14="http://schemas.microsoft.com/office/word/2010/wordprocessingDrawing" xmlns:wp="http://schemas.openxmlformats.org/drawingml/2006/wordprocessingDrawing" xmlns:w10="urn:schemas-microsoft-com:office:word" xmlns:w="http://schemas.openxmlformats.org/wordprocessingml/2006/main" xmlns:w14="http://schemas.microsoft.com/office/word/2010/wordml" xmlns:w15="http://schemas.microsoft.com/office/word/2012/wordml" xmlns:w16cid="http://schemas.microsoft.com/office/word/2016/wordml/cid" xmlns:w16se="http://schemas.microsoft.com/office/word/2015/wordml/symex" xmlns:wpg="http://schemas.microsoft.com/office/word/2010/wordprocessingGroup" xmlns:wpi="http://schemas.microsoft.com/office/word/2010/wordprocessingInk" xmlns:wne="http://schemas.microsoft.com/office/word/2006/wordml" xmlns:wps="http://schemas.microsoft.com/office/word/2010/wordprocessingShape" mc:Ignorable="w14 w15 w16se w16cid wp14">
-  <w:sdt>
-    <w:sdtPr>
-      <w:id w:val="1275444184"/>
-      <w:docPartObj>
-        <w:docPartGallery w:val="Page Numbers (Bottom of Page)"/>
-        <w:docPartUnique/>
-      </w:docPartObj>
-    </w:sdtPr>
-    <w:sdtContent>
-      <w:p>
-        <w:pPr>
-          <w:pStyle w:val="af2"/>
-          <w:jc w:val="center"/>
-        </w:pPr>
-      </w:p>
-    </w:sdtContent>
-  </w:sdt>
+  <w:p>
+    <w:pPr>
+      <w:pStyle w:val="af2"/>
+      <w:jc w:val="center"/>
+    </w:pPr>
+  </w:p>
   <w:p>
     <w:pPr>
       <w:pStyle w:val="af2"/>
@@ -33560,7 +35688,7 @@
 </file>
 
 <file path=customXml/itemProps1.xml><?xml version="1.0" encoding="utf-8"?>
-<ds:datastoreItem xmlns:ds="http://schemas.openxmlformats.org/officeDocument/2006/customXml" ds:itemID="{9F18EA46-5180-4D7B-8B1F-636504335DE8}">
+<ds:datastoreItem xmlns:ds="http://schemas.openxmlformats.org/officeDocument/2006/customXml" ds:itemID="{A15F4279-96FB-430A-8252-3C0C9601C2D0}">
   <ds:schemaRefs>
     <ds:schemaRef ds:uri="http://schemas.openxmlformats.org/officeDocument/2006/bibliography"/>
   </ds:schemaRefs>

</xml_diff>